<commit_message>
renamed file and cleaned up script.
</commit_message>
<xml_diff>
--- a/Labs/01/Halftone.docx
+++ b/Labs/01/Halftone.docx
@@ -19,6 +19,21 @@
       </w:r>
     </w:p>
     <w:p/>
+    <w:p>
+      <w:r>
+        <w:t>NOTES FROM TA:</w:t>
+      </w:r>
+    </w:p>
+    <w:p>
+      <w:r>
+        <w:t>include how I handled edges and how each 3by3 interval is accommodated</w:t>
+      </w:r>
+    </w:p>
+    <w:p>
+      <w:r>
+        <w:t>how edges are completed</w:t>
+      </w:r>
+    </w:p>
     <w:p>
       <w:pPr>
         <w:pStyle w:val="Heading1"/>
@@ -229,17 +244,17 @@
         <w:jc w:val="center"/>
         <w:rPr>
           <w:rStyle w:val="HTMLCode"/>
-          <w:rFonts w:ascii="Times New Roman" w:hAnsi="Times New Roman" w:cs="Times New Roman"/>
-          <w:sz w:val="24"/>
-          <w:szCs w:val="24"/>
+          <w:rFonts w:asciiTheme="minorHAnsi" w:hAnsiTheme="minorHAnsi" w:cstheme="minorHAnsi"/>
+          <w:sz w:val="22"/>
+          <w:szCs w:val="22"/>
         </w:rPr>
       </w:pPr>
       <w:r>
         <w:rPr>
           <w:rStyle w:val="HTMLCode"/>
-          <w:rFonts w:ascii="Times New Roman" w:hAnsi="Times New Roman" w:cs="Times New Roman"/>
-          <w:sz w:val="24"/>
-          <w:szCs w:val="24"/>
+          <w:rFonts w:asciiTheme="minorHAnsi" w:hAnsiTheme="minorHAnsi" w:cstheme="minorHAnsi"/>
+          <w:sz w:val="22"/>
+          <w:szCs w:val="22"/>
         </w:rPr>
         <w:t>Figure 1: Importing images and type casting to type uint8</w:t>
       </w:r>
@@ -470,7 +485,62 @@
         <w:t>cols</w:t>
       </w:r>
       <w:r>
-        <w:t>. These dimensions will be useful later when the function performs the halftoning calculation</w:t>
+        <w:t>.</w:t>
+      </w:r>
+      <w:r>
+        <w:t xml:space="preserve"> </w:t>
+      </w:r>
+      <w:r>
+        <w:lastRenderedPageBreak/>
+        <w:t xml:space="preserve">Since the image may be of any size, the number of pixels that will be left over after performing the halftone transformation must be </w:t>
+      </w:r>
+      <w:r>
+        <w:t>considered</w:t>
+      </w:r>
+      <w:r>
+        <w:t xml:space="preserve">. The remaining values in the x- and y-axes are found using the </w:t>
+      </w:r>
+      <w:proofErr w:type="gramStart"/>
+      <w:r>
+        <w:rPr>
+          <w:rFonts w:ascii="Consolas" w:hAnsi="Consolas" w:cs="Consolas"/>
+        </w:rPr>
+        <w:t>rem(</w:t>
+      </w:r>
+      <w:proofErr w:type="gramEnd"/>
+      <w:r>
+        <w:rPr>
+          <w:rFonts w:ascii="Consolas" w:hAnsi="Consolas" w:cs="Consolas"/>
+        </w:rPr>
+        <w:t>)</w:t>
+      </w:r>
+      <w:r>
+        <w:t xml:space="preserve"> function, and stored into variables </w:t>
+      </w:r>
+      <w:proofErr w:type="spellStart"/>
+      <w:r>
+        <w:rPr>
+          <w:rFonts w:ascii="Consolas" w:hAnsi="Consolas" w:cs="Consolas"/>
+        </w:rPr>
+        <w:t>r_remain</w:t>
+      </w:r>
+      <w:proofErr w:type="spellEnd"/>
+      <w:r>
+        <w:t xml:space="preserve"> and </w:t>
+      </w:r>
+      <w:proofErr w:type="spellStart"/>
+      <w:r>
+        <w:rPr>
+          <w:rFonts w:ascii="Consolas" w:hAnsi="Consolas" w:cs="Consolas"/>
+        </w:rPr>
+        <w:t>c_remain</w:t>
+      </w:r>
+      <w:proofErr w:type="spellEnd"/>
+      <w:r>
+        <w:t>, respectively.</w:t>
+      </w:r>
+      <w:r>
+        <w:t xml:space="preserve"> These dimensions will be useful later when the function performs the halftoning calculation</w:t>
       </w:r>
       <w:r>
         <w:t>s</w:t>
@@ -485,7 +555,9 @@
         <w:jc w:val="center"/>
       </w:pPr>
       <w:r>
-        <w:lastRenderedPageBreak/>
+        <w:rPr>
+          <w:noProof/>
+        </w:rPr>
         <w:drawing>
           <wp:inline distT="0" distB="0" distL="0" distR="0" wp14:anchorId="0AAA18A1" wp14:editId="22CBC1FD">
             <wp:extent cx="4381500" cy="1562100"/>
@@ -609,6 +681,9 @@
         <w:jc w:val="center"/>
       </w:pPr>
       <w:r>
+        <w:rPr>
+          <w:noProof/>
+        </w:rPr>
         <w:drawing>
           <wp:inline distT="0" distB="0" distL="0" distR="0" wp14:anchorId="6F0B9446" wp14:editId="2A6B652A">
             <wp:extent cx="3822700" cy="2039383"/>
@@ -766,6 +841,9 @@
         <w:jc w:val="center"/>
       </w:pPr>
       <w:r>
+        <w:rPr>
+          <w:noProof/>
+        </w:rPr>
         <w:lastRenderedPageBreak/>
         <w:drawing>
           <wp:inline distT="0" distB="0" distL="0" distR="0" wp14:anchorId="0961E80F" wp14:editId="4FCE9A2C">
@@ -816,10 +894,497 @@
         <w:t>5</w:t>
       </w:r>
       <w:r>
-        <w:t>: Raster images of black (255 grayscale value) and white (0 grayscale value) pixels</w:t>
-      </w:r>
-    </w:p>
-    <w:p/>
+        <w:t>: Raster images of black (</w:t>
+      </w:r>
+      <w:r>
+        <w:t>0</w:t>
+      </w:r>
+      <w:r>
+        <w:t xml:space="preserve"> grayscale value) and white (</w:t>
+      </w:r>
+      <w:r>
+        <w:t>255</w:t>
+      </w:r>
+      <w:r>
+        <w:t xml:space="preserve"> grayscale value) pixels</w:t>
+      </w:r>
+    </w:p>
+    <w:p>
+      <w:r>
+        <w:t xml:space="preserve">After the </w:t>
+      </w:r>
+      <w:r>
+        <w:t>bitmap arrays are created, the function proceeds to perform the halftone transformation in four different patterns. The first pattern is going from the top of the image, moving from left to right, and moving down</w:t>
+      </w:r>
+      <w:r>
+        <w:t xml:space="preserve"> towards the bottom. Th</w:t>
+      </w:r>
+      <w:r>
+        <w:t xml:space="preserve">is pattern iterates through the </w:t>
+      </w:r>
+      <w:r>
+        <w:t xml:space="preserve">number of pixels in the </w:t>
+      </w:r>
+      <w:r>
+        <w:t xml:space="preserve">x- and y-axis in intervals of three. Since the image is assumed to have any type of dimensions, the pattern will move from left to right until the next interval of three pixels is detected to go out of the image’s boundaries (right edge). When this boundary detection is made, or until the intervals have met the end of the image on its right edge, the pattern resets back at the left side if another interval of three pixels may continue towards the bottom of the image. If the next interval of three pixels is detected to exceed the image’s boundary in the x-axis (bottom edge), no more transformations will </w:t>
+      </w:r>
+      <w:r>
+        <w:t>occur,</w:t>
+      </w:r>
+      <w:r>
+        <w:t xml:space="preserve"> and this pattern ends. The </w:t>
+      </w:r>
+      <w:r>
+        <w:t>first pattern, labeled “UPPER-LEFT LEFT-TO-RIGHT TRANSFORM” is shown below in Figure 6.</w:t>
+      </w:r>
+    </w:p>
+    <w:p>
+      <w:pPr>
+        <w:jc w:val="center"/>
+      </w:pPr>
+      <w:r>
+        <w:lastRenderedPageBreak/>
+        <w:drawing>
+          <wp:inline distT="0" distB="0" distL="0" distR="0" wp14:anchorId="71AE20B9" wp14:editId="372AE782">
+            <wp:extent cx="5024673" cy="5534737"/>
+            <wp:effectExtent l="0" t="0" r="5080" b="2540"/>
+            <wp:docPr id="6" name="Picture 6" descr="Table&#10;&#10;Description automatically generated with medium confidence"/>
+            <wp:cNvGraphicFramePr>
+              <a:graphicFrameLocks xmlns:a="http://schemas.openxmlformats.org/drawingml/2006/main" noChangeAspect="1"/>
+            </wp:cNvGraphicFramePr>
+            <a:graphic xmlns:a="http://schemas.openxmlformats.org/drawingml/2006/main">
+              <a:graphicData uri="http://schemas.openxmlformats.org/drawingml/2006/picture">
+                <pic:pic xmlns:pic="http://schemas.openxmlformats.org/drawingml/2006/picture">
+                  <pic:nvPicPr>
+                    <pic:cNvPr id="6" name="Picture 6" descr="Table&#10;&#10;Description automatically generated with medium confidence"/>
+                    <pic:cNvPicPr/>
+                  </pic:nvPicPr>
+                  <pic:blipFill>
+                    <a:blip r:embed="rId10"/>
+                    <a:stretch>
+                      <a:fillRect/>
+                    </a:stretch>
+                  </pic:blipFill>
+                  <pic:spPr>
+                    <a:xfrm>
+                      <a:off x="0" y="0"/>
+                      <a:ext cx="5075101" cy="5590284"/>
+                    </a:xfrm>
+                    <a:prstGeom prst="rect">
+                      <a:avLst/>
+                    </a:prstGeom>
+                  </pic:spPr>
+                </pic:pic>
+              </a:graphicData>
+            </a:graphic>
+          </wp:inline>
+        </w:drawing>
+      </w:r>
+    </w:p>
+    <w:p>
+      <w:pPr>
+        <w:pStyle w:val="Subtitle"/>
+        <w:jc w:val="center"/>
+      </w:pPr>
+      <w:r>
+        <w:t>Figure 6: First Transform Pattern</w:t>
+      </w:r>
+    </w:p>
+    <w:p>
+      <w:r>
+        <w:t xml:space="preserve">The first transform pattern starts with a </w:t>
+      </w:r>
+      <w:r>
+        <w:rPr>
+          <w:rFonts w:ascii="Consolas" w:hAnsi="Consolas" w:cs="Consolas"/>
+        </w:rPr>
+        <w:t>for</w:t>
+      </w:r>
+      <w:r>
+        <w:t xml:space="preserve"> loop that </w:t>
+      </w:r>
+      <w:r>
+        <w:t xml:space="preserve">goes by each row in intervals of three until the end of the image on its right side. The nested for loop afterwards carries on by going by each column in intervals of three until the end of the image on its bottom side. The intervals of three going in both right and down is what gives this pattern its name “UPPER-LEFT LEFT-TO-RIGHT”. The intervals in both directions form arrays of size 3x3. These arrays are selected in the image using element-wise selection, a method in MATLAB that allows the user to select regions inside of an array. This </w:t>
+      </w:r>
+      <w:r>
+        <w:t xml:space="preserve">is apparent in the assignment of variable </w:t>
+      </w:r>
+      <w:r>
+        <w:rPr>
+          <w:rFonts w:ascii="Consolas" w:hAnsi="Consolas" w:cs="Consolas"/>
+        </w:rPr>
+        <w:t>PXL_AVG</w:t>
+      </w:r>
+      <w:r>
+        <w:t xml:space="preserve">, where </w:t>
+      </w:r>
+      <w:proofErr w:type="spellStart"/>
+      <w:r>
+        <w:rPr>
+          <w:rFonts w:ascii="Consolas" w:hAnsi="Consolas" w:cs="Consolas"/>
+        </w:rPr>
+        <w:t>row_idx</w:t>
+      </w:r>
+      <w:proofErr w:type="spellEnd"/>
+      <w:r>
+        <w:t xml:space="preserve"> is the current row index in the first </w:t>
+      </w:r>
+      <w:r>
+        <w:rPr>
+          <w:rFonts w:ascii="Consolas" w:hAnsi="Consolas" w:cs="Consolas"/>
+        </w:rPr>
+        <w:t>for</w:t>
+      </w:r>
+      <w:r>
+        <w:t xml:space="preserve"> loop, and by using the character ‘</w:t>
+      </w:r>
+      <w:r>
+        <w:rPr>
+          <w:rFonts w:ascii="Consolas" w:hAnsi="Consolas" w:cs="Consolas"/>
+        </w:rPr>
+        <w:t>:</w:t>
+      </w:r>
+      <w:r>
+        <w:t xml:space="preserve">’, the element </w:t>
+      </w:r>
+      <w:r>
+        <w:rPr>
+          <w:rFonts w:ascii="Consolas" w:hAnsi="Consolas" w:cs="Consolas"/>
+        </w:rPr>
+        <w:t>row_idx+2</w:t>
+      </w:r>
+      <w:r>
+        <w:t xml:space="preserve"> is the last row index of the current interval. Using this technique, the algorithm will select row ranges in the image that are three pixels in size. The same technique is applied when selecting the column ranges, using </w:t>
+      </w:r>
+      <w:proofErr w:type="spellStart"/>
+      <w:r>
+        <w:rPr>
+          <w:rFonts w:ascii="Consolas" w:hAnsi="Consolas" w:cs="Consolas"/>
+        </w:rPr>
+        <w:t>col_idx</w:t>
+      </w:r>
+      <w:proofErr w:type="spellEnd"/>
+      <w:r>
+        <w:t xml:space="preserve"> as the current index, and </w:t>
+      </w:r>
+      <w:r>
+        <w:rPr>
+          <w:rFonts w:ascii="Consolas" w:hAnsi="Consolas" w:cs="Consolas"/>
+        </w:rPr>
+        <w:t>col_idx+2</w:t>
+      </w:r>
+      <w:r>
+        <w:t xml:space="preserve"> as the last column in the current interval.</w:t>
+      </w:r>
+      <w:r>
+        <w:t xml:space="preserve"> </w:t>
+      </w:r>
+      <w:r>
+        <w:rPr>
+          <w:rFonts w:ascii="Consolas" w:hAnsi="Consolas" w:cs="Consolas"/>
+        </w:rPr>
+        <w:t>PXL_AVG</w:t>
+      </w:r>
+      <w:r>
+        <w:t xml:space="preserve"> takes the sum of all pixel values in these 3x3 pixel ranges (rows and columns) and computes the average with the </w:t>
+      </w:r>
+      <w:proofErr w:type="gramStart"/>
+      <w:r>
+        <w:rPr>
+          <w:rFonts w:ascii="Consolas" w:hAnsi="Consolas" w:cs="Consolas"/>
+        </w:rPr>
+        <w:t>mean(</w:t>
+      </w:r>
+      <w:proofErr w:type="gramEnd"/>
+      <w:r>
+        <w:rPr>
+          <w:rFonts w:ascii="Consolas" w:hAnsi="Consolas" w:cs="Consolas"/>
+        </w:rPr>
+        <w:t>)</w:t>
+      </w:r>
+      <w:r>
+        <w:t xml:space="preserve"> function.</w:t>
+      </w:r>
+    </w:p>
+    <w:p>
+      <w:r>
+        <w:lastRenderedPageBreak/>
+        <w:t xml:space="preserve">After the average pixel value has been calculated, </w:t>
+      </w:r>
+      <w:r>
+        <w:t>it is compared to different possible ranges. These ranges, shown below in Figure 7</w:t>
+      </w:r>
+      <w:r>
+        <w:t xml:space="preserve">, have specific values. These values were determined by taking the range of pixels that could be assigned to the variable </w:t>
+      </w:r>
+      <w:r>
+        <w:rPr>
+          <w:rFonts w:ascii="Consolas" w:hAnsi="Consolas" w:cs="Consolas"/>
+        </w:rPr>
+        <w:t>PXL_AVG</w:t>
+      </w:r>
+      <w:r>
+        <w:t xml:space="preserve"> and split up into ten different ranges. There are ten different ranges because there are ten different bitmap arrays. When the value </w:t>
+      </w:r>
+      <w:r>
+        <w:rPr>
+          <w:rFonts w:ascii="Consolas" w:hAnsi="Consolas" w:cs="Consolas"/>
+        </w:rPr>
+        <w:t>PXL_AVG</w:t>
+      </w:r>
+      <w:r>
+        <w:t xml:space="preserve"> falls into one of these ranges, the algorithm will assign the same row and column range in the two </w:t>
+      </w:r>
+      <w:r>
+        <w:rPr>
+          <w:rFonts w:ascii="Consolas" w:hAnsi="Consolas" w:cs="Consolas"/>
+        </w:rPr>
+        <w:t>for</w:t>
+      </w:r>
+      <w:r>
+        <w:t xml:space="preserve"> loops to the values of the bitmap.</w:t>
+      </w:r>
+      <w:r>
+        <w:t xml:space="preserve"> For example,</w:t>
+      </w:r>
+      <w:r>
+        <w:t xml:space="preserve"> </w:t>
+      </w:r>
+      <w:r>
+        <w:rPr>
+          <w:rFonts w:ascii="Consolas" w:hAnsi="Consolas" w:cs="Consolas"/>
+        </w:rPr>
+        <w:t>dot9</w:t>
+      </w:r>
+      <w:r>
+        <w:t xml:space="preserve"> is used in the first range because it has no black pixels. The image will be assigned to the values of this bitmap array if the average pixel value is between 0 and 25</w:t>
+      </w:r>
+      <w:r>
+        <w:t>, which to the average person appears mostly white on a grayscale image. Finally, the image in this row and column range will contain only zeros. After this assignment, the transformation is over and the next column or row in the image is iterated to repeat this calculation and assignment process.</w:t>
+      </w:r>
+      <w:r>
+        <w:t xml:space="preserve"> Since there are different pixel averages throughout the image, the </w:t>
+      </w:r>
+      <w:r>
+        <w:t>best-case</w:t>
+      </w:r>
+      <w:r>
+        <w:t xml:space="preserve"> scenario is that </w:t>
+      </w:r>
+      <w:r>
+        <w:t>all</w:t>
+      </w:r>
+      <w:r>
+        <w:t xml:space="preserve"> the conditional statements will be used and all bitmap arrays </w:t>
+      </w:r>
+      <w:r>
+        <w:rPr>
+          <w:rFonts w:ascii="Consolas" w:hAnsi="Consolas" w:cs="Consolas"/>
+        </w:rPr>
+        <w:t>dot9</w:t>
+      </w:r>
+      <w:r>
+        <w:t xml:space="preserve"> through </w:t>
+      </w:r>
+      <w:r>
+        <w:rPr>
+          <w:rFonts w:ascii="Consolas" w:hAnsi="Consolas" w:cs="Consolas"/>
+        </w:rPr>
+        <w:t>dot0</w:t>
+      </w:r>
+      <w:r>
+        <w:t xml:space="preserve"> will be used.</w:t>
+      </w:r>
+    </w:p>
+    <w:p>
+      <w:pPr>
+        <w:jc w:val="center"/>
+      </w:pPr>
+      <w:r>
+        <w:drawing>
+          <wp:inline distT="0" distB="0" distL="0" distR="0" wp14:anchorId="65D6F2D9" wp14:editId="0E77C3FF">
+            <wp:extent cx="4284106" cy="3416300"/>
+            <wp:effectExtent l="0" t="0" r="0" b="0"/>
+            <wp:docPr id="10" name="Picture 10" descr="Text&#10;&#10;Description automatically generated"/>
+            <wp:cNvGraphicFramePr>
+              <a:graphicFrameLocks xmlns:a="http://schemas.openxmlformats.org/drawingml/2006/main" noChangeAspect="1"/>
+            </wp:cNvGraphicFramePr>
+            <a:graphic xmlns:a="http://schemas.openxmlformats.org/drawingml/2006/main">
+              <a:graphicData uri="http://schemas.openxmlformats.org/drawingml/2006/picture">
+                <pic:pic xmlns:pic="http://schemas.openxmlformats.org/drawingml/2006/picture">
+                  <pic:nvPicPr>
+                    <pic:cNvPr id="10" name="Picture 10" descr="Text&#10;&#10;Description automatically generated"/>
+                    <pic:cNvPicPr/>
+                  </pic:nvPicPr>
+                  <pic:blipFill>
+                    <a:blip r:embed="rId11"/>
+                    <a:stretch>
+                      <a:fillRect/>
+                    </a:stretch>
+                  </pic:blipFill>
+                  <pic:spPr>
+                    <a:xfrm>
+                      <a:off x="0" y="0"/>
+                      <a:ext cx="4301645" cy="3430286"/>
+                    </a:xfrm>
+                    <a:prstGeom prst="rect">
+                      <a:avLst/>
+                    </a:prstGeom>
+                  </pic:spPr>
+                </pic:pic>
+              </a:graphicData>
+            </a:graphic>
+          </wp:inline>
+        </w:drawing>
+      </w:r>
+    </w:p>
+    <w:p>
+      <w:pPr>
+        <w:jc w:val="center"/>
+      </w:pPr>
+      <w:r>
+        <w:t>Figure 7</w:t>
+      </w:r>
+    </w:p>
+    <w:p>
+      <w:pPr>
+        <w:jc w:val="center"/>
+      </w:pPr>
+      <w:r>
+        <w:lastRenderedPageBreak/>
+        <w:drawing>
+          <wp:inline distT="0" distB="0" distL="0" distR="0" wp14:anchorId="7A0D4D00" wp14:editId="6B500138">
+            <wp:extent cx="5562600" cy="5918200"/>
+            <wp:effectExtent l="0" t="0" r="0" b="0"/>
+            <wp:docPr id="7" name="Picture 7" descr="Graphical user interface, text&#10;&#10;Description automatically generated with medium confidence"/>
+            <wp:cNvGraphicFramePr>
+              <a:graphicFrameLocks xmlns:a="http://schemas.openxmlformats.org/drawingml/2006/main" noChangeAspect="1"/>
+            </wp:cNvGraphicFramePr>
+            <a:graphic xmlns:a="http://schemas.openxmlformats.org/drawingml/2006/main">
+              <a:graphicData uri="http://schemas.openxmlformats.org/drawingml/2006/picture">
+                <pic:pic xmlns:pic="http://schemas.openxmlformats.org/drawingml/2006/picture">
+                  <pic:nvPicPr>
+                    <pic:cNvPr id="7" name="Picture 7" descr="Graphical user interface, text&#10;&#10;Description automatically generated with medium confidence"/>
+                    <pic:cNvPicPr/>
+                  </pic:nvPicPr>
+                  <pic:blipFill>
+                    <a:blip r:embed="rId12"/>
+                    <a:stretch>
+                      <a:fillRect/>
+                    </a:stretch>
+                  </pic:blipFill>
+                  <pic:spPr>
+                    <a:xfrm>
+                      <a:off x="0" y="0"/>
+                      <a:ext cx="5562600" cy="5918200"/>
+                    </a:xfrm>
+                    <a:prstGeom prst="rect">
+                      <a:avLst/>
+                    </a:prstGeom>
+                  </pic:spPr>
+                </pic:pic>
+              </a:graphicData>
+            </a:graphic>
+          </wp:inline>
+        </w:drawing>
+      </w:r>
+    </w:p>
+    <w:p>
+      <w:pPr>
+        <w:jc w:val="center"/>
+      </w:pPr>
+    </w:p>
+    <w:p>
+      <w:pPr>
+        <w:jc w:val="center"/>
+      </w:pPr>
+      <w:r>
+        <w:lastRenderedPageBreak/>
+        <w:drawing>
+          <wp:inline distT="0" distB="0" distL="0" distR="0" wp14:anchorId="33C9514E" wp14:editId="4D40FB25">
+            <wp:extent cx="5549900" cy="5295900"/>
+            <wp:effectExtent l="0" t="0" r="0" b="0"/>
+            <wp:docPr id="8" name="Picture 8" descr="Graphical user interface, text, application&#10;&#10;Description automatically generated"/>
+            <wp:cNvGraphicFramePr>
+              <a:graphicFrameLocks xmlns:a="http://schemas.openxmlformats.org/drawingml/2006/main" noChangeAspect="1"/>
+            </wp:cNvGraphicFramePr>
+            <a:graphic xmlns:a="http://schemas.openxmlformats.org/drawingml/2006/main">
+              <a:graphicData uri="http://schemas.openxmlformats.org/drawingml/2006/picture">
+                <pic:pic xmlns:pic="http://schemas.openxmlformats.org/drawingml/2006/picture">
+                  <pic:nvPicPr>
+                    <pic:cNvPr id="8" name="Picture 8" descr="Graphical user interface, text, application&#10;&#10;Description automatically generated"/>
+                    <pic:cNvPicPr/>
+                  </pic:nvPicPr>
+                  <pic:blipFill>
+                    <a:blip r:embed="rId13"/>
+                    <a:stretch>
+                      <a:fillRect/>
+                    </a:stretch>
+                  </pic:blipFill>
+                  <pic:spPr>
+                    <a:xfrm>
+                      <a:off x="0" y="0"/>
+                      <a:ext cx="5549900" cy="5295900"/>
+                    </a:xfrm>
+                    <a:prstGeom prst="rect">
+                      <a:avLst/>
+                    </a:prstGeom>
+                  </pic:spPr>
+                </pic:pic>
+              </a:graphicData>
+            </a:graphic>
+          </wp:inline>
+        </w:drawing>
+      </w:r>
+    </w:p>
+    <w:p>
+      <w:pPr>
+        <w:jc w:val="center"/>
+      </w:pPr>
+    </w:p>
+    <w:p>
+      <w:pPr>
+        <w:jc w:val="center"/>
+      </w:pPr>
+      <w:r>
+        <w:lastRenderedPageBreak/>
+        <w:drawing>
+          <wp:inline distT="0" distB="0" distL="0" distR="0" wp14:anchorId="166F474F" wp14:editId="460F5553">
+            <wp:extent cx="5295900" cy="5791200"/>
+            <wp:effectExtent l="0" t="0" r="0" b="0"/>
+            <wp:docPr id="9" name="Picture 9" descr="Text, table&#10;&#10;Description automatically generated"/>
+            <wp:cNvGraphicFramePr>
+              <a:graphicFrameLocks xmlns:a="http://schemas.openxmlformats.org/drawingml/2006/main" noChangeAspect="1"/>
+            </wp:cNvGraphicFramePr>
+            <a:graphic xmlns:a="http://schemas.openxmlformats.org/drawingml/2006/main">
+              <a:graphicData uri="http://schemas.openxmlformats.org/drawingml/2006/picture">
+                <pic:pic xmlns:pic="http://schemas.openxmlformats.org/drawingml/2006/picture">
+                  <pic:nvPicPr>
+                    <pic:cNvPr id="9" name="Picture 9" descr="Text, table&#10;&#10;Description automatically generated"/>
+                    <pic:cNvPicPr/>
+                  </pic:nvPicPr>
+                  <pic:blipFill>
+                    <a:blip r:embed="rId14"/>
+                    <a:stretch>
+                      <a:fillRect/>
+                    </a:stretch>
+                  </pic:blipFill>
+                  <pic:spPr>
+                    <a:xfrm>
+                      <a:off x="0" y="0"/>
+                      <a:ext cx="5295900" cy="5791200"/>
+                    </a:xfrm>
+                    <a:prstGeom prst="rect">
+                      <a:avLst/>
+                    </a:prstGeom>
+                  </pic:spPr>
+                </pic:pic>
+              </a:graphicData>
+            </a:graphic>
+          </wp:inline>
+        </w:drawing>
+      </w:r>
+    </w:p>
     <w:sectPr>
       <w:pgSz w:w="12240" w:h="15840"/>
       <w:pgMar w:top="1440" w:right="1440" w:bottom="1440" w:left="1440" w:header="720" w:footer="720" w:gutter="0"/>

</xml_diff>

<commit_message>
Uploaded output images and report
</commit_message>
<xml_diff>
--- a/Labs/01/Halftone.docx
+++ b/Labs/01/Halftone.docx
@@ -4,25 +4,850 @@
   <w:body>
     <w:p>
       <w:pPr>
+        <w:rPr>
+          <w:rFonts w:eastAsiaTheme="majorEastAsia"/>
+          <w:smallCaps/>
+          <w:sz w:val="52"/>
+          <w:szCs w:val="52"/>
+        </w:rPr>
+      </w:pPr>
+      <w:sdt>
+        <w:sdtPr>
+          <w:id w:val="-320047105"/>
+          <w:docPartObj>
+            <w:docPartGallery w:val="Cover Pages"/>
+            <w:docPartUnique/>
+          </w:docPartObj>
+        </w:sdtPr>
+        <w:sdtContent>
+          <w:r>
+            <w:rPr>
+              <w:noProof/>
+              <w:lang w:eastAsia="zh-CN"/>
+            </w:rPr>
+            <mc:AlternateContent>
+              <mc:Choice Requires="wps">
+                <w:drawing>
+                  <wp:anchor distT="0" distB="0" distL="114300" distR="114300" simplePos="0" relativeHeight="251659264" behindDoc="0" locked="0" layoutInCell="1" allowOverlap="1" wp14:anchorId="492663CE" wp14:editId="52D29F84">
+                    <wp:simplePos x="0" y="0"/>
+                    <wp:positionH relativeFrom="page">
+                      <wp:align>center</wp:align>
+                    </wp:positionH>
+                    <wp:positionV relativeFrom="page">
+                      <wp:align>center</wp:align>
+                    </wp:positionV>
+                    <wp:extent cx="1712890" cy="3840480"/>
+                    <wp:effectExtent l="0" t="0" r="1270" b="0"/>
+                    <wp:wrapNone/>
+                    <wp:docPr id="138" name="Text Box 138"/>
+                    <wp:cNvGraphicFramePr/>
+                    <a:graphic xmlns:a="http://schemas.openxmlformats.org/drawingml/2006/main">
+                      <a:graphicData uri="http://schemas.microsoft.com/office/word/2010/wordprocessingShape">
+                        <wps:wsp>
+                          <wps:cNvSpPr txBox="1"/>
+                          <wps:spPr>
+                            <a:xfrm>
+                              <a:off x="0" y="0"/>
+                              <a:ext cx="1712890" cy="3840480"/>
+                            </a:xfrm>
+                            <a:prstGeom prst="rect">
+                              <a:avLst/>
+                            </a:prstGeom>
+                            <a:solidFill>
+                              <a:schemeClr val="lt1"/>
+                            </a:solidFill>
+                            <a:ln w="6350">
+                              <a:noFill/>
+                            </a:ln>
+                            <a:effectLst/>
+                          </wps:spPr>
+                          <wps:style>
+                            <a:lnRef idx="0">
+                              <a:schemeClr val="accent1"/>
+                            </a:lnRef>
+                            <a:fillRef idx="0">
+                              <a:schemeClr val="accent1"/>
+                            </a:fillRef>
+                            <a:effectRef idx="0">
+                              <a:schemeClr val="accent1"/>
+                            </a:effectRef>
+                            <a:fontRef idx="minor">
+                              <a:schemeClr val="dk1"/>
+                            </a:fontRef>
+                          </wps:style>
+                          <wps:txbx>
+                            <w:txbxContent>
+                              <w:tbl>
+                                <w:tblPr>
+                                  <w:tblW w:w="5308" w:type="pct"/>
+                                  <w:jc w:val="center"/>
+                                  <w:tblBorders>
+                                    <w:insideV w:val="single" w:sz="12" w:space="0" w:color="ED7D31" w:themeColor="accent2"/>
+                                  </w:tblBorders>
+                                  <w:tblCellMar>
+                                    <w:top w:w="1296" w:type="dxa"/>
+                                    <w:left w:w="360" w:type="dxa"/>
+                                    <w:bottom w:w="1296" w:type="dxa"/>
+                                    <w:right w:w="360" w:type="dxa"/>
+                                  </w:tblCellMar>
+                                  <w:tblLook w:val="04A0" w:firstRow="1" w:lastRow="0" w:firstColumn="1" w:lastColumn="0" w:noHBand="0" w:noVBand="1"/>
+                                </w:tblPr>
+                                <w:tblGrid>
+                                  <w:gridCol w:w="6480"/>
+                                  <w:gridCol w:w="2326"/>
+                                </w:tblGrid>
+                                <w:tr>
+                                  <w:trPr>
+                                    <w:jc w:val="center"/>
+                                  </w:trPr>
+                                  <w:tc>
+                                    <w:tcPr>
+                                      <w:tcW w:w="2948" w:type="pct"/>
+                                      <w:vAlign w:val="center"/>
+                                    </w:tcPr>
+                                    <w:p>
+                                      <w:pPr>
+                                        <w:jc w:val="right"/>
+                                        <w:rPr>
+                                          <w14:textOutline w14:w="9525" w14:cap="rnd" w14:cmpd="sng" w14:algn="ctr">
+                                            <w14:noFill/>
+                                            <w14:prstDash w14:val="solid"/>
+                                            <w14:bevel/>
+                                          </w14:textOutline>
+                                        </w:rPr>
+                                      </w:pPr>
+                                      <w:r>
+                                        <w:rPr>
+                                          <w:noProof/>
+                                          <w14:textOutline w14:w="9525" w14:cap="rnd" w14:cmpd="sng" w14:algn="ctr">
+                                            <w14:noFill/>
+                                            <w14:prstDash w14:val="solid"/>
+                                            <w14:bevel/>
+                                          </w14:textOutline>
+                                        </w:rPr>
+                                        <w:drawing>
+                                          <wp:inline distT="0" distB="0" distL="0" distR="0" wp14:anchorId="59622964" wp14:editId="12D87072">
+                                            <wp:extent cx="3656117" cy="3657024"/>
+                                            <wp:effectExtent l="0" t="0" r="1905" b="635"/>
+                                            <wp:docPr id="37" name="Picture 37"/>
+                                            <wp:cNvGraphicFramePr>
+                                              <a:graphicFrameLocks xmlns:a="http://schemas.openxmlformats.org/drawingml/2006/main" noChangeAspect="1"/>
+                                            </wp:cNvGraphicFramePr>
+                                            <a:graphic xmlns:a="http://schemas.openxmlformats.org/drawingml/2006/main">
+                                              <a:graphicData uri="http://schemas.openxmlformats.org/drawingml/2006/picture">
+                                                <pic:pic xmlns:pic="http://schemas.openxmlformats.org/drawingml/2006/picture">
+                                                  <pic:nvPicPr>
+                                                    <pic:cNvPr id="37" name="Picture 37"/>
+                                                    <pic:cNvPicPr/>
+                                                  </pic:nvPicPr>
+                                                  <pic:blipFill rotWithShape="1">
+                                                    <a:blip r:embed="rId8">
+                                                      <a:extLst>
+                                                        <a:ext uri="{28A0092B-C50C-407E-A947-70E740481C1C}">
+                                                          <a14:useLocalDpi xmlns:a14="http://schemas.microsoft.com/office/drawing/2010/main" val="0"/>
+                                                        </a:ext>
+                                                      </a:extLst>
+                                                    </a:blip>
+                                                    <a:srcRect l="20768" t="8373" r="20822" b="21518"/>
+                                                    <a:stretch/>
+                                                  </pic:blipFill>
+                                                  <pic:spPr bwMode="auto">
+                                                    <a:xfrm>
+                                                      <a:off x="0" y="0"/>
+                                                      <a:ext cx="3745426" cy="3746355"/>
+                                                    </a:xfrm>
+                                                    <a:prstGeom prst="rect">
+                                                      <a:avLst/>
+                                                    </a:prstGeom>
+                                                    <a:ln>
+                                                      <a:noFill/>
+                                                    </a:ln>
+                                                    <a:extLst>
+                                                      <a:ext uri="{53640926-AAD7-44D8-BBD7-CCE9431645EC}">
+                                                        <a14:shadowObscured xmlns:a14="http://schemas.microsoft.com/office/drawing/2010/main"/>
+                                                      </a:ext>
+                                                    </a:extLst>
+                                                  </pic:spPr>
+                                                </pic:pic>
+                                              </a:graphicData>
+                                            </a:graphic>
+                                          </wp:inline>
+                                        </w:drawing>
+                                      </w:r>
+                                    </w:p>
+                                    <w:sdt>
+                                      <w:sdtPr>
+                                        <w:rPr>
+                                          <w:caps/>
+                                          <w:color w:val="191919" w:themeColor="text1" w:themeTint="E6"/>
+                                          <w:sz w:val="72"/>
+                                          <w:szCs w:val="72"/>
+                                          <w14:textOutline w14:w="9525" w14:cap="rnd" w14:cmpd="sng" w14:algn="ctr">
+                                            <w14:noFill/>
+                                            <w14:prstDash w14:val="solid"/>
+                                            <w14:bevel/>
+                                          </w14:textOutline>
+                                        </w:rPr>
+                                        <w:alias w:val="Title"/>
+                                        <w:tag w:val=""/>
+                                        <w:id w:val="-438379639"/>
+                                        <w:dataBinding w:prefixMappings="xmlns:ns0='http://purl.org/dc/elements/1.1/' xmlns:ns1='http://schemas.openxmlformats.org/package/2006/metadata/core-properties' " w:xpath="/ns1:coreProperties[1]/ns0:title[1]" w:storeItemID="{6C3C8BC8-F283-45AE-878A-BAB7291924A1}"/>
+                                        <w:text/>
+                                      </w:sdtPr>
+                                      <w:sdtContent>
+                                        <w:p>
+                                          <w:pPr>
+                                            <w:pStyle w:val="NoSpacing"/>
+                                            <w:spacing w:line="312" w:lineRule="auto"/>
+                                            <w:jc w:val="right"/>
+                                            <w:rPr>
+                                              <w:caps/>
+                                              <w:color w:val="191919" w:themeColor="text1" w:themeTint="E6"/>
+                                              <w:sz w:val="72"/>
+                                              <w:szCs w:val="72"/>
+                                              <w14:textOutline w14:w="9525" w14:cap="rnd" w14:cmpd="sng" w14:algn="ctr">
+                                                <w14:noFill/>
+                                                <w14:prstDash w14:val="solid"/>
+                                                <w14:bevel/>
+                                              </w14:textOutline>
+                                            </w:rPr>
+                                          </w:pPr>
+                                          <w:r>
+                                            <w:rPr>
+                                              <w:caps/>
+                                              <w:color w:val="191919" w:themeColor="text1" w:themeTint="E6"/>
+                                              <w:sz w:val="72"/>
+                                              <w:szCs w:val="72"/>
+                                              <w14:textOutline w14:w="9525" w14:cap="rnd" w14:cmpd="sng" w14:algn="ctr">
+                                                <w14:noFill/>
+                                                <w14:prstDash w14:val="solid"/>
+                                                <w14:bevel/>
+                                              </w14:textOutline>
+                                            </w:rPr>
+                                            <w:t>Binary image rendering using halftoning</w:t>
+                                          </w:r>
+                                        </w:p>
+                                      </w:sdtContent>
+                                    </w:sdt>
+                                    <w:sdt>
+                                      <w:sdtPr>
+                                        <w:rPr>
+                                          <w:color w:val="000000" w:themeColor="text1"/>
+                                          <w14:textOutline w14:w="9525" w14:cap="rnd" w14:cmpd="sng" w14:algn="ctr">
+                                            <w14:noFill/>
+                                            <w14:prstDash w14:val="solid"/>
+                                            <w14:bevel/>
+                                          </w14:textOutline>
+                                        </w:rPr>
+                                        <w:alias w:val="Subtitle"/>
+                                        <w:tag w:val=""/>
+                                        <w:id w:val="1354072561"/>
+                                        <w:dataBinding w:prefixMappings="xmlns:ns0='http://purl.org/dc/elements/1.1/' xmlns:ns1='http://schemas.openxmlformats.org/package/2006/metadata/core-properties' " w:xpath="/ns1:coreProperties[1]/ns0:subject[1]" w:storeItemID="{6C3C8BC8-F283-45AE-878A-BAB7291924A1}"/>
+                                        <w:text/>
+                                      </w:sdtPr>
+                                      <w:sdtContent>
+                                        <w:p>
+                                          <w:pPr>
+                                            <w:jc w:val="right"/>
+                                            <w:rPr>
+                                              <w14:textOutline w14:w="9525" w14:cap="rnd" w14:cmpd="sng" w14:algn="ctr">
+                                                <w14:noFill/>
+                                                <w14:prstDash w14:val="solid"/>
+                                                <w14:bevel/>
+                                              </w14:textOutline>
+                                            </w:rPr>
+                                          </w:pPr>
+                                          <w:r>
+                                            <w:rPr>
+                                              <w:color w:val="000000" w:themeColor="text1"/>
+                                              <w14:textOutline w14:w="9525" w14:cap="rnd" w14:cmpd="sng" w14:algn="ctr">
+                                                <w14:noFill/>
+                                                <w14:prstDash w14:val="solid"/>
+                                                <w14:bevel/>
+                                              </w14:textOutline>
+                                            </w:rPr>
+                                            <w:t>February 21, 2022</w:t>
+                                          </w:r>
+                                        </w:p>
+                                      </w:sdtContent>
+                                    </w:sdt>
+                                  </w:tc>
+                                  <w:tc>
+                                    <w:tcPr>
+                                      <w:tcW w:w="2052" w:type="pct"/>
+                                      <w:vAlign w:val="center"/>
+                                    </w:tcPr>
+                                    <w:p>
+                                      <w:pPr>
+                                        <w:pStyle w:val="Heading1"/>
+                                      </w:pPr>
+                                      <w:r>
+                                        <w:t>Abstract</w:t>
+                                      </w:r>
+                                    </w:p>
+                                    <w:p>
+                                      <w:pPr>
+                                        <w:rPr>
+                                          <w14:textOutline w14:w="9525" w14:cap="rnd" w14:cmpd="sng" w14:algn="ctr">
+                                            <w14:noFill/>
+                                            <w14:prstDash w14:val="solid"/>
+                                            <w14:bevel/>
+                                          </w14:textOutline>
+                                        </w:rPr>
+                                      </w:pPr>
+                                      <w:sdt>
+                                        <w:sdtPr>
+                                          <w:rPr>
+                                            <w:color w:val="000000" w:themeColor="text1"/>
+                                            <w14:textOutline w14:w="9525" w14:cap="rnd" w14:cmpd="sng" w14:algn="ctr">
+                                              <w14:noFill/>
+                                              <w14:prstDash w14:val="solid"/>
+                                              <w14:bevel/>
+                                            </w14:textOutline>
+                                          </w:rPr>
+                                          <w:alias w:val="Abstract"/>
+                                          <w:tag w:val=""/>
+                                          <w:id w:val="-2036181933"/>
+                                          <w:dataBinding w:prefixMappings="xmlns:ns0='http://schemas.microsoft.com/office/2006/coverPageProps' " w:xpath="/ns0:CoverPageProperties[1]/ns0:Abstract[1]" w:storeItemID="{55AF091B-3C7A-41E3-B477-F2FDAA23CFDA}"/>
+                                          <w:text/>
+                                        </w:sdtPr>
+                                        <w:sdtEndPr>
+                                          <w:rPr>
+                                            <w:color w:val="auto"/>
+                                          </w:rPr>
+                                        </w:sdtEndPr>
+                                        <w:sdtContent/>
+                                      </w:sdt>
+                                      <w:r>
+                                        <w:rPr>
+                                          <w14:textOutline w14:w="9525" w14:cap="rnd" w14:cmpd="sng" w14:algn="ctr">
+                                            <w14:noFill/>
+                                            <w14:prstDash w14:val="solid"/>
+                                            <w14:bevel/>
+                                          </w14:textOutline>
+                                        </w:rPr>
+                                        <w:t>The goal of this lab is to transform a grayscale image into a halftone image. This MATLAB script includes a halftone function that creates matrices containing black and white pixels and uses them to replace pixels in a grayscale image whose values vary. This method outputs an image that appears very similar to the input grayscale image, but only uses black and white pixels and no values in between. This report will discuss the techniques used to successfully create halftone transformations and what each output image tells us about the performance of the program.</w:t>
+                                      </w:r>
+                                    </w:p>
+                                    <w:sdt>
+                                      <w:sdtPr>
+                                        <w:rPr>
+                                          <w14:textOutline w14:w="9525" w14:cap="rnd" w14:cmpd="sng" w14:algn="ctr">
+                                            <w14:noFill/>
+                                            <w14:prstDash w14:val="solid"/>
+                                            <w14:bevel/>
+                                          </w14:textOutline>
+                                        </w:rPr>
+                                        <w:alias w:val="Author"/>
+                                        <w:tag w:val=""/>
+                                        <w:id w:val="-279026076"/>
+                                        <w:dataBinding w:prefixMappings="xmlns:ns0='http://purl.org/dc/elements/1.1/' xmlns:ns1='http://schemas.openxmlformats.org/package/2006/metadata/core-properties' " w:xpath="/ns1:coreProperties[1]/ns0:creator[1]" w:storeItemID="{6C3C8BC8-F283-45AE-878A-BAB7291924A1}"/>
+                                        <w:text/>
+                                      </w:sdtPr>
+                                      <w:sdtContent>
+                                        <w:p>
+                                          <w:pPr>
+                                            <w:pStyle w:val="Heading2"/>
+                                            <w:rPr>
+                                              <w14:textOutline w14:w="9525" w14:cap="rnd" w14:cmpd="sng" w14:algn="ctr">
+                                                <w14:noFill/>
+                                                <w14:prstDash w14:val="solid"/>
+                                                <w14:bevel/>
+                                              </w14:textOutline>
+                                            </w:rPr>
+                                          </w:pPr>
+                                          <w:r>
+                                            <w:rPr>
+                                              <w14:textOutline w14:w="9525" w14:cap="rnd" w14:cmpd="sng" w14:algn="ctr">
+                                                <w14:noFill/>
+                                                <w14:prstDash w14:val="solid"/>
+                                                <w14:bevel/>
+                                              </w14:textOutline>
+                                            </w:rPr>
+                                            <w:t>Author: Alejandro Sanchez</w:t>
+                                          </w:r>
+                                        </w:p>
+                                      </w:sdtContent>
+                                    </w:sdt>
+                                    <w:p>
+                                      <w:pPr>
+                                        <w:pStyle w:val="NoSpacing"/>
+                                        <w:rPr>
+                                          <w:color w:val="44546A" w:themeColor="text2"/>
+                                          <w14:textOutline w14:w="9525" w14:cap="rnd" w14:cmpd="sng" w14:algn="ctr">
+                                            <w14:noFill/>
+                                            <w14:prstDash w14:val="solid"/>
+                                            <w14:bevel/>
+                                          </w14:textOutline>
+                                        </w:rPr>
+                                      </w:pPr>
+                                      <w:sdt>
+                                        <w:sdtPr>
+                                          <w:rPr>
+                                            <w:color w:val="44546A" w:themeColor="text2"/>
+                                            <w14:textOutline w14:w="9525" w14:cap="rnd" w14:cmpd="sng" w14:algn="ctr">
+                                              <w14:noFill/>
+                                              <w14:prstDash w14:val="solid"/>
+                                              <w14:bevel/>
+                                            </w14:textOutline>
+                                          </w:rPr>
+                                          <w:alias w:val="Course"/>
+                                          <w:tag w:val="Course"/>
+                                          <w:id w:val="-710501431"/>
+                                          <w:dataBinding w:prefixMappings="xmlns:ns0='http://purl.org/dc/elements/1.1/' xmlns:ns1='http://schemas.openxmlformats.org/package/2006/metadata/core-properties' " w:xpath="/ns1:coreProperties[1]/ns1:category[1]" w:storeItemID="{6C3C8BC8-F283-45AE-878A-BAB7291924A1}"/>
+                                          <w:text/>
+                                        </w:sdtPr>
+                                        <w:sdtContent>
+                                          <w:r>
+                                            <w:rPr>
+                                              <w:color w:val="44546A" w:themeColor="text2"/>
+                                              <w14:textOutline w14:w="9525" w14:cap="rnd" w14:cmpd="sng" w14:algn="ctr">
+                                                <w14:noFill/>
+                                                <w14:prstDash w14:val="solid"/>
+                                                <w14:bevel/>
+                                              </w14:textOutline>
+                                            </w:rPr>
+                                            <w:t>CSE 107 – Digital Image Processing</w:t>
+                                          </w:r>
+                                        </w:sdtContent>
+                                      </w:sdt>
+                                    </w:p>
+                                    <w:p>
+                                      <w:pPr>
+                                        <w:pStyle w:val="NoSpacing"/>
+                                        <w:rPr>
+                                          <w14:textOutline w14:w="9525" w14:cap="rnd" w14:cmpd="sng" w14:algn="ctr">
+                                            <w14:noFill/>
+                                            <w14:prstDash w14:val="solid"/>
+                                            <w14:bevel/>
+                                          </w14:textOutline>
+                                        </w:rPr>
+                                      </w:pPr>
+                                    </w:p>
+                                  </w:tc>
+                                </w:tr>
+                              </w:tbl>
+                              <w:p>
+                                <w:pPr>
+                                  <w:rPr>
+                                    <w14:textOutline w14:w="9525" w14:cap="rnd" w14:cmpd="sng" w14:algn="ctr">
+                                      <w14:noFill/>
+                                      <w14:prstDash w14:val="solid"/>
+                                      <w14:bevel/>
+                                    </w14:textOutline>
+                                  </w:rPr>
+                                </w:pPr>
+                              </w:p>
+                            </w:txbxContent>
+                          </wps:txbx>
+                          <wps:bodyPr rot="0" spcFirstLastPara="0" vertOverflow="overflow" horzOverflow="overflow" vert="horz" wrap="square" lIns="0" tIns="0" rIns="0" bIns="0" numCol="1" spcCol="0" rtlCol="0" fromWordArt="0" anchor="ctr" anchorCtr="0" forceAA="0" compatLnSpc="1">
+                            <a:prstTxWarp prst="textNoShape">
+                              <a:avLst/>
+                            </a:prstTxWarp>
+                            <a:noAutofit/>
+                          </wps:bodyPr>
+                        </wps:wsp>
+                      </a:graphicData>
+                    </a:graphic>
+                    <wp14:sizeRelH relativeFrom="page">
+                      <wp14:pctWidth>94100</wp14:pctWidth>
+                    </wp14:sizeRelH>
+                    <wp14:sizeRelV relativeFrom="page">
+                      <wp14:pctHeight>77300</wp14:pctHeight>
+                    </wp14:sizeRelV>
+                  </wp:anchor>
+                </w:drawing>
+              </mc:Choice>
+              <mc:Fallback>
+                <w:pict>
+                  <v:shapetype w14:anchorId="492663CE" id="_x0000_t202" coordsize="21600,21600" o:spt="202" path="m,l,21600r21600,l21600,xe">
+                    <v:stroke joinstyle="miter"/>
+                    <v:path gradientshapeok="t" o:connecttype="rect"/>
+                  </v:shapetype>
+                  <v:shape id="Text Box 138" o:spid="_x0000_s1026" type="#_x0000_t202" style="position:absolute;margin-left:0;margin-top:0;width:134.85pt;height:302.4pt;z-index:251659264;visibility:visible;mso-wrap-style:square;mso-width-percent:941;mso-height-percent:773;mso-wrap-distance-left:9pt;mso-wrap-distance-top:0;mso-wrap-distance-right:9pt;mso-wrap-distance-bottom:0;mso-position-horizontal:center;mso-position-horizontal-relative:page;mso-position-vertical:center;mso-position-vertical-relative:page;mso-width-percent:941;mso-height-percent:773;mso-width-relative:page;mso-height-relative:page;v-text-anchor:middle" o:gfxdata="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" fillcolor="white [3201]" stroked="f" strokeweight=".5pt">
+                    <v:textbox inset="0,0,0,0">
+                      <w:txbxContent>
+                        <w:tbl>
+                          <w:tblPr>
+                            <w:tblW w:w="5308" w:type="pct"/>
+                            <w:jc w:val="center"/>
+                            <w:tblBorders>
+                              <w:insideV w:val="single" w:sz="12" w:space="0" w:color="ED7D31" w:themeColor="accent2"/>
+                            </w:tblBorders>
+                            <w:tblCellMar>
+                              <w:top w:w="1296" w:type="dxa"/>
+                              <w:left w:w="360" w:type="dxa"/>
+                              <w:bottom w:w="1296" w:type="dxa"/>
+                              <w:right w:w="360" w:type="dxa"/>
+                            </w:tblCellMar>
+                            <w:tblLook w:val="04A0" w:firstRow="1" w:lastRow="0" w:firstColumn="1" w:lastColumn="0" w:noHBand="0" w:noVBand="1"/>
+                          </w:tblPr>
+                          <w:tblGrid>
+                            <w:gridCol w:w="6480"/>
+                            <w:gridCol w:w="2326"/>
+                          </w:tblGrid>
+                          <w:tr>
+                            <w:trPr>
+                              <w:jc w:val="center"/>
+                            </w:trPr>
+                            <w:tc>
+                              <w:tcPr>
+                                <w:tcW w:w="2948" w:type="pct"/>
+                                <w:vAlign w:val="center"/>
+                              </w:tcPr>
+                              <w:p>
+                                <w:pPr>
+                                  <w:jc w:val="right"/>
+                                  <w:rPr>
+                                    <w14:textOutline w14:w="9525" w14:cap="rnd" w14:cmpd="sng" w14:algn="ctr">
+                                      <w14:noFill/>
+                                      <w14:prstDash w14:val="solid"/>
+                                      <w14:bevel/>
+                                    </w14:textOutline>
+                                  </w:rPr>
+                                </w:pPr>
+                                <w:r>
+                                  <w:rPr>
+                                    <w:noProof/>
+                                    <w14:textOutline w14:w="9525" w14:cap="rnd" w14:cmpd="sng" w14:algn="ctr">
+                                      <w14:noFill/>
+                                      <w14:prstDash w14:val="solid"/>
+                                      <w14:bevel/>
+                                    </w14:textOutline>
+                                  </w:rPr>
+                                  <w:drawing>
+                                    <wp:inline distT="0" distB="0" distL="0" distR="0" wp14:anchorId="59622964" wp14:editId="12D87072">
+                                      <wp:extent cx="3656117" cy="3657024"/>
+                                      <wp:effectExtent l="0" t="0" r="1905" b="635"/>
+                                      <wp:docPr id="37" name="Picture 37"/>
+                                      <wp:cNvGraphicFramePr>
+                                        <a:graphicFrameLocks xmlns:a="http://schemas.openxmlformats.org/drawingml/2006/main" noChangeAspect="1"/>
+                                      </wp:cNvGraphicFramePr>
+                                      <a:graphic xmlns:a="http://schemas.openxmlformats.org/drawingml/2006/main">
+                                        <a:graphicData uri="http://schemas.openxmlformats.org/drawingml/2006/picture">
+                                          <pic:pic xmlns:pic="http://schemas.openxmlformats.org/drawingml/2006/picture">
+                                            <pic:nvPicPr>
+                                              <pic:cNvPr id="37" name="Picture 37"/>
+                                              <pic:cNvPicPr/>
+                                            </pic:nvPicPr>
+                                            <pic:blipFill rotWithShape="1">
+                                              <a:blip r:embed="rId8">
+                                                <a:extLst>
+                                                  <a:ext uri="{28A0092B-C50C-407E-A947-70E740481C1C}">
+                                                    <a14:useLocalDpi xmlns:a14="http://schemas.microsoft.com/office/drawing/2010/main" val="0"/>
+                                                  </a:ext>
+                                                </a:extLst>
+                                              </a:blip>
+                                              <a:srcRect l="20768" t="8373" r="20822" b="21518"/>
+                                              <a:stretch/>
+                                            </pic:blipFill>
+                                            <pic:spPr bwMode="auto">
+                                              <a:xfrm>
+                                                <a:off x="0" y="0"/>
+                                                <a:ext cx="3745426" cy="3746355"/>
+                                              </a:xfrm>
+                                              <a:prstGeom prst="rect">
+                                                <a:avLst/>
+                                              </a:prstGeom>
+                                              <a:ln>
+                                                <a:noFill/>
+                                              </a:ln>
+                                              <a:extLst>
+                                                <a:ext uri="{53640926-AAD7-44D8-BBD7-CCE9431645EC}">
+                                                  <a14:shadowObscured xmlns:a14="http://schemas.microsoft.com/office/drawing/2010/main"/>
+                                                </a:ext>
+                                              </a:extLst>
+                                            </pic:spPr>
+                                          </pic:pic>
+                                        </a:graphicData>
+                                      </a:graphic>
+                                    </wp:inline>
+                                  </w:drawing>
+                                </w:r>
+                              </w:p>
+                              <w:sdt>
+                                <w:sdtPr>
+                                  <w:rPr>
+                                    <w:caps/>
+                                    <w:color w:val="191919" w:themeColor="text1" w:themeTint="E6"/>
+                                    <w:sz w:val="72"/>
+                                    <w:szCs w:val="72"/>
+                                    <w14:textOutline w14:w="9525" w14:cap="rnd" w14:cmpd="sng" w14:algn="ctr">
+                                      <w14:noFill/>
+                                      <w14:prstDash w14:val="solid"/>
+                                      <w14:bevel/>
+                                    </w14:textOutline>
+                                  </w:rPr>
+                                  <w:alias w:val="Title"/>
+                                  <w:tag w:val=""/>
+                                  <w:id w:val="-438379639"/>
+                                  <w:dataBinding w:prefixMappings="xmlns:ns0='http://purl.org/dc/elements/1.1/' xmlns:ns1='http://schemas.openxmlformats.org/package/2006/metadata/core-properties' " w:xpath="/ns1:coreProperties[1]/ns0:title[1]" w:storeItemID="{6C3C8BC8-F283-45AE-878A-BAB7291924A1}"/>
+                                  <w:text/>
+                                </w:sdtPr>
+                                <w:sdtContent>
+                                  <w:p>
+                                    <w:pPr>
+                                      <w:pStyle w:val="NoSpacing"/>
+                                      <w:spacing w:line="312" w:lineRule="auto"/>
+                                      <w:jc w:val="right"/>
+                                      <w:rPr>
+                                        <w:caps/>
+                                        <w:color w:val="191919" w:themeColor="text1" w:themeTint="E6"/>
+                                        <w:sz w:val="72"/>
+                                        <w:szCs w:val="72"/>
+                                        <w14:textOutline w14:w="9525" w14:cap="rnd" w14:cmpd="sng" w14:algn="ctr">
+                                          <w14:noFill/>
+                                          <w14:prstDash w14:val="solid"/>
+                                          <w14:bevel/>
+                                        </w14:textOutline>
+                                      </w:rPr>
+                                    </w:pPr>
+                                    <w:r>
+                                      <w:rPr>
+                                        <w:caps/>
+                                        <w:color w:val="191919" w:themeColor="text1" w:themeTint="E6"/>
+                                        <w:sz w:val="72"/>
+                                        <w:szCs w:val="72"/>
+                                        <w14:textOutline w14:w="9525" w14:cap="rnd" w14:cmpd="sng" w14:algn="ctr">
+                                          <w14:noFill/>
+                                          <w14:prstDash w14:val="solid"/>
+                                          <w14:bevel/>
+                                        </w14:textOutline>
+                                      </w:rPr>
+                                      <w:t>Binary image rendering using halftoning</w:t>
+                                    </w:r>
+                                  </w:p>
+                                </w:sdtContent>
+                              </w:sdt>
+                              <w:sdt>
+                                <w:sdtPr>
+                                  <w:rPr>
+                                    <w:color w:val="000000" w:themeColor="text1"/>
+                                    <w14:textOutline w14:w="9525" w14:cap="rnd" w14:cmpd="sng" w14:algn="ctr">
+                                      <w14:noFill/>
+                                      <w14:prstDash w14:val="solid"/>
+                                      <w14:bevel/>
+                                    </w14:textOutline>
+                                  </w:rPr>
+                                  <w:alias w:val="Subtitle"/>
+                                  <w:tag w:val=""/>
+                                  <w:id w:val="1354072561"/>
+                                  <w:dataBinding w:prefixMappings="xmlns:ns0='http://purl.org/dc/elements/1.1/' xmlns:ns1='http://schemas.openxmlformats.org/package/2006/metadata/core-properties' " w:xpath="/ns1:coreProperties[1]/ns0:subject[1]" w:storeItemID="{6C3C8BC8-F283-45AE-878A-BAB7291924A1}"/>
+                                  <w:text/>
+                                </w:sdtPr>
+                                <w:sdtContent>
+                                  <w:p>
+                                    <w:pPr>
+                                      <w:jc w:val="right"/>
+                                      <w:rPr>
+                                        <w14:textOutline w14:w="9525" w14:cap="rnd" w14:cmpd="sng" w14:algn="ctr">
+                                          <w14:noFill/>
+                                          <w14:prstDash w14:val="solid"/>
+                                          <w14:bevel/>
+                                        </w14:textOutline>
+                                      </w:rPr>
+                                    </w:pPr>
+                                    <w:r>
+                                      <w:rPr>
+                                        <w:color w:val="000000" w:themeColor="text1"/>
+                                        <w14:textOutline w14:w="9525" w14:cap="rnd" w14:cmpd="sng" w14:algn="ctr">
+                                          <w14:noFill/>
+                                          <w14:prstDash w14:val="solid"/>
+                                          <w14:bevel/>
+                                        </w14:textOutline>
+                                      </w:rPr>
+                                      <w:t>February 21, 2022</w:t>
+                                    </w:r>
+                                  </w:p>
+                                </w:sdtContent>
+                              </w:sdt>
+                            </w:tc>
+                            <w:tc>
+                              <w:tcPr>
+                                <w:tcW w:w="2052" w:type="pct"/>
+                                <w:vAlign w:val="center"/>
+                              </w:tcPr>
+                              <w:p>
+                                <w:pPr>
+                                  <w:pStyle w:val="Heading1"/>
+                                </w:pPr>
+                                <w:r>
+                                  <w:t>Abstract</w:t>
+                                </w:r>
+                              </w:p>
+                              <w:p>
+                                <w:pPr>
+                                  <w:rPr>
+                                    <w14:textOutline w14:w="9525" w14:cap="rnd" w14:cmpd="sng" w14:algn="ctr">
+                                      <w14:noFill/>
+                                      <w14:prstDash w14:val="solid"/>
+                                      <w14:bevel/>
+                                    </w14:textOutline>
+                                  </w:rPr>
+                                </w:pPr>
+                                <w:sdt>
+                                  <w:sdtPr>
+                                    <w:rPr>
+                                      <w:color w:val="000000" w:themeColor="text1"/>
+                                      <w14:textOutline w14:w="9525" w14:cap="rnd" w14:cmpd="sng" w14:algn="ctr">
+                                        <w14:noFill/>
+                                        <w14:prstDash w14:val="solid"/>
+                                        <w14:bevel/>
+                                      </w14:textOutline>
+                                    </w:rPr>
+                                    <w:alias w:val="Abstract"/>
+                                    <w:tag w:val=""/>
+                                    <w:id w:val="-2036181933"/>
+                                    <w:dataBinding w:prefixMappings="xmlns:ns0='http://schemas.microsoft.com/office/2006/coverPageProps' " w:xpath="/ns0:CoverPageProperties[1]/ns0:Abstract[1]" w:storeItemID="{55AF091B-3C7A-41E3-B477-F2FDAA23CFDA}"/>
+                                    <w:text/>
+                                  </w:sdtPr>
+                                  <w:sdtEndPr>
+                                    <w:rPr>
+                                      <w:color w:val="auto"/>
+                                    </w:rPr>
+                                  </w:sdtEndPr>
+                                  <w:sdtContent/>
+                                </w:sdt>
+                                <w:r>
+                                  <w:rPr>
+                                    <w14:textOutline w14:w="9525" w14:cap="rnd" w14:cmpd="sng" w14:algn="ctr">
+                                      <w14:noFill/>
+                                      <w14:prstDash w14:val="solid"/>
+                                      <w14:bevel/>
+                                    </w14:textOutline>
+                                  </w:rPr>
+                                  <w:t>The goal of this lab is to transform a grayscale image into a halftone image. This MATLAB script includes a halftone function that creates matrices containing black and white pixels and uses them to replace pixels in a grayscale image whose values vary. This method outputs an image that appears very similar to the input grayscale image, but only uses black and white pixels and no values in between. This report will discuss the techniques used to successfully create halftone transformations and what each output image tells us about the performance of the program.</w:t>
+                                </w:r>
+                              </w:p>
+                              <w:sdt>
+                                <w:sdtPr>
+                                  <w:rPr>
+                                    <w14:textOutline w14:w="9525" w14:cap="rnd" w14:cmpd="sng" w14:algn="ctr">
+                                      <w14:noFill/>
+                                      <w14:prstDash w14:val="solid"/>
+                                      <w14:bevel/>
+                                    </w14:textOutline>
+                                  </w:rPr>
+                                  <w:alias w:val="Author"/>
+                                  <w:tag w:val=""/>
+                                  <w:id w:val="-279026076"/>
+                                  <w:dataBinding w:prefixMappings="xmlns:ns0='http://purl.org/dc/elements/1.1/' xmlns:ns1='http://schemas.openxmlformats.org/package/2006/metadata/core-properties' " w:xpath="/ns1:coreProperties[1]/ns0:creator[1]" w:storeItemID="{6C3C8BC8-F283-45AE-878A-BAB7291924A1}"/>
+                                  <w:text/>
+                                </w:sdtPr>
+                                <w:sdtContent>
+                                  <w:p>
+                                    <w:pPr>
+                                      <w:pStyle w:val="Heading2"/>
+                                      <w:rPr>
+                                        <w14:textOutline w14:w="9525" w14:cap="rnd" w14:cmpd="sng" w14:algn="ctr">
+                                          <w14:noFill/>
+                                          <w14:prstDash w14:val="solid"/>
+                                          <w14:bevel/>
+                                        </w14:textOutline>
+                                      </w:rPr>
+                                    </w:pPr>
+                                    <w:r>
+                                      <w:rPr>
+                                        <w14:textOutline w14:w="9525" w14:cap="rnd" w14:cmpd="sng" w14:algn="ctr">
+                                          <w14:noFill/>
+                                          <w14:prstDash w14:val="solid"/>
+                                          <w14:bevel/>
+                                        </w14:textOutline>
+                                      </w:rPr>
+                                      <w:t>Author: Alejandro Sanchez</w:t>
+                                    </w:r>
+                                  </w:p>
+                                </w:sdtContent>
+                              </w:sdt>
+                              <w:p>
+                                <w:pPr>
+                                  <w:pStyle w:val="NoSpacing"/>
+                                  <w:rPr>
+                                    <w:color w:val="44546A" w:themeColor="text2"/>
+                                    <w14:textOutline w14:w="9525" w14:cap="rnd" w14:cmpd="sng" w14:algn="ctr">
+                                      <w14:noFill/>
+                                      <w14:prstDash w14:val="solid"/>
+                                      <w14:bevel/>
+                                    </w14:textOutline>
+                                  </w:rPr>
+                                </w:pPr>
+                                <w:sdt>
+                                  <w:sdtPr>
+                                    <w:rPr>
+                                      <w:color w:val="44546A" w:themeColor="text2"/>
+                                      <w14:textOutline w14:w="9525" w14:cap="rnd" w14:cmpd="sng" w14:algn="ctr">
+                                        <w14:noFill/>
+                                        <w14:prstDash w14:val="solid"/>
+                                        <w14:bevel/>
+                                      </w14:textOutline>
+                                    </w:rPr>
+                                    <w:alias w:val="Course"/>
+                                    <w:tag w:val="Course"/>
+                                    <w:id w:val="-710501431"/>
+                                    <w:dataBinding w:prefixMappings="xmlns:ns0='http://purl.org/dc/elements/1.1/' xmlns:ns1='http://schemas.openxmlformats.org/package/2006/metadata/core-properties' " w:xpath="/ns1:coreProperties[1]/ns1:category[1]" w:storeItemID="{6C3C8BC8-F283-45AE-878A-BAB7291924A1}"/>
+                                    <w:text/>
+                                  </w:sdtPr>
+                                  <w:sdtContent>
+                                    <w:r>
+                                      <w:rPr>
+                                        <w:color w:val="44546A" w:themeColor="text2"/>
+                                        <w14:textOutline w14:w="9525" w14:cap="rnd" w14:cmpd="sng" w14:algn="ctr">
+                                          <w14:noFill/>
+                                          <w14:prstDash w14:val="solid"/>
+                                          <w14:bevel/>
+                                        </w14:textOutline>
+                                      </w:rPr>
+                                      <w:t>CSE 107 – Digital Image Processing</w:t>
+                                    </w:r>
+                                  </w:sdtContent>
+                                </w:sdt>
+                              </w:p>
+                              <w:p>
+                                <w:pPr>
+                                  <w:pStyle w:val="NoSpacing"/>
+                                  <w:rPr>
+                                    <w14:textOutline w14:w="9525" w14:cap="rnd" w14:cmpd="sng" w14:algn="ctr">
+                                      <w14:noFill/>
+                                      <w14:prstDash w14:val="solid"/>
+                                      <w14:bevel/>
+                                    </w14:textOutline>
+                                  </w:rPr>
+                                </w:pPr>
+                              </w:p>
+                            </w:tc>
+                          </w:tr>
+                        </w:tbl>
+                        <w:p>
+                          <w:pPr>
+                            <w:rPr>
+                              <w14:textOutline w14:w="9525" w14:cap="rnd" w14:cmpd="sng" w14:algn="ctr">
+                                <w14:noFill/>
+                                <w14:prstDash w14:val="solid"/>
+                                <w14:bevel/>
+                              </w14:textOutline>
+                            </w:rPr>
+                          </w:pPr>
+                        </w:p>
+                      </w:txbxContent>
+                    </v:textbox>
+                    <w10:wrap anchorx="page" anchory="page"/>
+                  </v:shape>
+                </w:pict>
+              </mc:Fallback>
+            </mc:AlternateContent>
+          </w:r>
+          <w:r>
+            <w:br w:type="page"/>
+          </w:r>
+        </w:sdtContent>
+      </w:sdt>
+    </w:p>
+    <w:p>
+      <w:pPr>
         <w:pStyle w:val="Heading1"/>
       </w:pPr>
       <w:r>
-        <w:t>Abstract</w:t>
-      </w:r>
-    </w:p>
-    <w:p>
-      <w:r>
-        <w:t xml:space="preserve">The goal of this lab is to transform a grayscale image into a halftone image. This MATLAB script includes a halftone function that creates matrices containing black and white pixels and uses them to replace </w:t>
-      </w:r>
-      <w:r>
-        <w:t>pixels in a grayscale image whose values vary. This method outputs an image that appears very similar to the input grayscale image, but only uses black and white pixels and no values in between. This report will discuss the techniques used to successfully create halftone transformations and what each output image tells us about the performance of the program.</w:t>
-      </w:r>
-    </w:p>
-    <w:p>
-      <w:pPr>
-        <w:pStyle w:val="Heading1"/>
-      </w:pPr>
-      <w:r>
+        <w:lastRenderedPageBreak/>
         <w:t>Technical Discussion</w:t>
       </w:r>
     </w:p>
@@ -201,7 +1026,7 @@
                     <pic:cNvPicPr/>
                   </pic:nvPicPr>
                   <pic:blipFill>
-                    <a:blip r:embed="rId5"/>
+                    <a:blip r:embed="rId9"/>
                     <a:stretch>
                       <a:fillRect/>
                     </a:stretch>
@@ -321,7 +1146,7 @@
                     <pic:cNvPicPr/>
                   </pic:nvPicPr>
                   <pic:blipFill>
-                    <a:blip r:embed="rId6"/>
+                    <a:blip r:embed="rId10"/>
                     <a:stretch>
                       <a:fillRect/>
                     </a:stretch>
@@ -517,31 +1342,28 @@
       </w:r>
       <w:proofErr w:type="spellEnd"/>
       <w:r>
-        <w:t xml:space="preserve">, </w:t>
-      </w:r>
-      <w:r>
+        <w:t>, respectively.</w:t>
+      </w:r>
+      <w:r>
+        <w:t xml:space="preserve"> These dimensions will be useful later when the function performs the halftoning calculation</w:t>
+      </w:r>
+      <w:r>
+        <w:t>s</w:t>
+      </w:r>
+      <w:r>
+        <w:t>.</w:t>
+      </w:r>
+    </w:p>
+    <w:p/>
+    <w:p>
+      <w:pPr>
+        <w:jc w:val="center"/>
+      </w:pPr>
+      <w:r>
+        <w:rPr>
+          <w:noProof/>
+        </w:rPr>
         <w:lastRenderedPageBreak/>
-        <w:t>respectively.</w:t>
-      </w:r>
-      <w:r>
-        <w:t xml:space="preserve"> These dimensions will be useful later when the function performs the halftoning calculation</w:t>
-      </w:r>
-      <w:r>
-        <w:t>s</w:t>
-      </w:r>
-      <w:r>
-        <w:t>.</w:t>
-      </w:r>
-    </w:p>
-    <w:p/>
-    <w:p>
-      <w:pPr>
-        <w:jc w:val="center"/>
-      </w:pPr>
-      <w:r>
-        <w:rPr>
-          <w:noProof/>
-        </w:rPr>
         <w:drawing>
           <wp:inline distT="0" distB="0" distL="0" distR="0" wp14:anchorId="0AAA18A1" wp14:editId="22CBC1FD">
             <wp:extent cx="4381500" cy="1562100"/>
@@ -558,7 +1380,7 @@
                     <pic:cNvPicPr/>
                   </pic:nvPicPr>
                   <pic:blipFill>
-                    <a:blip r:embed="rId7"/>
+                    <a:blip r:embed="rId11"/>
                     <a:stretch>
                       <a:fillRect/>
                     </a:stretch>
@@ -659,7 +1481,6 @@
         <w:t xml:space="preserve"> white pixel. These arrays represent a halftone cell that will be assigned to portions of a grayscale image.</w:t>
       </w:r>
     </w:p>
-    <w:p/>
     <w:p>
       <w:pPr>
         <w:jc w:val="center"/>
@@ -684,7 +1505,7 @@
                     <pic:cNvPicPr/>
                   </pic:nvPicPr>
                   <pic:blipFill>
-                    <a:blip r:embed="rId8"/>
+                    <a:blip r:embed="rId12"/>
                     <a:stretch>
                       <a:fillRect/>
                     </a:stretch>
@@ -851,7 +1672,7 @@
                     <pic:cNvPicPr/>
                   </pic:nvPicPr>
                   <pic:blipFill>
-                    <a:blip r:embed="rId9"/>
+                    <a:blip r:embed="rId13"/>
                     <a:stretch>
                       <a:fillRect/>
                     </a:stretch>
@@ -950,7 +1771,7 @@
                     <pic:cNvPicPr/>
                   </pic:nvPicPr>
                   <pic:blipFill>
-                    <a:blip r:embed="rId10"/>
+                    <a:blip r:embed="rId14"/>
                     <a:stretch>
                       <a:fillRect/>
                     </a:stretch>
@@ -1232,7 +2053,7 @@
                     <pic:cNvPicPr/>
                   </pic:nvPicPr>
                   <pic:blipFill>
-                    <a:blip r:embed="rId11"/>
+                    <a:blip r:embed="rId15"/>
                     <a:stretch>
                       <a:fillRect/>
                     </a:stretch>
@@ -1320,7 +2141,7 @@
                     <pic:cNvPicPr/>
                   </pic:nvPicPr>
                   <pic:blipFill>
-                    <a:blip r:embed="rId12"/>
+                    <a:blip r:embed="rId16"/>
                     <a:stretch>
                       <a:fillRect/>
                     </a:stretch>
@@ -1472,7 +2293,7 @@
                     <pic:cNvPicPr/>
                   </pic:nvPicPr>
                   <pic:blipFill>
-                    <a:blip r:embed="rId13"/>
+                    <a:blip r:embed="rId17"/>
                     <a:stretch>
                       <a:fillRect/>
                     </a:stretch>
@@ -1551,7 +2372,7 @@
                     <pic:cNvPicPr/>
                   </pic:nvPicPr>
                   <pic:blipFill>
-                    <a:blip r:embed="rId14"/>
+                    <a:blip r:embed="rId18"/>
                     <a:stretch>
                       <a:fillRect/>
                     </a:stretch>
@@ -1607,7 +2428,7 @@
                     <pic:cNvPicPr/>
                   </pic:nvPicPr>
                   <pic:blipFill>
-                    <a:blip r:embed="rId15"/>
+                    <a:blip r:embed="rId19"/>
                     <a:stretch>
                       <a:fillRect/>
                     </a:stretch>
@@ -1634,6 +2455,7 @@
         <w:jc w:val="center"/>
       </w:pPr>
       <w:r>
+        <w:lastRenderedPageBreak/>
         <w:t xml:space="preserve">Figure 11: </w:t>
       </w:r>
       <w:r>
@@ -1648,19 +2470,25 @@
     </w:p>
     <w:p>
       <w:r>
-        <w:lastRenderedPageBreak/>
         <w:t>The fourth and final algorithm that handles the grayscale to halftone process is called the “BOTTOM-RIGHT CORNER TRANSFORM” pattern.</w:t>
       </w:r>
       <w:r>
         <w:t xml:space="preserve"> The algorithm functions to accommodate the pixels that were missed by all the previous transformation methods by taking the upper limits of remaining pixel ranges in the x- and y-axis. </w:t>
       </w:r>
-      <w:proofErr w:type="gramStart"/>
-      <w:r>
-        <w:t>Similar to</w:t>
-      </w:r>
-      <w:proofErr w:type="gramEnd"/>
-      <w:r>
-        <w:t xml:space="preserve"> the second and third halftone transform algorithm, the row and column indices of the grayscale image are the upper limits in the “BOTTOM-RIGHT CORNER” algorithm. These ranges are used to identify the last pixels in the very bottom-right corner of the image, forming a very small rectangle or square – assuming there are remainders in the x- or y-axis.</w:t>
+      <w:r>
+        <w:t>Like</w:t>
+      </w:r>
+      <w:r>
+        <w:t xml:space="preserve"> the second and third halftone transform algorithm, the row and column indices of the grayscale image are the upper limits in the “BOTTOM-RIGHT CORNER” algorithm</w:t>
+      </w:r>
+      <w:r>
+        <w:t>, as shown in Figure 12</w:t>
+      </w:r>
+      <w:r>
+        <w:t>. These ranges are used to identify the last pixels in the very bottom-right corner of the image, forming a very small rectangle or square – assuming there are remainders in the x- or y-axis.</w:t>
+      </w:r>
+      <w:r>
+        <w:t xml:space="preserve"> The bitmap arrays are set to ranges in the grayscale image respective to the average pixel values, as shown in Figure 13.</w:t>
       </w:r>
     </w:p>
     <w:p>
@@ -1689,7 +2517,7 @@
                     <pic:cNvPicPr/>
                   </pic:nvPicPr>
                   <pic:blipFill>
-                    <a:blip r:embed="rId16"/>
+                    <a:blip r:embed="rId20"/>
                     <a:stretch>
                       <a:fillRect/>
                     </a:stretch>
@@ -1712,20 +2540,2710 @@
     </w:p>
     <w:p>
       <w:pPr>
+        <w:pStyle w:val="Subtitle"/>
         <w:jc w:val="center"/>
       </w:pPr>
       <w:r>
         <w:t>Figure</w:t>
       </w:r>
+      <w:r>
+        <w:t xml:space="preserve"> 12: Fourth halftone transform algorithm</w:t>
+      </w:r>
+    </w:p>
+    <w:p/>
+    <w:p>
+      <w:pPr>
+        <w:jc w:val="center"/>
+      </w:pPr>
+      <w:r>
+        <w:lastRenderedPageBreak/>
+        <w:drawing>
+          <wp:inline distT="0" distB="0" distL="0" distR="0" wp14:anchorId="27128554" wp14:editId="281B149F">
+            <wp:extent cx="4379537" cy="2411553"/>
+            <wp:effectExtent l="0" t="0" r="2540" b="1905"/>
+            <wp:docPr id="18" name="Picture 18" descr="Table&#10;&#10;Description automatically generated with medium confidence"/>
+            <wp:cNvGraphicFramePr>
+              <a:graphicFrameLocks xmlns:a="http://schemas.openxmlformats.org/drawingml/2006/main" noChangeAspect="1"/>
+            </wp:cNvGraphicFramePr>
+            <a:graphic xmlns:a="http://schemas.openxmlformats.org/drawingml/2006/main">
+              <a:graphicData uri="http://schemas.openxmlformats.org/drawingml/2006/picture">
+                <pic:pic xmlns:pic="http://schemas.openxmlformats.org/drawingml/2006/picture">
+                  <pic:nvPicPr>
+                    <pic:cNvPr id="18" name="Picture 18" descr="Table&#10;&#10;Description automatically generated with medium confidence"/>
+                    <pic:cNvPicPr/>
+                  </pic:nvPicPr>
+                  <pic:blipFill>
+                    <a:blip r:embed="rId21"/>
+                    <a:stretch>
+                      <a:fillRect/>
+                    </a:stretch>
+                  </pic:blipFill>
+                  <pic:spPr>
+                    <a:xfrm>
+                      <a:off x="0" y="0"/>
+                      <a:ext cx="4396448" cy="2420865"/>
+                    </a:xfrm>
+                    <a:prstGeom prst="rect">
+                      <a:avLst/>
+                    </a:prstGeom>
+                  </pic:spPr>
+                </pic:pic>
+              </a:graphicData>
+            </a:graphic>
+          </wp:inline>
+        </w:drawing>
+      </w:r>
+    </w:p>
+    <w:p>
+      <w:pPr>
+        <w:pStyle w:val="Subtitle"/>
+        <w:jc w:val="center"/>
+      </w:pPr>
+      <w:r>
+        <w:t>Figure 13:</w:t>
+      </w:r>
+      <w:r>
+        <w:t xml:space="preserve"> Assigning grayscale images to bitmap array values in </w:t>
+      </w:r>
+      <w:r>
+        <w:t>fourth</w:t>
+      </w:r>
+      <w:r>
+        <w:t xml:space="preserve"> halftone transform</w:t>
+      </w:r>
+    </w:p>
+    <w:p/>
+    <w:p>
+      <w:pPr>
+        <w:pStyle w:val="Heading1"/>
+      </w:pPr>
+      <w:r>
+        <w:t>Results and Discussion</w:t>
+      </w:r>
+    </w:p>
+    <w:p>
+      <w:pPr>
+        <w:pStyle w:val="Heading2"/>
+      </w:pPr>
+      <w:r>
+        <w:t>Grayscale Images and Halftone Transformations</w:t>
+      </w:r>
+    </w:p>
+    <w:p>
+      <w:r>
+        <w:t xml:space="preserve">The three images are originally grayscale images. As discussed before, they are used as arguments for the halftone function in the script. The input type is </w:t>
+      </w:r>
+      <w:r>
+        <w:rPr>
+          <w:rFonts w:ascii="Consolas" w:hAnsi="Consolas" w:cs="Consolas"/>
+        </w:rPr>
+        <w:t>uint8</w:t>
+      </w:r>
+      <w:r>
+        <w:t xml:space="preserve"> and the output of the halftone function is </w:t>
+      </w:r>
+      <w:r>
+        <w:rPr>
+          <w:rFonts w:ascii="Consolas" w:hAnsi="Consolas" w:cs="Consolas"/>
+        </w:rPr>
+        <w:t>uint8</w:t>
+      </w:r>
+      <w:r>
+        <w:t xml:space="preserve"> type as well. However, the values in the output image have only one of two values, ‘</w:t>
+      </w:r>
+      <w:r>
+        <w:rPr>
+          <w:rFonts w:ascii="Consolas" w:hAnsi="Consolas" w:cs="Consolas"/>
+        </w:rPr>
+        <w:t>0</w:t>
+      </w:r>
+      <w:r>
+        <w:t>’ and ‘</w:t>
+      </w:r>
+      <w:r>
+        <w:rPr>
+          <w:rFonts w:ascii="Consolas" w:hAnsi="Consolas" w:cs="Consolas"/>
+        </w:rPr>
+        <w:t>255</w:t>
+      </w:r>
+      <w:r>
+        <w:t>’, to represent a halftone transformation.</w:t>
+      </w:r>
+    </w:p>
+    <w:p>
+      <w:r>
+        <w:t>In the main function, the original image is presented to the user and the halftone image</w:t>
+      </w:r>
+      <w:r>
+        <w:t xml:space="preserve"> </w:t>
+      </w:r>
+      <w:r>
+        <w:t>is presented after the function takes the original image and processes it. This process is done for all three images and is shown below in Figure 14.</w:t>
+      </w:r>
+    </w:p>
+    <w:p/>
+    <w:p>
+      <w:pPr>
+        <w:jc w:val="center"/>
+      </w:pPr>
+      <w:r>
+        <w:drawing>
+          <wp:inline distT="0" distB="0" distL="0" distR="0" wp14:anchorId="10C0A337" wp14:editId="20F44DB1">
+            <wp:extent cx="2182730" cy="2615512"/>
+            <wp:effectExtent l="0" t="0" r="1905" b="1270"/>
+            <wp:docPr id="19" name="Picture 19" descr="Graphical user interface, text, application&#10;&#10;Description automatically generated"/>
+            <wp:cNvGraphicFramePr>
+              <a:graphicFrameLocks xmlns:a="http://schemas.openxmlformats.org/drawingml/2006/main" noChangeAspect="1"/>
+            </wp:cNvGraphicFramePr>
+            <a:graphic xmlns:a="http://schemas.openxmlformats.org/drawingml/2006/main">
+              <a:graphicData uri="http://schemas.openxmlformats.org/drawingml/2006/picture">
+                <pic:pic xmlns:pic="http://schemas.openxmlformats.org/drawingml/2006/picture">
+                  <pic:nvPicPr>
+                    <pic:cNvPr id="19" name="Picture 19" descr="Graphical user interface, text, application&#10;&#10;Description automatically generated"/>
+                    <pic:cNvPicPr/>
+                  </pic:nvPicPr>
+                  <pic:blipFill>
+                    <a:blip r:embed="rId22"/>
+                    <a:stretch>
+                      <a:fillRect/>
+                    </a:stretch>
+                  </pic:blipFill>
+                  <pic:spPr>
+                    <a:xfrm>
+                      <a:off x="0" y="0"/>
+                      <a:ext cx="2206597" cy="2644111"/>
+                    </a:xfrm>
+                    <a:prstGeom prst="rect">
+                      <a:avLst/>
+                    </a:prstGeom>
+                  </pic:spPr>
+                </pic:pic>
+              </a:graphicData>
+            </a:graphic>
+          </wp:inline>
+        </w:drawing>
+      </w:r>
+    </w:p>
+    <w:p>
+      <w:pPr>
+        <w:pStyle w:val="Subtitle"/>
+      </w:pPr>
+      <w:r>
+        <w:lastRenderedPageBreak/>
+        <w:t>Figure 14: Using original images to call halftone function and displaying processed images</w:t>
+      </w:r>
+    </w:p>
+    <w:p>
+      <w:r>
+        <w:br w:type="page"/>
+      </w:r>
+    </w:p>
+    <w:p>
+      <w:pPr>
+        <w:pStyle w:val="Heading2"/>
+      </w:pPr>
+      <w:r>
+        <w:lastRenderedPageBreak/>
+        <w:t>The Halftone Images</w:t>
+      </w:r>
+    </w:p>
+    <w:p>
+      <w:r>
+        <w:t xml:space="preserve">The first, second, and third </w:t>
+      </w:r>
+      <w:r>
+        <w:t xml:space="preserve">images before their </w:t>
+      </w:r>
+      <w:r>
+        <w:t>halftone transformation is shown below in Figure 1</w:t>
+      </w:r>
+      <w:r>
+        <w:t>5</w:t>
+      </w:r>
+      <w:r>
+        <w:t>, 1</w:t>
+      </w:r>
+      <w:r>
+        <w:t>7</w:t>
+      </w:r>
+      <w:r>
+        <w:t xml:space="preserve">, and </w:t>
+      </w:r>
+      <w:r>
+        <w:t>19</w:t>
+      </w:r>
+      <w:r>
+        <w:t>, respectively</w:t>
+      </w:r>
+      <w:r>
+        <w:t>, and their halftone versions are labeled 16, 18, and 20, respectively.</w:t>
+      </w:r>
+    </w:p>
+    <w:p>
+      <w:pPr>
+        <w:jc w:val="center"/>
+      </w:pPr>
+      <w:r>
+        <w:rPr>
+          <w:noProof/>
+        </w:rPr>
+        <w:drawing>
+          <wp:inline distT="0" distB="0" distL="0" distR="0" wp14:anchorId="312CBC66" wp14:editId="34C2A21B">
+            <wp:extent cx="2741129" cy="3050126"/>
+            <wp:effectExtent l="0" t="0" r="2540" b="0"/>
+            <wp:docPr id="27" name="Picture 27" descr="A picture containing text, person&#10;&#10;Description automatically generated"/>
+            <wp:cNvGraphicFramePr>
+              <a:graphicFrameLocks xmlns:a="http://schemas.openxmlformats.org/drawingml/2006/main" noChangeAspect="1"/>
+            </wp:cNvGraphicFramePr>
+            <a:graphic xmlns:a="http://schemas.openxmlformats.org/drawingml/2006/main">
+              <a:graphicData uri="http://schemas.openxmlformats.org/drawingml/2006/picture">
+                <pic:pic xmlns:pic="http://schemas.openxmlformats.org/drawingml/2006/picture">
+                  <pic:nvPicPr>
+                    <pic:cNvPr id="27" name="Picture 27" descr="A picture containing text, person&#10;&#10;Description automatically generated"/>
+                    <pic:cNvPicPr/>
+                  </pic:nvPicPr>
+                  <pic:blipFill rotWithShape="1">
+                    <a:blip r:embed="rId23">
+                      <a:extLst>
+                        <a:ext uri="{28A0092B-C50C-407E-A947-70E740481C1C}">
+                          <a14:useLocalDpi xmlns:a14="http://schemas.microsoft.com/office/drawing/2010/main" val="0"/>
+                        </a:ext>
+                      </a:extLst>
+                    </a:blip>
+                    <a:srcRect l="20577" r="20743" b="21646"/>
+                    <a:stretch/>
+                  </pic:blipFill>
+                  <pic:spPr bwMode="auto">
+                    <a:xfrm>
+                      <a:off x="0" y="0"/>
+                      <a:ext cx="2786968" cy="3101132"/>
+                    </a:xfrm>
+                    <a:prstGeom prst="rect">
+                      <a:avLst/>
+                    </a:prstGeom>
+                    <a:ln>
+                      <a:noFill/>
+                    </a:ln>
+                    <a:extLst>
+                      <a:ext uri="{53640926-AAD7-44D8-BBD7-CCE9431645EC}">
+                        <a14:shadowObscured xmlns:a14="http://schemas.microsoft.com/office/drawing/2010/main"/>
+                      </a:ext>
+                    </a:extLst>
+                  </pic:spPr>
+                </pic:pic>
+              </a:graphicData>
+            </a:graphic>
+          </wp:inline>
+        </w:drawing>
+      </w:r>
+    </w:p>
+    <w:p>
+      <w:pPr>
+        <w:pStyle w:val="Subtitle"/>
+        <w:jc w:val="center"/>
+      </w:pPr>
+      <w:r>
+        <w:t>Figure 15</w:t>
+      </w:r>
+      <w:r>
+        <w:t>: Original face image</w:t>
+      </w:r>
+    </w:p>
+    <w:p>
+      <w:pPr>
+        <w:jc w:val="center"/>
+      </w:pPr>
+    </w:p>
+    <w:p>
+      <w:pPr>
+        <w:jc w:val="center"/>
+      </w:pPr>
+      <w:r>
+        <w:rPr>
+          <w:noProof/>
+        </w:rPr>
+        <w:drawing>
+          <wp:inline distT="0" distB="0" distL="0" distR="0" wp14:anchorId="2E4B1F5E" wp14:editId="55AB1AEA">
+            <wp:extent cx="2742000" cy="3061132"/>
+            <wp:effectExtent l="0" t="0" r="1270" b="0"/>
+            <wp:docPr id="26" name="Picture 26" descr="Text&#10;&#10;Description automatically generated"/>
+            <wp:cNvGraphicFramePr>
+              <a:graphicFrameLocks xmlns:a="http://schemas.openxmlformats.org/drawingml/2006/main" noChangeAspect="1"/>
+            </wp:cNvGraphicFramePr>
+            <a:graphic xmlns:a="http://schemas.openxmlformats.org/drawingml/2006/main">
+              <a:graphicData uri="http://schemas.openxmlformats.org/drawingml/2006/picture">
+                <pic:pic xmlns:pic="http://schemas.openxmlformats.org/drawingml/2006/picture">
+                  <pic:nvPicPr>
+                    <pic:cNvPr id="26" name="Picture 26" descr="Text&#10;&#10;Description automatically generated"/>
+                    <pic:cNvPicPr/>
+                  </pic:nvPicPr>
+                  <pic:blipFill rotWithShape="1">
+                    <a:blip r:embed="rId8">
+                      <a:extLst>
+                        <a:ext uri="{28A0092B-C50C-407E-A947-70E740481C1C}">
+                          <a14:useLocalDpi xmlns:a14="http://schemas.microsoft.com/office/drawing/2010/main" val="0"/>
+                        </a:ext>
+                      </a:extLst>
+                    </a:blip>
+                    <a:srcRect l="20755" r="20752" b="21639"/>
+                    <a:stretch/>
+                  </pic:blipFill>
+                  <pic:spPr bwMode="auto">
+                    <a:xfrm>
+                      <a:off x="0" y="0"/>
+                      <a:ext cx="2766049" cy="3087980"/>
+                    </a:xfrm>
+                    <a:prstGeom prst="rect">
+                      <a:avLst/>
+                    </a:prstGeom>
+                    <a:ln>
+                      <a:noFill/>
+                    </a:ln>
+                    <a:extLst>
+                      <a:ext uri="{53640926-AAD7-44D8-BBD7-CCE9431645EC}">
+                        <a14:shadowObscured xmlns:a14="http://schemas.microsoft.com/office/drawing/2010/main"/>
+                      </a:ext>
+                    </a:extLst>
+                  </pic:spPr>
+                </pic:pic>
+              </a:graphicData>
+            </a:graphic>
+          </wp:inline>
+        </w:drawing>
+      </w:r>
+    </w:p>
+    <w:p>
+      <w:pPr>
+        <w:pStyle w:val="Subtitle"/>
+        <w:jc w:val="center"/>
+      </w:pPr>
+      <w:r>
+        <w:t>Figure 16: Halftone face image</w:t>
+      </w:r>
+    </w:p>
+    <w:p>
+      <w:pPr>
+        <w:jc w:val="center"/>
+      </w:pPr>
+      <w:r>
+        <w:rPr>
+          <w:noProof/>
+        </w:rPr>
+        <w:lastRenderedPageBreak/>
+        <w:drawing>
+          <wp:inline distT="0" distB="0" distL="0" distR="0" wp14:anchorId="64E62A7D" wp14:editId="6DC1EC2F">
+            <wp:extent cx="2746209" cy="3114513"/>
+            <wp:effectExtent l="0" t="0" r="0" b="0"/>
+            <wp:docPr id="29" name="Picture 29" descr="A person using a camera&#10;&#10;Description automatically generated with low confidence"/>
+            <wp:cNvGraphicFramePr>
+              <a:graphicFrameLocks xmlns:a="http://schemas.openxmlformats.org/drawingml/2006/main" noChangeAspect="1"/>
+            </wp:cNvGraphicFramePr>
+            <a:graphic xmlns:a="http://schemas.openxmlformats.org/drawingml/2006/main">
+              <a:graphicData uri="http://schemas.openxmlformats.org/drawingml/2006/picture">
+                <pic:pic xmlns:pic="http://schemas.openxmlformats.org/drawingml/2006/picture">
+                  <pic:nvPicPr>
+                    <pic:cNvPr id="29" name="Picture 29" descr="A person using a camera&#10;&#10;Description automatically generated with low confidence"/>
+                    <pic:cNvPicPr/>
+                  </pic:nvPicPr>
+                  <pic:blipFill rotWithShape="1">
+                    <a:blip r:embed="rId24">
+                      <a:extLst>
+                        <a:ext uri="{28A0092B-C50C-407E-A947-70E740481C1C}">
+                          <a14:useLocalDpi xmlns:a14="http://schemas.microsoft.com/office/drawing/2010/main" val="0"/>
+                        </a:ext>
+                      </a:extLst>
+                    </a:blip>
+                    <a:srcRect l="22543" r="22719" b="24094"/>
+                    <a:stretch/>
+                  </pic:blipFill>
+                  <pic:spPr bwMode="auto">
+                    <a:xfrm>
+                      <a:off x="0" y="0"/>
+                      <a:ext cx="2773956" cy="3145981"/>
+                    </a:xfrm>
+                    <a:prstGeom prst="rect">
+                      <a:avLst/>
+                    </a:prstGeom>
+                    <a:ln>
+                      <a:noFill/>
+                    </a:ln>
+                    <a:extLst>
+                      <a:ext uri="{53640926-AAD7-44D8-BBD7-CCE9431645EC}">
+                        <a14:shadowObscured xmlns:a14="http://schemas.microsoft.com/office/drawing/2010/main"/>
+                      </a:ext>
+                    </a:extLst>
+                  </pic:spPr>
+                </pic:pic>
+              </a:graphicData>
+            </a:graphic>
+          </wp:inline>
+        </w:drawing>
+      </w:r>
+    </w:p>
+    <w:p>
+      <w:pPr>
+        <w:pStyle w:val="Subtitle"/>
+        <w:jc w:val="center"/>
+      </w:pPr>
+      <w:r>
+        <w:t>Figure 17: Original cameraman image</w:t>
+      </w:r>
+    </w:p>
+    <w:p>
+      <w:pPr>
+        <w:jc w:val="center"/>
+      </w:pPr>
+    </w:p>
+    <w:p>
+      <w:pPr>
+        <w:jc w:val="center"/>
+      </w:pPr>
+      <w:r>
+        <w:rPr>
+          <w:noProof/>
+        </w:rPr>
+        <w:drawing>
+          <wp:inline distT="0" distB="0" distL="0" distR="0" wp14:anchorId="074F0914" wp14:editId="7D3C5B1A">
+            <wp:extent cx="2746225" cy="3114630"/>
+            <wp:effectExtent l="0" t="0" r="0" b="0"/>
+            <wp:docPr id="28" name="Picture 28" descr="Diagram&#10;&#10;Description automatically generated with medium confidence"/>
+            <wp:cNvGraphicFramePr>
+              <a:graphicFrameLocks xmlns:a="http://schemas.openxmlformats.org/drawingml/2006/main" noChangeAspect="1"/>
+            </wp:cNvGraphicFramePr>
+            <a:graphic xmlns:a="http://schemas.openxmlformats.org/drawingml/2006/main">
+              <a:graphicData uri="http://schemas.openxmlformats.org/drawingml/2006/picture">
+                <pic:pic xmlns:pic="http://schemas.openxmlformats.org/drawingml/2006/picture">
+                  <pic:nvPicPr>
+                    <pic:cNvPr id="28" name="Picture 28" descr="Diagram&#10;&#10;Description automatically generated with medium confidence"/>
+                    <pic:cNvPicPr/>
+                  </pic:nvPicPr>
+                  <pic:blipFill rotWithShape="1">
+                    <a:blip r:embed="rId25">
+                      <a:extLst>
+                        <a:ext uri="{28A0092B-C50C-407E-A947-70E740481C1C}">
+                          <a14:useLocalDpi xmlns:a14="http://schemas.microsoft.com/office/drawing/2010/main" val="0"/>
+                        </a:ext>
+                      </a:extLst>
+                    </a:blip>
+                    <a:srcRect l="22720" r="22540" b="24089"/>
+                    <a:stretch/>
+                  </pic:blipFill>
+                  <pic:spPr bwMode="auto">
+                    <a:xfrm>
+                      <a:off x="0" y="0"/>
+                      <a:ext cx="2769838" cy="3141411"/>
+                    </a:xfrm>
+                    <a:prstGeom prst="rect">
+                      <a:avLst/>
+                    </a:prstGeom>
+                    <a:ln>
+                      <a:noFill/>
+                    </a:ln>
+                    <a:extLst>
+                      <a:ext uri="{53640926-AAD7-44D8-BBD7-CCE9431645EC}">
+                        <a14:shadowObscured xmlns:a14="http://schemas.microsoft.com/office/drawing/2010/main"/>
+                      </a:ext>
+                    </a:extLst>
+                  </pic:spPr>
+                </pic:pic>
+              </a:graphicData>
+            </a:graphic>
+          </wp:inline>
+        </w:drawing>
+      </w:r>
+    </w:p>
+    <w:p>
+      <w:pPr>
+        <w:pStyle w:val="Subtitle"/>
+        <w:jc w:val="center"/>
+      </w:pPr>
+      <w:r>
+        <w:t>Figure 18: Halftone cameraman image</w:t>
+      </w:r>
+    </w:p>
+    <w:p>
+      <w:r>
+        <w:br w:type="page"/>
+      </w:r>
+    </w:p>
+    <w:p>
+      <w:pPr>
+        <w:jc w:val="center"/>
+      </w:pPr>
+      <w:r>
+        <w:rPr>
+          <w:noProof/>
+        </w:rPr>
+        <w:lastRenderedPageBreak/>
+        <w:drawing>
+          <wp:inline distT="0" distB="0" distL="0" distR="0" wp14:anchorId="242BA44D" wp14:editId="100DD7EB">
+            <wp:extent cx="2745805" cy="2933931"/>
+            <wp:effectExtent l="0" t="0" r="0" b="0"/>
+            <wp:docPr id="33" name="Picture 33" descr="A group of people&#10;&#10;Description automatically generated with low confidence"/>
+            <wp:cNvGraphicFramePr>
+              <a:graphicFrameLocks xmlns:a="http://schemas.openxmlformats.org/drawingml/2006/main" noChangeAspect="1"/>
+            </wp:cNvGraphicFramePr>
+            <a:graphic xmlns:a="http://schemas.openxmlformats.org/drawingml/2006/main">
+              <a:graphicData uri="http://schemas.openxmlformats.org/drawingml/2006/picture">
+                <pic:pic xmlns:pic="http://schemas.openxmlformats.org/drawingml/2006/picture">
+                  <pic:nvPicPr>
+                    <pic:cNvPr id="33" name="Picture 33" descr="A group of people&#10;&#10;Description automatically generated with low confidence"/>
+                    <pic:cNvPicPr/>
+                  </pic:nvPicPr>
+                  <pic:blipFill rotWithShape="1">
+                    <a:blip r:embed="rId26">
+                      <a:extLst>
+                        <a:ext uri="{28A0092B-C50C-407E-A947-70E740481C1C}">
+                          <a14:useLocalDpi xmlns:a14="http://schemas.microsoft.com/office/drawing/2010/main" val="0"/>
+                        </a:ext>
+                      </a:extLst>
+                    </a:blip>
+                    <a:srcRect l="14671" r="14669" b="14382"/>
+                    <a:stretch/>
+                  </pic:blipFill>
+                  <pic:spPr bwMode="auto">
+                    <a:xfrm>
+                      <a:off x="0" y="0"/>
+                      <a:ext cx="2799291" cy="2991081"/>
+                    </a:xfrm>
+                    <a:prstGeom prst="rect">
+                      <a:avLst/>
+                    </a:prstGeom>
+                    <a:ln>
+                      <a:noFill/>
+                    </a:ln>
+                    <a:extLst>
+                      <a:ext uri="{53640926-AAD7-44D8-BBD7-CCE9431645EC}">
+                        <a14:shadowObscured xmlns:a14="http://schemas.microsoft.com/office/drawing/2010/main"/>
+                      </a:ext>
+                    </a:extLst>
+                  </pic:spPr>
+                </pic:pic>
+              </a:graphicData>
+            </a:graphic>
+          </wp:inline>
+        </w:drawing>
+      </w:r>
+    </w:p>
+    <w:p>
+      <w:pPr>
+        <w:pStyle w:val="Subtitle"/>
+        <w:jc w:val="center"/>
+      </w:pPr>
+      <w:r>
+        <w:t>Figure 19: Original crowd image</w:t>
+      </w:r>
+    </w:p>
+    <w:p>
+      <w:pPr>
+        <w:jc w:val="center"/>
+      </w:pPr>
+    </w:p>
+    <w:p>
+      <w:pPr>
+        <w:jc w:val="center"/>
+      </w:pPr>
+      <w:r>
+        <w:rPr>
+          <w:noProof/>
+        </w:rPr>
+        <w:drawing>
+          <wp:inline distT="0" distB="0" distL="0" distR="0" wp14:anchorId="5C61AF10" wp14:editId="69734AFB">
+            <wp:extent cx="2745804" cy="2933930"/>
+            <wp:effectExtent l="0" t="0" r="0" b="0"/>
+            <wp:docPr id="32" name="Picture 32" descr="Qr code&#10;&#10;Description automatically generated"/>
+            <wp:cNvGraphicFramePr>
+              <a:graphicFrameLocks xmlns:a="http://schemas.openxmlformats.org/drawingml/2006/main" noChangeAspect="1"/>
+            </wp:cNvGraphicFramePr>
+            <a:graphic xmlns:a="http://schemas.openxmlformats.org/drawingml/2006/main">
+              <a:graphicData uri="http://schemas.openxmlformats.org/drawingml/2006/picture">
+                <pic:pic xmlns:pic="http://schemas.openxmlformats.org/drawingml/2006/picture">
+                  <pic:nvPicPr>
+                    <pic:cNvPr id="32" name="Picture 32" descr="Qr code&#10;&#10;Description automatically generated"/>
+                    <pic:cNvPicPr/>
+                  </pic:nvPicPr>
+                  <pic:blipFill rotWithShape="1">
+                    <a:blip r:embed="rId27">
+                      <a:extLst>
+                        <a:ext uri="{28A0092B-C50C-407E-A947-70E740481C1C}">
+                          <a14:useLocalDpi xmlns:a14="http://schemas.microsoft.com/office/drawing/2010/main" val="0"/>
+                        </a:ext>
+                      </a:extLst>
+                    </a:blip>
+                    <a:srcRect l="14671" r="14669" b="14382"/>
+                    <a:stretch/>
+                  </pic:blipFill>
+                  <pic:spPr bwMode="auto">
+                    <a:xfrm>
+                      <a:off x="0" y="0"/>
+                      <a:ext cx="2780649" cy="2971162"/>
+                    </a:xfrm>
+                    <a:prstGeom prst="rect">
+                      <a:avLst/>
+                    </a:prstGeom>
+                    <a:ln>
+                      <a:noFill/>
+                    </a:ln>
+                    <a:extLst>
+                      <a:ext uri="{53640926-AAD7-44D8-BBD7-CCE9431645EC}">
+                        <a14:shadowObscured xmlns:a14="http://schemas.microsoft.com/office/drawing/2010/main"/>
+                      </a:ext>
+                    </a:extLst>
+                  </pic:spPr>
+                </pic:pic>
+              </a:graphicData>
+            </a:graphic>
+          </wp:inline>
+        </w:drawing>
+      </w:r>
+    </w:p>
+    <w:p>
+      <w:pPr>
+        <w:pStyle w:val="Subtitle"/>
+        <w:jc w:val="center"/>
+      </w:pPr>
+      <w:r>
+        <w:t>Figure 20: Halftone crowd image</w:t>
+      </w:r>
+    </w:p>
+    <w:p/>
+    <w:p>
+      <w:r>
+        <w:t xml:space="preserve">Upon closer review of each image, it is evident that the halftone transformation was successful. </w:t>
+      </w:r>
+    </w:p>
+    <w:p>
+      <w:r>
+        <w:br w:type="page"/>
+      </w:r>
+    </w:p>
+    <w:p>
+      <w:pPr>
+        <w:pStyle w:val="Heading2"/>
+      </w:pPr>
+      <w:r>
+        <w:lastRenderedPageBreak/>
+        <w:t>Dynamic Image Sizes and Edge Correction</w:t>
+      </w:r>
+    </w:p>
+    <w:p>
+      <w:r>
+        <w:t xml:space="preserve">This script works for images of varying dimensions, including heights and widths that are now evenly divisible by groups of three. The halftone function accommodates for this </w:t>
+      </w:r>
+      <w:r>
+        <w:t>potential scenario and performs halftone transformation along edges of the input image.</w:t>
+      </w:r>
+    </w:p>
+    <w:p>
+      <w:r>
+        <w:t xml:space="preserve">In Figure 21, a zoomed-up region of the cameraman image in its lower-right corner shows that the halftone transformation, and that its right and bottom edges have been accounted for. Its lower-right edge was also </w:t>
+      </w:r>
+      <w:r>
+        <w:t>considered,</w:t>
+      </w:r>
+      <w:r>
+        <w:t xml:space="preserve"> </w:t>
+      </w:r>
+      <w:r>
+        <w:t>and the halftone image shows a successful transformation.</w:t>
+      </w:r>
+    </w:p>
+    <w:p/>
+    <w:p>
+      <w:pPr>
+        <w:jc w:val="center"/>
+      </w:pPr>
+      <w:r>
+        <w:rPr>
+          <w:noProof/>
+        </w:rPr>
+        <w:drawing>
+          <wp:inline distT="0" distB="0" distL="0" distR="0" wp14:anchorId="5279C116" wp14:editId="791DE09B">
+            <wp:extent cx="5730565" cy="2693995"/>
+            <wp:effectExtent l="0" t="0" r="0" b="0"/>
+            <wp:docPr id="34" name="Picture 34" descr="A picture containing graphical user interface&#10;&#10;Description automatically generated"/>
+            <wp:cNvGraphicFramePr>
+              <a:graphicFrameLocks xmlns:a="http://schemas.openxmlformats.org/drawingml/2006/main" noChangeAspect="1"/>
+            </wp:cNvGraphicFramePr>
+            <a:graphic xmlns:a="http://schemas.openxmlformats.org/drawingml/2006/main">
+              <a:graphicData uri="http://schemas.openxmlformats.org/drawingml/2006/picture">
+                <pic:pic xmlns:pic="http://schemas.openxmlformats.org/drawingml/2006/picture">
+                  <pic:nvPicPr>
+                    <pic:cNvPr id="34" name="Picture 34" descr="A picture containing graphical user interface&#10;&#10;Description automatically generated"/>
+                    <pic:cNvPicPr/>
+                  </pic:nvPicPr>
+                  <pic:blipFill rotWithShape="1">
+                    <a:blip r:embed="rId28">
+                      <a:extLst>
+                        <a:ext uri="{28A0092B-C50C-407E-A947-70E740481C1C}">
+                          <a14:useLocalDpi xmlns:a14="http://schemas.microsoft.com/office/drawing/2010/main" val="0"/>
+                        </a:ext>
+                      </a:extLst>
+                    </a:blip>
+                    <a:srcRect l="12704" t="21944" r="9288" b="29159"/>
+                    <a:stretch/>
+                  </pic:blipFill>
+                  <pic:spPr bwMode="auto">
+                    <a:xfrm>
+                      <a:off x="0" y="0"/>
+                      <a:ext cx="5825661" cy="2738700"/>
+                    </a:xfrm>
+                    <a:prstGeom prst="rect">
+                      <a:avLst/>
+                    </a:prstGeom>
+                    <a:ln>
+                      <a:noFill/>
+                    </a:ln>
+                    <a:extLst>
+                      <a:ext uri="{53640926-AAD7-44D8-BBD7-CCE9431645EC}">
+                        <a14:shadowObscured xmlns:a14="http://schemas.microsoft.com/office/drawing/2010/main"/>
+                      </a:ext>
+                    </a:extLst>
+                  </pic:spPr>
+                </pic:pic>
+              </a:graphicData>
+            </a:graphic>
+          </wp:inline>
+        </w:drawing>
+      </w:r>
+    </w:p>
+    <w:p>
+      <w:pPr>
+        <w:pStyle w:val="Subtitle"/>
+        <w:jc w:val="center"/>
+      </w:pPr>
+      <w:r>
+        <w:t xml:space="preserve">Figure 21: Original and halftone cameraman images </w:t>
+      </w:r>
+      <w:r>
+        <w:t xml:space="preserve">are </w:t>
+      </w:r>
+      <w:r>
+        <w:t xml:space="preserve">compared </w:t>
+      </w:r>
+      <w:r>
+        <w:t xml:space="preserve">side-by-side </w:t>
+      </w:r>
+      <w:r>
+        <w:t xml:space="preserve">to show </w:t>
+      </w:r>
+      <w:r>
+        <w:t xml:space="preserve">successful </w:t>
+      </w:r>
+      <w:r>
+        <w:t>transformation</w:t>
+      </w:r>
+    </w:p>
+    <w:p/>
+    <w:p>
+      <w:r>
+        <w:t>With the side-by-side comparison, it is evident that the halftone transformation was successful. In Figure 22, another side-by-side comparison is made in the third image</w:t>
+      </w:r>
+      <w:r>
+        <w:t>.</w:t>
+      </w:r>
+    </w:p>
+    <w:p>
+      <w:r>
+        <w:br w:type="page"/>
+      </w:r>
+    </w:p>
+    <w:p>
+      <w:pPr>
+        <w:jc w:val="center"/>
+      </w:pPr>
+      <w:r>
+        <w:rPr>
+          <w:noProof/>
+        </w:rPr>
+        <w:lastRenderedPageBreak/>
+        <w:drawing>
+          <wp:inline distT="0" distB="0" distL="0" distR="0" wp14:anchorId="17EA9E9C" wp14:editId="5595E787">
+            <wp:extent cx="5850027" cy="2636328"/>
+            <wp:effectExtent l="0" t="0" r="5080" b="5715"/>
+            <wp:docPr id="36" name="Picture 36" descr="A picture containing text&#10;&#10;Description automatically generated"/>
+            <wp:cNvGraphicFramePr>
+              <a:graphicFrameLocks xmlns:a="http://schemas.openxmlformats.org/drawingml/2006/main" noChangeAspect="1"/>
+            </wp:cNvGraphicFramePr>
+            <a:graphic xmlns:a="http://schemas.openxmlformats.org/drawingml/2006/main">
+              <a:graphicData uri="http://schemas.openxmlformats.org/drawingml/2006/picture">
+                <pic:pic xmlns:pic="http://schemas.openxmlformats.org/drawingml/2006/picture">
+                  <pic:nvPicPr>
+                    <pic:cNvPr id="36" name="Picture 36" descr="A picture containing text&#10;&#10;Description automatically generated"/>
+                    <pic:cNvPicPr/>
+                  </pic:nvPicPr>
+                  <pic:blipFill rotWithShape="1">
+                    <a:blip r:embed="rId29" cstate="print">
+                      <a:extLst>
+                        <a:ext uri="{28A0092B-C50C-407E-A947-70E740481C1C}">
+                          <a14:useLocalDpi xmlns:a14="http://schemas.microsoft.com/office/drawing/2010/main" val="0"/>
+                        </a:ext>
+                      </a:extLst>
+                    </a:blip>
+                    <a:srcRect l="12880" t="17601" r="9302" b="22924"/>
+                    <a:stretch/>
+                  </pic:blipFill>
+                  <pic:spPr bwMode="auto">
+                    <a:xfrm>
+                      <a:off x="0" y="0"/>
+                      <a:ext cx="5890284" cy="2654470"/>
+                    </a:xfrm>
+                    <a:prstGeom prst="rect">
+                      <a:avLst/>
+                    </a:prstGeom>
+                    <a:ln>
+                      <a:noFill/>
+                    </a:ln>
+                    <a:extLst>
+                      <a:ext uri="{53640926-AAD7-44D8-BBD7-CCE9431645EC}">
+                        <a14:shadowObscured xmlns:a14="http://schemas.microsoft.com/office/drawing/2010/main"/>
+                      </a:ext>
+                    </a:extLst>
+                  </pic:spPr>
+                </pic:pic>
+              </a:graphicData>
+            </a:graphic>
+          </wp:inline>
+        </w:drawing>
+      </w:r>
+    </w:p>
+    <w:p>
+      <w:pPr>
+        <w:pStyle w:val="Subtitle"/>
+        <w:jc w:val="center"/>
+      </w:pPr>
+      <w:r>
+        <w:t>Figure 22: Original and halftone crowd images are compared side-by-side to show successful transformation</w:t>
+      </w:r>
+    </w:p>
+    <w:p>
+      <w:pPr>
+        <w:pStyle w:val="Heading2"/>
+      </w:pPr>
+      <w:r>
+        <w:t>Creating a Wedge to Prove Halftone Function Effectiveness</w:t>
+      </w:r>
+    </w:p>
+    <w:p>
+      <w:r>
+        <w:t>Figure 23 contains a</w:t>
+      </w:r>
+      <w:r>
+        <w:t xml:space="preserve"> grayscale</w:t>
+      </w:r>
+      <w:r>
+        <w:t xml:space="preserve"> image of size </w:t>
+      </w:r>
+      <w:r>
+        <w:rPr>
+          <w:rFonts w:ascii="Consolas" w:hAnsi="Consolas" w:cs="Consolas"/>
+        </w:rPr>
+        <w:t>256x256</w:t>
+      </w:r>
+      <w:r>
+        <w:t xml:space="preserve"> and contains a gradient going from top to bottom</w:t>
+      </w:r>
+      <w:r>
+        <w:t xml:space="preserve"> from dark to light pixels</w:t>
+      </w:r>
+      <w:r>
+        <w:t>.</w:t>
+      </w:r>
+      <w:r>
+        <w:t xml:space="preserve"> The value of the pixels at the top of the gradient image is </w:t>
+      </w:r>
+      <w:r>
+        <w:rPr>
+          <w:rFonts w:ascii="Consolas" w:hAnsi="Consolas" w:cs="Consolas"/>
+        </w:rPr>
+        <w:t>0</w:t>
+      </w:r>
+      <w:r>
+        <w:t xml:space="preserve">, and through each row, the value of each pixel increments by </w:t>
+      </w:r>
+      <w:r>
+        <w:rPr>
+          <w:rFonts w:ascii="Consolas" w:hAnsi="Consolas" w:cs="Consolas"/>
+        </w:rPr>
+        <w:t>1</w:t>
+      </w:r>
+      <w:r>
+        <w:t xml:space="preserve">. At the end of the wedge (bottom edge), the pixel values are </w:t>
+      </w:r>
+      <w:r>
+        <w:rPr>
+          <w:rFonts w:ascii="Consolas" w:hAnsi="Consolas" w:cs="Consolas"/>
+        </w:rPr>
+        <w:t>255</w:t>
+      </w:r>
+      <w:r>
+        <w:t>, the maximum value a pixel can be in a grayscale image.</w:t>
+      </w:r>
+      <w:r>
+        <w:t xml:space="preserve"> The script to create a grayscale image and assigning pixel values to each row in the image is shown in Figure 24</w:t>
+      </w:r>
+      <w:r>
+        <w:t xml:space="preserve">. </w:t>
+      </w:r>
+    </w:p>
+    <w:p>
+      <w:pPr>
+        <w:jc w:val="center"/>
+      </w:pPr>
+      <w:r>
+        <w:rPr>
+          <w:noProof/>
+        </w:rPr>
+        <w:drawing>
+          <wp:inline distT="0" distB="0" distL="0" distR="0" wp14:anchorId="029F9195" wp14:editId="38F3AB6C">
+            <wp:extent cx="2743200" cy="2918204"/>
+            <wp:effectExtent l="0" t="0" r="0" b="3175"/>
+            <wp:docPr id="39" name="Picture 39" descr="Shape&#10;&#10;Description automatically generated"/>
+            <wp:cNvGraphicFramePr>
+              <a:graphicFrameLocks xmlns:a="http://schemas.openxmlformats.org/drawingml/2006/main" noChangeAspect="1"/>
+            </wp:cNvGraphicFramePr>
+            <a:graphic xmlns:a="http://schemas.openxmlformats.org/drawingml/2006/main">
+              <a:graphicData uri="http://schemas.openxmlformats.org/drawingml/2006/picture">
+                <pic:pic xmlns:pic="http://schemas.openxmlformats.org/drawingml/2006/picture">
+                  <pic:nvPicPr>
+                    <pic:cNvPr id="39" name="Picture 39" descr="Shape&#10;&#10;Description automatically generated"/>
+                    <pic:cNvPicPr/>
+                  </pic:nvPicPr>
+                  <pic:blipFill rotWithShape="1">
+                    <a:blip r:embed="rId30" cstate="print">
+                      <a:extLst>
+                        <a:ext uri="{28A0092B-C50C-407E-A947-70E740481C1C}">
+                          <a14:useLocalDpi xmlns:a14="http://schemas.microsoft.com/office/drawing/2010/main" val="0"/>
+                        </a:ext>
+                      </a:extLst>
+                    </a:blip>
+                    <a:srcRect l="30237" t="6980" r="30412" b="22022"/>
+                    <a:stretch/>
+                  </pic:blipFill>
+                  <pic:spPr bwMode="auto">
+                    <a:xfrm>
+                      <a:off x="0" y="0"/>
+                      <a:ext cx="2818145" cy="2997930"/>
+                    </a:xfrm>
+                    <a:prstGeom prst="rect">
+                      <a:avLst/>
+                    </a:prstGeom>
+                    <a:ln>
+                      <a:noFill/>
+                    </a:ln>
+                    <a:extLst>
+                      <a:ext uri="{53640926-AAD7-44D8-BBD7-CCE9431645EC}">
+                        <a14:shadowObscured xmlns:a14="http://schemas.microsoft.com/office/drawing/2010/main"/>
+                      </a:ext>
+                    </a:extLst>
+                  </pic:spPr>
+                </pic:pic>
+              </a:graphicData>
+            </a:graphic>
+          </wp:inline>
+        </w:drawing>
+      </w:r>
+    </w:p>
+    <w:p>
+      <w:pPr>
+        <w:pStyle w:val="Subtitle"/>
+        <w:jc w:val="center"/>
+      </w:pPr>
+      <w:r>
+        <w:t>Figure 23: Grayscale gradient image of 256x256 pixels</w:t>
+      </w:r>
+    </w:p>
+    <w:p>
+      <w:pPr>
+        <w:jc w:val="center"/>
+      </w:pPr>
+      <w:r>
+        <w:lastRenderedPageBreak/>
+        <w:drawing>
+          <wp:inline distT="0" distB="0" distL="0" distR="0" wp14:anchorId="2A99269E" wp14:editId="206D0D82">
+            <wp:extent cx="4503879" cy="1862662"/>
+            <wp:effectExtent l="0" t="0" r="5080" b="4445"/>
+            <wp:docPr id="40" name="Picture 40" descr="Text, letter&#10;&#10;Description automatically generated"/>
+            <wp:cNvGraphicFramePr>
+              <a:graphicFrameLocks xmlns:a="http://schemas.openxmlformats.org/drawingml/2006/main" noChangeAspect="1"/>
+            </wp:cNvGraphicFramePr>
+            <a:graphic xmlns:a="http://schemas.openxmlformats.org/drawingml/2006/main">
+              <a:graphicData uri="http://schemas.openxmlformats.org/drawingml/2006/picture">
+                <pic:pic xmlns:pic="http://schemas.openxmlformats.org/drawingml/2006/picture">
+                  <pic:nvPicPr>
+                    <pic:cNvPr id="40" name="Picture 40" descr="Text, letter&#10;&#10;Description automatically generated"/>
+                    <pic:cNvPicPr/>
+                  </pic:nvPicPr>
+                  <pic:blipFill>
+                    <a:blip r:embed="rId31"/>
+                    <a:stretch>
+                      <a:fillRect/>
+                    </a:stretch>
+                  </pic:blipFill>
+                  <pic:spPr>
+                    <a:xfrm>
+                      <a:off x="0" y="0"/>
+                      <a:ext cx="4527827" cy="1872566"/>
+                    </a:xfrm>
+                    <a:prstGeom prst="rect">
+                      <a:avLst/>
+                    </a:prstGeom>
+                  </pic:spPr>
+                </pic:pic>
+              </a:graphicData>
+            </a:graphic>
+          </wp:inline>
+        </w:drawing>
+      </w:r>
+    </w:p>
+    <w:p>
+      <w:pPr>
+        <w:pStyle w:val="Subtitle"/>
+        <w:jc w:val="center"/>
+      </w:pPr>
+      <w:r>
+        <w:t>Figure 24: Script creates wedge image in grayscale</w:t>
+      </w:r>
+    </w:p>
+    <w:p>
+      <w:r>
+        <w:t xml:space="preserve">The grayscale image is then sent through the halftone process by using its variable </w:t>
+      </w:r>
+      <w:proofErr w:type="spellStart"/>
+      <w:r>
+        <w:rPr>
+          <w:rFonts w:ascii="Consolas" w:hAnsi="Consolas" w:cs="Consolas"/>
+        </w:rPr>
+        <w:t>inputWedge</w:t>
+      </w:r>
+      <w:proofErr w:type="spellEnd"/>
+      <w:r>
+        <w:t xml:space="preserve"> to call the </w:t>
+      </w:r>
+      <w:r>
+        <w:rPr>
+          <w:rFonts w:ascii="Consolas" w:hAnsi="Consolas" w:cs="Consolas"/>
+        </w:rPr>
+        <w:t>halftone</w:t>
+      </w:r>
+      <w:r>
+        <w:t xml:space="preserve"> function (Figure 25) and </w:t>
+      </w:r>
+      <w:r>
+        <w:t>the image is prepared. The resulting image can be seen in Figure 2</w:t>
+      </w:r>
+      <w:r>
+        <w:t>6.</w:t>
+      </w:r>
+    </w:p>
+    <w:p>
+      <w:pPr>
+        <w:jc w:val="center"/>
+      </w:pPr>
+      <w:r>
+        <w:drawing>
+          <wp:inline distT="0" distB="0" distL="0" distR="0" wp14:anchorId="45B5B02C" wp14:editId="613851C0">
+            <wp:extent cx="2366965" cy="1386959"/>
+            <wp:effectExtent l="0" t="0" r="0" b="0"/>
+            <wp:docPr id="42" name="Picture 42" descr="Text&#10;&#10;Description automatically generated"/>
+            <wp:cNvGraphicFramePr>
+              <a:graphicFrameLocks xmlns:a="http://schemas.openxmlformats.org/drawingml/2006/main" noChangeAspect="1"/>
+            </wp:cNvGraphicFramePr>
+            <a:graphic xmlns:a="http://schemas.openxmlformats.org/drawingml/2006/main">
+              <a:graphicData uri="http://schemas.openxmlformats.org/drawingml/2006/picture">
+                <pic:pic xmlns:pic="http://schemas.openxmlformats.org/drawingml/2006/picture">
+                  <pic:nvPicPr>
+                    <pic:cNvPr id="42" name="Picture 42" descr="Text&#10;&#10;Description automatically generated"/>
+                    <pic:cNvPicPr/>
+                  </pic:nvPicPr>
+                  <pic:blipFill>
+                    <a:blip r:embed="rId32"/>
+                    <a:stretch>
+                      <a:fillRect/>
+                    </a:stretch>
+                  </pic:blipFill>
+                  <pic:spPr>
+                    <a:xfrm>
+                      <a:off x="0" y="0"/>
+                      <a:ext cx="2388712" cy="1399702"/>
+                    </a:xfrm>
+                    <a:prstGeom prst="rect">
+                      <a:avLst/>
+                    </a:prstGeom>
+                  </pic:spPr>
+                </pic:pic>
+              </a:graphicData>
+            </a:graphic>
+          </wp:inline>
+        </w:drawing>
+      </w:r>
+    </w:p>
+    <w:p>
+      <w:pPr>
+        <w:pStyle w:val="Subtitle"/>
+      </w:pPr>
+      <w:r>
+        <w:t>Figure 25: Calling the halftone function using the generated grayscale image</w:t>
+      </w:r>
+    </w:p>
+    <w:p>
+      <w:pPr>
+        <w:jc w:val="center"/>
+      </w:pPr>
+      <w:r>
+        <w:rPr>
+          <w:noProof/>
+        </w:rPr>
+        <w:drawing>
+          <wp:inline distT="0" distB="0" distL="0" distR="0" wp14:anchorId="4A890E36" wp14:editId="6704665C">
+            <wp:extent cx="2610772" cy="2742772"/>
+            <wp:effectExtent l="0" t="0" r="5715" b="635"/>
+            <wp:docPr id="38" name="Picture 38" descr="A picture containing chart&#10;&#10;Description automatically generated"/>
+            <wp:cNvGraphicFramePr>
+              <a:graphicFrameLocks xmlns:a="http://schemas.openxmlformats.org/drawingml/2006/main" noChangeAspect="1"/>
+            </wp:cNvGraphicFramePr>
+            <a:graphic xmlns:a="http://schemas.openxmlformats.org/drawingml/2006/main">
+              <a:graphicData uri="http://schemas.openxmlformats.org/drawingml/2006/picture">
+                <pic:pic xmlns:pic="http://schemas.openxmlformats.org/drawingml/2006/picture">
+                  <pic:nvPicPr>
+                    <pic:cNvPr id="38" name="Picture 38" descr="A picture containing chart&#10;&#10;Description automatically generated"/>
+                    <pic:cNvPicPr/>
+                  </pic:nvPicPr>
+                  <pic:blipFill rotWithShape="1">
+                    <a:blip r:embed="rId33" cstate="print">
+                      <a:extLst>
+                        <a:ext uri="{28A0092B-C50C-407E-A947-70E740481C1C}">
+                          <a14:useLocalDpi xmlns:a14="http://schemas.microsoft.com/office/drawing/2010/main" val="0"/>
+                        </a:ext>
+                      </a:extLst>
+                    </a:blip>
+                    <a:srcRect l="30238" t="6676" r="30233" b="22894"/>
+                    <a:stretch/>
+                  </pic:blipFill>
+                  <pic:spPr bwMode="auto">
+                    <a:xfrm>
+                      <a:off x="0" y="0"/>
+                      <a:ext cx="2635397" cy="2768642"/>
+                    </a:xfrm>
+                    <a:prstGeom prst="rect">
+                      <a:avLst/>
+                    </a:prstGeom>
+                    <a:ln>
+                      <a:noFill/>
+                    </a:ln>
+                    <a:extLst>
+                      <a:ext uri="{53640926-AAD7-44D8-BBD7-CCE9431645EC}">
+                        <a14:shadowObscured xmlns:a14="http://schemas.microsoft.com/office/drawing/2010/main"/>
+                      </a:ext>
+                    </a:extLst>
+                  </pic:spPr>
+                </pic:pic>
+              </a:graphicData>
+            </a:graphic>
+          </wp:inline>
+        </w:drawing>
+      </w:r>
+    </w:p>
+    <w:p>
+      <w:pPr>
+        <w:pStyle w:val="Subtitle"/>
+        <w:jc w:val="center"/>
+      </w:pPr>
+      <w:r>
+        <w:t>Figure 2</w:t>
+      </w:r>
+      <w:r>
+        <w:t>6</w:t>
+      </w:r>
+      <w:r>
+        <w:t>: Grayscale gradient image of 256x256 pixels</w:t>
+      </w:r>
+      <w:r>
+        <w:t xml:space="preserve"> after halftone rendering</w:t>
+      </w:r>
+    </w:p>
+    <w:p>
+      <w:r>
+        <w:t xml:space="preserve">Using the halftone transformed image, it is possible to confirm that the transformation was successful. Upon closer inspection (Figure 27), it is evident that the transformation was </w:t>
+      </w:r>
+      <w:r>
+        <w:lastRenderedPageBreak/>
+        <w:t xml:space="preserve">successful at rendering the edges (right, bottom, and lower-right corner) – considering that </w:t>
+      </w:r>
+      <w:r>
+        <w:rPr>
+          <w:rFonts w:ascii="Consolas" w:hAnsi="Consolas" w:cs="Consolas"/>
+        </w:rPr>
+        <w:t>256x256</w:t>
+      </w:r>
+      <w:r>
+        <w:t xml:space="preserve"> is not evenly divisible by three.</w:t>
+      </w:r>
+    </w:p>
+    <w:p>
+      <w:pPr>
+        <w:jc w:val="center"/>
+      </w:pPr>
+      <w:r>
+        <w:rPr>
+          <w:noProof/>
+        </w:rPr>
+        <w:drawing>
+          <wp:inline distT="0" distB="0" distL="0" distR="0" wp14:anchorId="24A4BB96" wp14:editId="0E15B0CA">
+            <wp:extent cx="2359660" cy="2445343"/>
+            <wp:effectExtent l="0" t="0" r="2540" b="6350"/>
+            <wp:docPr id="43" name="Picture 43" descr="A picture containing background pattern&#10;&#10;Description automatically generated"/>
+            <wp:cNvGraphicFramePr>
+              <a:graphicFrameLocks xmlns:a="http://schemas.openxmlformats.org/drawingml/2006/main" noChangeAspect="1"/>
+            </wp:cNvGraphicFramePr>
+            <a:graphic xmlns:a="http://schemas.openxmlformats.org/drawingml/2006/main">
+              <a:graphicData uri="http://schemas.openxmlformats.org/drawingml/2006/picture">
+                <pic:pic xmlns:pic="http://schemas.openxmlformats.org/drawingml/2006/picture">
+                  <pic:nvPicPr>
+                    <pic:cNvPr id="43" name="Picture 43" descr="A picture containing background pattern&#10;&#10;Description automatically generated"/>
+                    <pic:cNvPicPr/>
+                  </pic:nvPicPr>
+                  <pic:blipFill rotWithShape="1">
+                    <a:blip r:embed="rId34" cstate="print">
+                      <a:extLst>
+                        <a:ext uri="{28A0092B-C50C-407E-A947-70E740481C1C}">
+                          <a14:useLocalDpi xmlns:a14="http://schemas.microsoft.com/office/drawing/2010/main" val="0"/>
+                        </a:ext>
+                      </a:extLst>
+                    </a:blip>
+                    <a:srcRect l="30237" t="6069" r="30053" b="24141"/>
+                    <a:stretch/>
+                  </pic:blipFill>
+                  <pic:spPr bwMode="auto">
+                    <a:xfrm>
+                      <a:off x="0" y="0"/>
+                      <a:ext cx="2360140" cy="2445840"/>
+                    </a:xfrm>
+                    <a:prstGeom prst="rect">
+                      <a:avLst/>
+                    </a:prstGeom>
+                    <a:ln>
+                      <a:noFill/>
+                    </a:ln>
+                    <a:extLst>
+                      <a:ext uri="{53640926-AAD7-44D8-BBD7-CCE9431645EC}">
+                        <a14:shadowObscured xmlns:a14="http://schemas.microsoft.com/office/drawing/2010/main"/>
+                      </a:ext>
+                    </a:extLst>
+                  </pic:spPr>
+                </pic:pic>
+              </a:graphicData>
+            </a:graphic>
+          </wp:inline>
+        </w:drawing>
+      </w:r>
+    </w:p>
+    <w:p>
+      <w:pPr>
+        <w:pStyle w:val="Subtitle"/>
+        <w:jc w:val="center"/>
+      </w:pPr>
+      <w:r>
+        <w:t>Figure 27: Close up of the bottom-right corner of the wedge image</w:t>
+      </w:r>
+    </w:p>
+    <w:p>
+      <w:r>
+        <w:t xml:space="preserve">In conclusion, the halftone transformation worked </w:t>
+      </w:r>
+      <w:r>
+        <w:t>successfully,</w:t>
+      </w:r>
+      <w:r>
+        <w:t xml:space="preserve"> and the wedge image was generated and transformed appropriately.</w:t>
+      </w:r>
+    </w:p>
+    <w:p>
+      <w:pPr>
+        <w:pStyle w:val="Heading1"/>
+      </w:pPr>
+      <w:r>
+        <w:t>Conclusion</w:t>
+      </w:r>
+    </w:p>
+    <w:p>
+      <w:r>
+        <w:t xml:space="preserve">After reviewing the previous </w:t>
+      </w:r>
+      <w:r>
+        <w:t xml:space="preserve">images produced by the halftone function, it is apparent that the transformations and rendering processes were successful. Looking at the results, the halftone images look very similar to the original grayscale images. The bitmap arrays that were used to assign grayscale </w:t>
+      </w:r>
+      <w:r>
+        <w:t xml:space="preserve">pixel </w:t>
+      </w:r>
+      <w:r>
+        <w:t>regions to black or white proved to be usable and viable options for this rendering technique.</w:t>
+      </w:r>
+      <w:r>
+        <w:t xml:space="preserve"> Additionally, the function is usable by different image sizes, which suggests that any image could be inserted into this function and a halftone render could be produced. Since the algorithms used in the halftone function accommodate for edges, the program should not fail, and it operates efficiently. </w:t>
+      </w:r>
+      <w:r>
+        <w:t xml:space="preserve">By using a linear interpolation method and dividing the </w:t>
+      </w:r>
+      <w:r>
+        <w:rPr>
+          <w:rFonts w:ascii="Consolas" w:hAnsi="Consolas" w:cs="Consolas"/>
+        </w:rPr>
+        <w:t>255</w:t>
+      </w:r>
+      <w:r>
+        <w:t xml:space="preserve"> into ten different ranges, it is possible to use all bitmap arrays to interpolate different halftone regions in the input image to produce a concise output image.</w:t>
+      </w:r>
+      <w:r>
+        <w:t xml:space="preserve"> All the images were successfully </w:t>
+      </w:r>
+      <w:r>
+        <w:t>transformed,</w:t>
+      </w:r>
+      <w:r>
+        <w:t xml:space="preserve"> and all images kept their same dimensions, therefore the function works as expected without modifying files or doing any pixel count manipulation.</w:t>
+      </w:r>
+    </w:p>
+    <w:p>
+      <w:r>
+        <w:br w:type="page"/>
+      </w:r>
+    </w:p>
+    <w:p>
+      <w:r>
+        <w:lastRenderedPageBreak/>
+        <w:t>Appendix A</w:t>
+      </w:r>
+    </w:p>
+    <w:p>
+      <w:r>
+        <w:t xml:space="preserve">The following information includes sources used to generate scripts and build functions in </w:t>
+      </w:r>
+      <w:proofErr w:type="spellStart"/>
+      <w:r>
+        <w:rPr>
+          <w:rFonts w:ascii="Consolas" w:hAnsi="Consolas" w:cs="Consolas"/>
+        </w:rPr>
+        <w:t>halftone_generator.m</w:t>
+      </w:r>
+      <w:proofErr w:type="spellEnd"/>
+      <w:r>
+        <w:t>. For more information of a specific topic, refer to the link provided.</w:t>
+      </w:r>
+    </w:p>
+    <w:p/>
+    <w:p>
+      <w:pPr>
+        <w:rPr>
+          <w:sz w:val="20"/>
+          <w:szCs w:val="20"/>
+        </w:rPr>
+      </w:pPr>
+      <w:r>
+        <w:rPr>
+          <w:sz w:val="20"/>
+          <w:szCs w:val="20"/>
+        </w:rPr>
+        <w:t xml:space="preserve">[1] </w:t>
+      </w:r>
+      <w:r>
+        <w:rPr>
+          <w:sz w:val="20"/>
+          <w:szCs w:val="20"/>
+        </w:rPr>
+        <w:t>Creating greyscale image</w:t>
+      </w:r>
+    </w:p>
+    <w:p>
+      <w:pPr>
+        <w:rPr>
+          <w:sz w:val="20"/>
+          <w:szCs w:val="20"/>
+        </w:rPr>
+      </w:pPr>
+      <w:r>
+        <w:rPr>
+          <w:sz w:val="20"/>
+          <w:szCs w:val="20"/>
+        </w:rPr>
+        <w:t xml:space="preserve">MathWorks, (2022). “How to create a gray scale image”. Retrieved Dec 2022 from </w:t>
+      </w:r>
+      <w:hyperlink r:id="rId35" w:history="1">
+        <w:r>
+          <w:rPr>
+            <w:rStyle w:val="Hyperlink"/>
+            <w:sz w:val="20"/>
+            <w:szCs w:val="20"/>
+          </w:rPr>
+          <w:t>https://www.mathworks.com/matlabcentral/answers/10800</w:t>
+        </w:r>
+        <w:r>
+          <w:rPr>
+            <w:rStyle w:val="Hyperlink"/>
+            <w:sz w:val="20"/>
+            <w:szCs w:val="20"/>
+          </w:rPr>
+          <w:t>6</w:t>
+        </w:r>
+        <w:r>
+          <w:rPr>
+            <w:rStyle w:val="Hyperlink"/>
+            <w:sz w:val="20"/>
+            <w:szCs w:val="20"/>
+          </w:rPr>
+          <w:t>-how-to-create-a-gray-scale-image</w:t>
+        </w:r>
+      </w:hyperlink>
+    </w:p>
+    <w:p>
+      <w:pPr>
+        <w:rPr>
+          <w:sz w:val="20"/>
+          <w:szCs w:val="20"/>
+        </w:rPr>
+      </w:pPr>
+    </w:p>
+    <w:p>
+      <w:pPr>
+        <w:rPr>
+          <w:sz w:val="20"/>
+          <w:szCs w:val="20"/>
+        </w:rPr>
+      </w:pPr>
+      <w:r>
+        <w:rPr>
+          <w:sz w:val="20"/>
+          <w:szCs w:val="20"/>
+        </w:rPr>
+        <w:t xml:space="preserve">[2] </w:t>
+      </w:r>
+      <w:r>
+        <w:rPr>
+          <w:sz w:val="20"/>
+          <w:szCs w:val="20"/>
+        </w:rPr>
+        <w:t>Converting image to type uint8</w:t>
+      </w:r>
+    </w:p>
+    <w:p>
+      <w:pPr>
+        <w:rPr>
+          <w:sz w:val="20"/>
+          <w:szCs w:val="20"/>
+        </w:rPr>
+      </w:pPr>
+      <w:r>
+        <w:rPr>
+          <w:sz w:val="20"/>
+          <w:szCs w:val="20"/>
+        </w:rPr>
+        <w:t xml:space="preserve">MathWorks, (2022). </w:t>
+      </w:r>
+      <w:r>
+        <w:rPr>
+          <w:sz w:val="20"/>
+          <w:szCs w:val="20"/>
+        </w:rPr>
+        <w:t>im2uint8 (R2021b)</w:t>
+      </w:r>
+      <w:r>
+        <w:rPr>
+          <w:sz w:val="20"/>
+          <w:szCs w:val="20"/>
+        </w:rPr>
+        <w:t>. Retrieved Dec 2022 from</w:t>
+      </w:r>
+      <w:r>
+        <w:rPr>
+          <w:sz w:val="20"/>
+          <w:szCs w:val="20"/>
+        </w:rPr>
+        <w:t xml:space="preserve"> </w:t>
+      </w:r>
+      <w:hyperlink r:id="rId36" w:history="1">
+        <w:r>
+          <w:rPr>
+            <w:rStyle w:val="Hyperlink"/>
+            <w:sz w:val="20"/>
+            <w:szCs w:val="20"/>
+          </w:rPr>
+          <w:t>https://www.mathworks.co</w:t>
+        </w:r>
+        <w:r>
+          <w:rPr>
+            <w:rStyle w:val="Hyperlink"/>
+            <w:sz w:val="20"/>
+            <w:szCs w:val="20"/>
+          </w:rPr>
+          <w:t>m</w:t>
+        </w:r>
+        <w:r>
+          <w:rPr>
+            <w:rStyle w:val="Hyperlink"/>
+            <w:sz w:val="20"/>
+            <w:szCs w:val="20"/>
+          </w:rPr>
+          <w:t>/help/images/ref/im2uint8.html</w:t>
+        </w:r>
+      </w:hyperlink>
+    </w:p>
+    <w:p>
+      <w:pPr>
+        <w:rPr>
+          <w:sz w:val="20"/>
+          <w:szCs w:val="20"/>
+        </w:rPr>
+      </w:pPr>
+    </w:p>
+    <w:p>
+      <w:pPr>
+        <w:rPr>
+          <w:sz w:val="20"/>
+          <w:szCs w:val="20"/>
+        </w:rPr>
+      </w:pPr>
+      <w:r>
+        <w:rPr>
+          <w:sz w:val="20"/>
+          <w:szCs w:val="20"/>
+        </w:rPr>
+        <w:t xml:space="preserve">[3] </w:t>
+      </w:r>
+      <w:r>
+        <w:rPr>
+          <w:sz w:val="20"/>
+          <w:szCs w:val="20"/>
+        </w:rPr>
+        <w:t>Remainder</w:t>
+      </w:r>
+    </w:p>
+    <w:p>
+      <w:pPr>
+        <w:rPr>
+          <w:sz w:val="20"/>
+          <w:szCs w:val="20"/>
+        </w:rPr>
+      </w:pPr>
+      <w:r>
+        <w:rPr>
+          <w:sz w:val="20"/>
+          <w:szCs w:val="20"/>
+        </w:rPr>
+        <w:t>MathWorks (2022). rem</w:t>
+      </w:r>
+      <w:r>
+        <w:rPr>
+          <w:sz w:val="20"/>
+          <w:szCs w:val="20"/>
+        </w:rPr>
+        <w:t xml:space="preserve"> (R2021b)</w:t>
+      </w:r>
+      <w:r>
+        <w:rPr>
+          <w:sz w:val="20"/>
+          <w:szCs w:val="20"/>
+        </w:rPr>
+        <w:t xml:space="preserve">. Retrieved Dec 2022 from </w:t>
+      </w:r>
+      <w:hyperlink r:id="rId37" w:history="1">
+        <w:r>
+          <w:rPr>
+            <w:rStyle w:val="Hyperlink"/>
+            <w:sz w:val="20"/>
+            <w:szCs w:val="20"/>
+          </w:rPr>
+          <w:t>https://www.mathworks.com/help/matlab/ref/rem.html</w:t>
+        </w:r>
+      </w:hyperlink>
+    </w:p>
+    <w:p>
+      <w:pPr>
+        <w:rPr>
+          <w:sz w:val="20"/>
+          <w:szCs w:val="20"/>
+        </w:rPr>
+      </w:pPr>
+    </w:p>
+    <w:p>
+      <w:pPr>
+        <w:rPr>
+          <w:sz w:val="20"/>
+          <w:szCs w:val="20"/>
+        </w:rPr>
+      </w:pPr>
+      <w:r>
+        <w:rPr>
+          <w:sz w:val="20"/>
+          <w:szCs w:val="20"/>
+        </w:rPr>
+        <w:t xml:space="preserve">[4] </w:t>
+      </w:r>
+      <w:r>
+        <w:rPr>
+          <w:sz w:val="20"/>
+          <w:szCs w:val="20"/>
+        </w:rPr>
+        <w:t>“</w:t>
+      </w:r>
+      <w:r>
+        <w:rPr>
+          <w:sz w:val="20"/>
+          <w:szCs w:val="20"/>
+        </w:rPr>
+        <w:t>Ones</w:t>
+      </w:r>
+      <w:r>
+        <w:rPr>
+          <w:sz w:val="20"/>
+          <w:szCs w:val="20"/>
+        </w:rPr>
+        <w:t>”</w:t>
+      </w:r>
+      <w:r>
+        <w:rPr>
+          <w:sz w:val="20"/>
+          <w:szCs w:val="20"/>
+        </w:rPr>
+        <w:t xml:space="preserve"> matrix generation</w:t>
+      </w:r>
+    </w:p>
+    <w:p>
+      <w:pPr>
+        <w:rPr>
+          <w:color w:val="0000FF"/>
+          <w:sz w:val="20"/>
+          <w:szCs w:val="20"/>
+          <w:u w:val="single"/>
+        </w:rPr>
+      </w:pPr>
+      <w:r>
+        <w:rPr>
+          <w:sz w:val="20"/>
+          <w:szCs w:val="20"/>
+        </w:rPr>
+        <w:t xml:space="preserve">MathWorks, (2022). </w:t>
+      </w:r>
+      <w:r>
+        <w:rPr>
+          <w:rStyle w:val="Hyperlink"/>
+          <w:color w:val="auto"/>
+          <w:sz w:val="20"/>
+          <w:szCs w:val="20"/>
+          <w:u w:val="none"/>
+        </w:rPr>
+        <w:t>ones</w:t>
+      </w:r>
+      <w:r>
+        <w:rPr>
+          <w:rStyle w:val="Hyperlink"/>
+          <w:color w:val="auto"/>
+          <w:sz w:val="20"/>
+          <w:szCs w:val="20"/>
+          <w:u w:val="none"/>
+        </w:rPr>
+        <w:t xml:space="preserve"> (R2021b)</w:t>
+      </w:r>
+      <w:r>
+        <w:rPr>
+          <w:rStyle w:val="Hyperlink"/>
+          <w:color w:val="auto"/>
+          <w:sz w:val="20"/>
+          <w:szCs w:val="20"/>
+          <w:u w:val="none"/>
+        </w:rPr>
+        <w:t>. Retrieved Dec 2022</w:t>
+      </w:r>
+      <w:r>
+        <w:rPr>
+          <w:rStyle w:val="Hyperlink"/>
+          <w:color w:val="auto"/>
+          <w:sz w:val="20"/>
+          <w:szCs w:val="20"/>
+          <w:u w:val="none"/>
+        </w:rPr>
+        <w:t xml:space="preserve"> from</w:t>
+      </w:r>
+      <w:r>
+        <w:rPr>
+          <w:rStyle w:val="Hyperlink"/>
+          <w:sz w:val="20"/>
+          <w:szCs w:val="20"/>
+        </w:rPr>
+        <w:t xml:space="preserve"> </w:t>
+      </w:r>
+      <w:hyperlink r:id="rId38" w:history="1">
+        <w:r>
+          <w:rPr>
+            <w:rStyle w:val="Hyperlink"/>
+            <w:sz w:val="20"/>
+            <w:szCs w:val="20"/>
+          </w:rPr>
+          <w:t>https://www.</w:t>
+        </w:r>
+        <w:r>
+          <w:rPr>
+            <w:rStyle w:val="Hyperlink"/>
+            <w:sz w:val="20"/>
+            <w:szCs w:val="20"/>
+          </w:rPr>
+          <w:t>m</w:t>
+        </w:r>
+        <w:r>
+          <w:rPr>
+            <w:rStyle w:val="Hyperlink"/>
+            <w:sz w:val="20"/>
+            <w:szCs w:val="20"/>
+          </w:rPr>
+          <w:t>athworks.com/help/matlab/ref/ones.html</w:t>
+        </w:r>
+      </w:hyperlink>
+    </w:p>
+    <w:p>
+      <w:pPr>
+        <w:rPr>
+          <w:sz w:val="20"/>
+          <w:szCs w:val="20"/>
+        </w:rPr>
+      </w:pPr>
+    </w:p>
+    <w:p>
+      <w:pPr>
+        <w:rPr>
+          <w:sz w:val="20"/>
+          <w:szCs w:val="20"/>
+        </w:rPr>
+      </w:pPr>
+      <w:r>
+        <w:rPr>
+          <w:sz w:val="20"/>
+          <w:szCs w:val="20"/>
+        </w:rPr>
+        <w:t xml:space="preserve">[5] </w:t>
+      </w:r>
+      <w:r>
+        <w:rPr>
+          <w:sz w:val="20"/>
+          <w:szCs w:val="20"/>
+        </w:rPr>
+        <w:t>Accessing specific column range in an array</w:t>
+      </w:r>
+    </w:p>
+    <w:p>
+      <w:pPr>
+        <w:rPr>
+          <w:sz w:val="20"/>
+          <w:szCs w:val="20"/>
+        </w:rPr>
+      </w:pPr>
+      <w:r>
+        <w:rPr>
+          <w:sz w:val="20"/>
+          <w:szCs w:val="20"/>
+        </w:rPr>
+        <w:t xml:space="preserve">MathWorks (2022). “Specific </w:t>
+      </w:r>
+      <w:proofErr w:type="gramStart"/>
+      <w:r>
+        <w:rPr>
+          <w:sz w:val="20"/>
+          <w:szCs w:val="20"/>
+        </w:rPr>
+        <w:t>column</w:t>
+      </w:r>
+      <w:proofErr w:type="gramEnd"/>
+      <w:r>
+        <w:rPr>
+          <w:sz w:val="20"/>
+          <w:szCs w:val="20"/>
+        </w:rPr>
+        <w:t xml:space="preserve"> range from an array”. Retrieved Dec 2022 from </w:t>
+      </w:r>
+      <w:hyperlink r:id="rId39" w:history="1">
+        <w:r>
+          <w:rPr>
+            <w:rStyle w:val="Hyperlink"/>
+            <w:sz w:val="20"/>
+            <w:szCs w:val="20"/>
+          </w:rPr>
+          <w:t>https://www.mathworks.com/matlabcentr</w:t>
+        </w:r>
+        <w:r>
+          <w:rPr>
+            <w:rStyle w:val="Hyperlink"/>
+            <w:sz w:val="20"/>
+            <w:szCs w:val="20"/>
+          </w:rPr>
+          <w:t>a</w:t>
+        </w:r>
+        <w:r>
+          <w:rPr>
+            <w:rStyle w:val="Hyperlink"/>
+            <w:sz w:val="20"/>
+            <w:szCs w:val="20"/>
+          </w:rPr>
+          <w:t>l/answers/333727-specific-column-range-from-an-array</w:t>
+        </w:r>
+      </w:hyperlink>
+    </w:p>
+    <w:p>
+      <w:pPr>
+        <w:rPr>
+          <w:sz w:val="20"/>
+          <w:szCs w:val="20"/>
+        </w:rPr>
+      </w:pPr>
+    </w:p>
+    <w:p>
+      <w:pPr>
+        <w:rPr>
+          <w:sz w:val="20"/>
+          <w:szCs w:val="20"/>
+        </w:rPr>
+      </w:pPr>
+      <w:r>
+        <w:rPr>
+          <w:sz w:val="20"/>
+          <w:szCs w:val="20"/>
+        </w:rPr>
+        <w:t xml:space="preserve">[6] </w:t>
+      </w:r>
+      <w:r>
+        <w:rPr>
+          <w:sz w:val="20"/>
+          <w:szCs w:val="20"/>
+        </w:rPr>
+        <w:t>Determining sum of elements in a matrix</w:t>
+      </w:r>
+    </w:p>
+    <w:p>
+      <w:pPr>
+        <w:rPr>
+          <w:sz w:val="20"/>
+          <w:szCs w:val="20"/>
+        </w:rPr>
+      </w:pPr>
+      <w:hyperlink r:id="rId40" w:history="1">
+        <w:r>
+          <w:rPr>
+            <w:rStyle w:val="Hyperlink"/>
+            <w:sz w:val="20"/>
+            <w:szCs w:val="20"/>
+          </w:rPr>
+          <w:t>https://www.mathworks.com/help/matlab/ref/sum.html</w:t>
+        </w:r>
+      </w:hyperlink>
+    </w:p>
+    <w:p>
+      <w:pPr>
+        <w:rPr>
+          <w:sz w:val="20"/>
+          <w:szCs w:val="20"/>
+        </w:rPr>
+      </w:pPr>
+    </w:p>
+    <w:p>
+      <w:pPr>
+        <w:rPr>
+          <w:sz w:val="20"/>
+          <w:szCs w:val="20"/>
+        </w:rPr>
+      </w:pPr>
+      <w:r>
+        <w:rPr>
+          <w:sz w:val="20"/>
+          <w:szCs w:val="20"/>
+        </w:rPr>
+        <w:t xml:space="preserve">[7] </w:t>
+      </w:r>
+      <w:r>
+        <w:rPr>
+          <w:sz w:val="20"/>
+          <w:szCs w:val="20"/>
+        </w:rPr>
+        <w:t xml:space="preserve">Using </w:t>
+      </w:r>
+      <w:proofErr w:type="spellStart"/>
+      <w:r>
+        <w:rPr>
+          <w:sz w:val="20"/>
+          <w:szCs w:val="20"/>
+        </w:rPr>
+        <w:t>fprintf</w:t>
+      </w:r>
+      <w:proofErr w:type="spellEnd"/>
+      <w:r>
+        <w:rPr>
+          <w:sz w:val="20"/>
+          <w:szCs w:val="20"/>
+        </w:rPr>
+        <w:t xml:space="preserve"> in MATLAB</w:t>
+      </w:r>
+    </w:p>
+    <w:p>
+      <w:pPr>
+        <w:rPr>
+          <w:sz w:val="20"/>
+          <w:szCs w:val="20"/>
+        </w:rPr>
+      </w:pPr>
+      <w:hyperlink r:id="rId41" w:history="1">
+        <w:r>
+          <w:rPr>
+            <w:rStyle w:val="Hyperlink"/>
+            <w:sz w:val="20"/>
+            <w:szCs w:val="20"/>
+          </w:rPr>
+          <w:t>https://www.mathworks.com/help/matlab/ref/fprintf.html</w:t>
+        </w:r>
+      </w:hyperlink>
+    </w:p>
+    <w:p>
+      <w:pPr>
+        <w:rPr>
+          <w:sz w:val="20"/>
+          <w:szCs w:val="20"/>
+        </w:rPr>
+      </w:pPr>
+    </w:p>
+    <w:p>
+      <w:pPr>
+        <w:rPr>
+          <w:sz w:val="20"/>
+          <w:szCs w:val="20"/>
+        </w:rPr>
+      </w:pPr>
+      <w:r>
+        <w:rPr>
+          <w:sz w:val="20"/>
+          <w:szCs w:val="20"/>
+        </w:rPr>
+        <w:t xml:space="preserve">[8] </w:t>
+      </w:r>
+      <w:r>
+        <w:rPr>
+          <w:sz w:val="20"/>
+          <w:szCs w:val="20"/>
+        </w:rPr>
+        <w:t>Rounding values in MATLAB</w:t>
+      </w:r>
+    </w:p>
+    <w:p>
+      <w:pPr>
+        <w:rPr>
+          <w:sz w:val="20"/>
+          <w:szCs w:val="20"/>
+        </w:rPr>
+      </w:pPr>
+      <w:hyperlink r:id="rId42" w:history="1">
+        <w:r>
+          <w:rPr>
+            <w:rStyle w:val="Hyperlink"/>
+            <w:sz w:val="20"/>
+            <w:szCs w:val="20"/>
+          </w:rPr>
+          <w:t>https://www.mathworks.com/help/matlab/ref/round.html</w:t>
+        </w:r>
+      </w:hyperlink>
+    </w:p>
+    <w:p>
+      <w:pPr>
+        <w:rPr>
+          <w:sz w:val="20"/>
+          <w:szCs w:val="20"/>
+        </w:rPr>
+      </w:pPr>
+    </w:p>
+    <w:p>
+      <w:pPr>
+        <w:rPr>
+          <w:sz w:val="20"/>
+          <w:szCs w:val="20"/>
+        </w:rPr>
+      </w:pPr>
+      <w:r>
+        <w:rPr>
+          <w:sz w:val="20"/>
+          <w:szCs w:val="20"/>
+        </w:rPr>
+        <w:t xml:space="preserve">[9] </w:t>
+      </w:r>
+      <w:r>
+        <w:rPr>
+          <w:sz w:val="20"/>
+          <w:szCs w:val="20"/>
+        </w:rPr>
+        <w:t>Accessing the size of an array in MATLAB</w:t>
+      </w:r>
+    </w:p>
+    <w:p>
+      <w:pPr>
+        <w:rPr>
+          <w:sz w:val="20"/>
+          <w:szCs w:val="20"/>
+        </w:rPr>
+      </w:pPr>
+      <w:hyperlink r:id="rId43" w:history="1">
+        <w:r>
+          <w:rPr>
+            <w:rStyle w:val="Hyperlink"/>
+            <w:sz w:val="20"/>
+            <w:szCs w:val="20"/>
+          </w:rPr>
+          <w:t>https://www.mathworks.com/help/matlab/ref/size.html</w:t>
+        </w:r>
+      </w:hyperlink>
+    </w:p>
+    <w:p>
+      <w:pPr>
+        <w:rPr>
+          <w:sz w:val="20"/>
+          <w:szCs w:val="20"/>
+        </w:rPr>
+      </w:pPr>
+    </w:p>
+    <w:p>
+      <w:pPr>
+        <w:rPr>
+          <w:sz w:val="20"/>
+          <w:szCs w:val="20"/>
+        </w:rPr>
+      </w:pPr>
+      <w:r>
+        <w:rPr>
+          <w:sz w:val="20"/>
+          <w:szCs w:val="20"/>
+        </w:rPr>
+        <w:t xml:space="preserve">[10] </w:t>
+      </w:r>
+      <w:r>
+        <w:rPr>
+          <w:sz w:val="20"/>
+          <w:szCs w:val="20"/>
+        </w:rPr>
+        <w:t>Taking a mean of all elements in an array</w:t>
+      </w:r>
+    </w:p>
+    <w:p>
+      <w:pPr>
+        <w:rPr>
+          <w:sz w:val="20"/>
+          <w:szCs w:val="20"/>
+        </w:rPr>
+      </w:pPr>
+      <w:hyperlink r:id="rId44" w:history="1">
+        <w:r>
+          <w:rPr>
+            <w:rStyle w:val="Hyperlink"/>
+            <w:sz w:val="20"/>
+            <w:szCs w:val="20"/>
+          </w:rPr>
+          <w:t>https://www.mathworks.com/help/matlab/ref/mean.html</w:t>
+        </w:r>
+      </w:hyperlink>
+    </w:p>
+    <w:p>
+      <w:pPr>
+        <w:rPr>
+          <w:sz w:val="20"/>
+          <w:szCs w:val="20"/>
+        </w:rPr>
+      </w:pPr>
+    </w:p>
+    <w:p>
+      <w:pPr>
+        <w:rPr>
+          <w:sz w:val="20"/>
+          <w:szCs w:val="20"/>
+        </w:rPr>
+      </w:pPr>
+      <w:r>
+        <w:rPr>
+          <w:sz w:val="20"/>
+          <w:szCs w:val="20"/>
+        </w:rPr>
+        <w:t xml:space="preserve">[11] </w:t>
+      </w:r>
+      <w:r>
+        <w:rPr>
+          <w:sz w:val="20"/>
+          <w:szCs w:val="20"/>
+        </w:rPr>
+        <w:t>Calculating remainder</w:t>
+      </w:r>
+    </w:p>
+    <w:p>
+      <w:pPr>
+        <w:rPr>
+          <w:sz w:val="20"/>
+          <w:szCs w:val="20"/>
+        </w:rPr>
+      </w:pPr>
+      <w:hyperlink r:id="rId45" w:history="1">
+        <w:r>
+          <w:rPr>
+            <w:rStyle w:val="Hyperlink"/>
+            <w:sz w:val="20"/>
+            <w:szCs w:val="20"/>
+          </w:rPr>
+          <w:t>https://www.mathworks.com/help/matlab/ref/rem.html</w:t>
+        </w:r>
+      </w:hyperlink>
+    </w:p>
+    <w:p>
+      <w:pPr>
+        <w:rPr>
+          <w:sz w:val="20"/>
+          <w:szCs w:val="20"/>
+        </w:rPr>
+      </w:pPr>
+    </w:p>
+    <w:p>
+      <w:pPr>
+        <w:rPr>
+          <w:sz w:val="20"/>
+          <w:szCs w:val="20"/>
+        </w:rPr>
+      </w:pPr>
+    </w:p>
+    <w:p>
+      <w:pPr>
+        <w:rPr>
+          <w:sz w:val="20"/>
+          <w:szCs w:val="20"/>
+        </w:rPr>
+      </w:pPr>
+      <w:r>
+        <w:rPr>
+          <w:sz w:val="20"/>
+          <w:szCs w:val="20"/>
+        </w:rPr>
+        <w:t xml:space="preserve">[12] </w:t>
+      </w:r>
+      <w:r>
+        <w:rPr>
+          <w:sz w:val="20"/>
+          <w:szCs w:val="20"/>
+        </w:rPr>
+        <w:t>Binarize an image from grayscale</w:t>
+      </w:r>
+    </w:p>
+    <w:p>
+      <w:pPr>
+        <w:rPr>
+          <w:sz w:val="20"/>
+          <w:szCs w:val="20"/>
+        </w:rPr>
+      </w:pPr>
+      <w:hyperlink r:id="rId46" w:history="1">
+        <w:r>
+          <w:rPr>
+            <w:rStyle w:val="Hyperlink"/>
+            <w:sz w:val="20"/>
+            <w:szCs w:val="20"/>
+          </w:rPr>
+          <w:t>https://www.mathworks.com/help/images/ref/imbinarize.html</w:t>
+        </w:r>
+      </w:hyperlink>
+    </w:p>
+    <w:p>
+      <w:pPr>
+        <w:rPr>
+          <w:sz w:val="20"/>
+          <w:szCs w:val="20"/>
+        </w:rPr>
+      </w:pPr>
+    </w:p>
+    <w:p>
+      <w:pPr>
+        <w:rPr>
+          <w:sz w:val="20"/>
+          <w:szCs w:val="20"/>
+        </w:rPr>
+      </w:pPr>
+    </w:p>
+    <w:p>
+      <w:pPr>
+        <w:rPr>
+          <w:sz w:val="20"/>
+          <w:szCs w:val="20"/>
+        </w:rPr>
+      </w:pPr>
+      <w:r>
+        <w:rPr>
+          <w:sz w:val="20"/>
+          <w:szCs w:val="20"/>
+        </w:rPr>
+        <w:t xml:space="preserve">[13] </w:t>
+      </w:r>
+      <w:r>
+        <w:rPr>
+          <w:sz w:val="20"/>
+          <w:szCs w:val="20"/>
+        </w:rPr>
+        <w:t>Using progress bar (</w:t>
+      </w:r>
+      <w:proofErr w:type="spellStart"/>
+      <w:r>
+        <w:rPr>
+          <w:sz w:val="20"/>
+          <w:szCs w:val="20"/>
+        </w:rPr>
+        <w:t>waitbar</w:t>
+      </w:r>
+      <w:proofErr w:type="spellEnd"/>
+      <w:r>
+        <w:rPr>
+          <w:sz w:val="20"/>
+          <w:szCs w:val="20"/>
+        </w:rPr>
+        <w:t>)</w:t>
+      </w:r>
+    </w:p>
+    <w:p>
+      <w:pPr>
+        <w:rPr>
+          <w:sz w:val="20"/>
+          <w:szCs w:val="20"/>
+        </w:rPr>
+      </w:pPr>
+      <w:hyperlink r:id="rId47" w:history="1">
+        <w:r>
+          <w:rPr>
+            <w:rStyle w:val="Hyperlink"/>
+            <w:sz w:val="20"/>
+            <w:szCs w:val="20"/>
+          </w:rPr>
+          <w:t>https://www.mathworks.com/help/matlab/ref/waitbar.html</w:t>
+        </w:r>
+      </w:hyperlink>
+    </w:p>
+    <w:p>
+      <w:pPr>
+        <w:rPr>
+          <w:sz w:val="20"/>
+          <w:szCs w:val="20"/>
+        </w:rPr>
+      </w:pPr>
+    </w:p>
+    <w:p>
+      <w:pPr>
+        <w:rPr>
+          <w:sz w:val="20"/>
+          <w:szCs w:val="20"/>
+        </w:rPr>
+      </w:pPr>
+    </w:p>
+    <w:p>
+      <w:pPr>
+        <w:rPr>
+          <w:sz w:val="20"/>
+          <w:szCs w:val="20"/>
+        </w:rPr>
+      </w:pPr>
+      <w:r>
+        <w:rPr>
+          <w:sz w:val="20"/>
+          <w:szCs w:val="20"/>
+        </w:rPr>
+        <w:t xml:space="preserve">[14] </w:t>
+      </w:r>
+      <w:r>
+        <w:rPr>
+          <w:sz w:val="20"/>
+          <w:szCs w:val="20"/>
+        </w:rPr>
+        <w:t xml:space="preserve">Special characters in </w:t>
+      </w:r>
+      <w:proofErr w:type="spellStart"/>
+      <w:r>
+        <w:rPr>
+          <w:sz w:val="20"/>
+          <w:szCs w:val="20"/>
+        </w:rPr>
+        <w:t>waitbar</w:t>
+      </w:r>
+      <w:proofErr w:type="spellEnd"/>
+    </w:p>
+    <w:p>
+      <w:pPr>
+        <w:rPr>
+          <w:sz w:val="20"/>
+          <w:szCs w:val="20"/>
+        </w:rPr>
+      </w:pPr>
+      <w:hyperlink r:id="rId48" w:history="1">
+        <w:r>
+          <w:rPr>
+            <w:rStyle w:val="Hyperlink"/>
+            <w:sz w:val="20"/>
+            <w:szCs w:val="20"/>
+          </w:rPr>
+          <w:t>https://www.mathworks.com/matlabcentral/answers/376325-how-to-write-percentage-sign-into-a-txt-file</w:t>
+        </w:r>
+      </w:hyperlink>
+    </w:p>
+    <w:p>
+      <w:pPr>
+        <w:rPr>
+          <w:sz w:val="20"/>
+          <w:szCs w:val="20"/>
+        </w:rPr>
+      </w:pPr>
+    </w:p>
+    <w:p>
+      <w:pPr>
+        <w:rPr>
+          <w:sz w:val="20"/>
+          <w:szCs w:val="20"/>
+        </w:rPr>
+      </w:pPr>
+    </w:p>
+    <w:p>
+      <w:pPr>
+        <w:rPr>
+          <w:sz w:val="20"/>
+          <w:szCs w:val="20"/>
+        </w:rPr>
+      </w:pPr>
+      <w:r>
+        <w:rPr>
+          <w:sz w:val="20"/>
+          <w:szCs w:val="20"/>
+        </w:rPr>
+        <w:t xml:space="preserve">[15] </w:t>
+      </w:r>
+      <w:r>
+        <w:rPr>
+          <w:sz w:val="20"/>
+          <w:szCs w:val="20"/>
+        </w:rPr>
+        <w:t>Working with subplots</w:t>
+      </w:r>
+    </w:p>
+    <w:p>
+      <w:pPr>
+        <w:rPr>
+          <w:sz w:val="20"/>
+          <w:szCs w:val="20"/>
+        </w:rPr>
+      </w:pPr>
+      <w:hyperlink r:id="rId49" w:history="1">
+        <w:r>
+          <w:rPr>
+            <w:rStyle w:val="Hyperlink"/>
+            <w:sz w:val="20"/>
+            <w:szCs w:val="20"/>
+          </w:rPr>
+          <w:t>https://www.mathworks.com/help/images/display-multiple-images.html</w:t>
+        </w:r>
+      </w:hyperlink>
+    </w:p>
+    <w:p>
+      <w:pPr>
+        <w:rPr>
+          <w:sz w:val="20"/>
+          <w:szCs w:val="20"/>
+        </w:rPr>
+      </w:pPr>
     </w:p>
     <w:sectPr>
+      <w:headerReference w:type="even" r:id="rId50"/>
+      <w:headerReference w:type="default" r:id="rId51"/>
+      <w:footerReference w:type="even" r:id="rId52"/>
+      <w:footerReference w:type="default" r:id="rId53"/>
+      <w:headerReference w:type="first" r:id="rId54"/>
+      <w:footerReference w:type="first" r:id="rId55"/>
       <w:pgSz w:w="12240" w:h="15840"/>
       <w:pgMar w:top="1440" w:right="1440" w:bottom="1440" w:left="1440" w:header="720" w:footer="720" w:gutter="0"/>
+      <w:pgNumType w:start="0"/>
       <w:cols w:space="720"/>
+      <w:titlePg/>
       <w:docGrid w:linePitch="360"/>
     </w:sectPr>
   </w:body>
 </w:document>
+</file>
+
+<file path=word/endnotes.xml><?xml version="1.0" encoding="utf-8"?>
+<w:endnotes xmlns:wpc="http://schemas.microsoft.com/office/word/2010/wordprocessingCanvas" xmlns:cx="http://schemas.microsoft.com/office/drawing/2014/chartex" xmlns:cx1="http://schemas.microsoft.com/office/drawing/2015/9/8/chartex" xmlns:cx2="http://schemas.microsoft.com/office/drawing/2015/10/21/chartex" xmlns:cx3="http://schemas.microsoft.com/office/drawing/2016/5/9/chartex" xmlns:cx4="http://schemas.microsoft.com/office/drawing/2016/5/10/chartex" xmlns:cx5="http://schemas.microsoft.com/office/drawing/2016/5/11/chartex" xmlns:cx6="http://schemas.microsoft.com/office/drawing/2016/5/12/chartex" xmlns:cx7="http://schemas.microsoft.com/office/drawing/2016/5/13/chartex" xmlns:cx8="http://schemas.microsoft.com/office/drawing/2016/5/14/chartex" xmlns:mc="http://schemas.openxmlformats.org/markup-compatibility/2006" xmlns:aink="http://schemas.microsoft.com/office/drawing/2016/ink" xmlns:am3d="http://schemas.microsoft.com/office/drawing/2017/model3d" xmlns:o="urn:schemas-microsoft-com:office:office" xmlns:r="http://schemas.openxmlformats.org/officeDocument/2006/relationships" xmlns:m="http://schemas.openxmlformats.org/officeDocument/2006/math" xmlns:v="urn:schemas-microsoft-com:vml" xmlns:wp14="http://schemas.microsoft.com/office/word/2010/wordprocessingDrawing" xmlns:wp="http://schemas.openxmlformats.org/drawingml/2006/wordprocessingDrawing" xmlns:w10="urn:schemas-microsoft-com:office:word" xmlns:w="http://schemas.openxmlformats.org/wordprocessingml/2006/main" xmlns:w14="http://schemas.microsoft.com/office/word/2010/wordml" xmlns:w15="http://schemas.microsoft.com/office/word/2012/wordml" xmlns:w16cex="http://schemas.microsoft.com/office/word/2018/wordml/cex" xmlns:w16cid="http://schemas.microsoft.com/office/word/2016/wordml/cid" xmlns:w16="http://schemas.microsoft.com/office/word/2018/wordml" xmlns:w16sdtdh="http://schemas.microsoft.com/office/word/2020/wordml/sdtdatahash" xmlns:w16se="http://schemas.microsoft.com/office/word/2015/wordml/symex" xmlns:wpg="http://schemas.microsoft.com/office/word/2010/wordprocessingGroup" xmlns:wpi="http://schemas.microsoft.com/office/word/2010/wordprocessingInk" xmlns:wne="http://schemas.microsoft.com/office/word/2006/wordml" xmlns:wps="http://schemas.microsoft.com/office/word/2010/wordprocessingShape" mc:Ignorable="w14 w15 w16se w16cid w16 w16cex w16sdtdh wp14">
+  <w:endnote w:type="separator" w:id="-1">
+    <w:p>
+      <w:r>
+        <w:separator/>
+      </w:r>
+    </w:p>
+  </w:endnote>
+  <w:endnote w:type="continuationSeparator" w:id="0">
+    <w:p>
+      <w:r>
+        <w:continuationSeparator/>
+      </w:r>
+    </w:p>
+  </w:endnote>
+</w:endnotes>
+</file>
+
+<file path=word/footer1.xml><?xml version="1.0" encoding="utf-8"?>
+<w:ftr xmlns:wpc="http://schemas.microsoft.com/office/word/2010/wordprocessingCanvas" xmlns:cx="http://schemas.microsoft.com/office/drawing/2014/chartex" xmlns:cx1="http://schemas.microsoft.com/office/drawing/2015/9/8/chartex" xmlns:cx2="http://schemas.microsoft.com/office/drawing/2015/10/21/chartex" xmlns:cx3="http://schemas.microsoft.com/office/drawing/2016/5/9/chartex" xmlns:cx4="http://schemas.microsoft.com/office/drawing/2016/5/10/chartex" xmlns:cx5="http://schemas.microsoft.com/office/drawing/2016/5/11/chartex" xmlns:cx6="http://schemas.microsoft.com/office/drawing/2016/5/12/chartex" xmlns:cx7="http://schemas.microsoft.com/office/drawing/2016/5/13/chartex" xmlns:cx8="http://schemas.microsoft.com/office/drawing/2016/5/14/chartex" xmlns:mc="http://schemas.openxmlformats.org/markup-compatibility/2006" xmlns:aink="http://schemas.microsoft.com/office/drawing/2016/ink" xmlns:am3d="http://schemas.microsoft.com/office/drawing/2017/model3d" xmlns:o="urn:schemas-microsoft-com:office:office" xmlns:r="http://schemas.openxmlformats.org/officeDocument/2006/relationships" xmlns:m="http://schemas.openxmlformats.org/officeDocument/2006/math" xmlns:v="urn:schemas-microsoft-com:vml" xmlns:wp14="http://schemas.microsoft.com/office/word/2010/wordprocessingDrawing" xmlns:wp="http://schemas.openxmlformats.org/drawingml/2006/wordprocessingDrawing" xmlns:w10="urn:schemas-microsoft-com:office:word" xmlns:w="http://schemas.openxmlformats.org/wordprocessingml/2006/main" xmlns:w14="http://schemas.microsoft.com/office/word/2010/wordml" xmlns:w15="http://schemas.microsoft.com/office/word/2012/wordml" xmlns:w16cex="http://schemas.microsoft.com/office/word/2018/wordml/cex" xmlns:w16cid="http://schemas.microsoft.com/office/word/2016/wordml/cid" xmlns:w16="http://schemas.microsoft.com/office/word/2018/wordml" xmlns:w16sdtdh="http://schemas.microsoft.com/office/word/2020/wordml/sdtdatahash" xmlns:w16se="http://schemas.microsoft.com/office/word/2015/wordml/symex" xmlns:wpg="http://schemas.microsoft.com/office/word/2010/wordprocessingGroup" xmlns:wpi="http://schemas.microsoft.com/office/word/2010/wordprocessingInk" xmlns:wne="http://schemas.microsoft.com/office/word/2006/wordml" xmlns:wps="http://schemas.microsoft.com/office/word/2010/wordprocessingShape" mc:Ignorable="w14 w15 w16se w16cid w16 w16cex w16sdtdh wp14">
+  <w:sdt>
+    <w:sdtPr>
+      <w:rPr>
+        <w:rStyle w:val="PageNumber"/>
+      </w:rPr>
+      <w:id w:val="-398748219"/>
+      <w:docPartObj>
+        <w:docPartGallery w:val="Page Numbers (Bottom of Page)"/>
+        <w:docPartUnique/>
+      </w:docPartObj>
+    </w:sdtPr>
+    <w:sdtContent>
+      <w:p>
+        <w:pPr>
+          <w:pStyle w:val="Footer"/>
+          <w:framePr w:wrap="none" w:vAnchor="text" w:hAnchor="margin" w:xAlign="center" w:y="1"/>
+          <w:rPr>
+            <w:rStyle w:val="PageNumber"/>
+          </w:rPr>
+        </w:pPr>
+        <w:r>
+          <w:rPr>
+            <w:rStyle w:val="PageNumber"/>
+          </w:rPr>
+          <w:fldChar w:fldCharType="begin"/>
+        </w:r>
+        <w:r>
+          <w:rPr>
+            <w:rStyle w:val="PageNumber"/>
+          </w:rPr>
+          <w:instrText xml:space="preserve"> PAGE </w:instrText>
+        </w:r>
+        <w:r>
+          <w:rPr>
+            <w:rStyle w:val="PageNumber"/>
+          </w:rPr>
+          <w:fldChar w:fldCharType="end"/>
+        </w:r>
+      </w:p>
+    </w:sdtContent>
+  </w:sdt>
+  <w:p>
+    <w:pPr>
+      <w:pStyle w:val="Footer"/>
+      <w:ind w:right="360"/>
+    </w:pPr>
+  </w:p>
+</w:ftr>
+</file>
+
+<file path=word/footer2.xml><?xml version="1.0" encoding="utf-8"?>
+<w:ftr xmlns:wpc="http://schemas.microsoft.com/office/word/2010/wordprocessingCanvas" xmlns:cx="http://schemas.microsoft.com/office/drawing/2014/chartex" xmlns:cx1="http://schemas.microsoft.com/office/drawing/2015/9/8/chartex" xmlns:cx2="http://schemas.microsoft.com/office/drawing/2015/10/21/chartex" xmlns:cx3="http://schemas.microsoft.com/office/drawing/2016/5/9/chartex" xmlns:cx4="http://schemas.microsoft.com/office/drawing/2016/5/10/chartex" xmlns:cx5="http://schemas.microsoft.com/office/drawing/2016/5/11/chartex" xmlns:cx6="http://schemas.microsoft.com/office/drawing/2016/5/12/chartex" xmlns:cx7="http://schemas.microsoft.com/office/drawing/2016/5/13/chartex" xmlns:cx8="http://schemas.microsoft.com/office/drawing/2016/5/14/chartex" xmlns:mc="http://schemas.openxmlformats.org/markup-compatibility/2006" xmlns:aink="http://schemas.microsoft.com/office/drawing/2016/ink" xmlns:am3d="http://schemas.microsoft.com/office/drawing/2017/model3d" xmlns:o="urn:schemas-microsoft-com:office:office" xmlns:r="http://schemas.openxmlformats.org/officeDocument/2006/relationships" xmlns:m="http://schemas.openxmlformats.org/officeDocument/2006/math" xmlns:v="urn:schemas-microsoft-com:vml" xmlns:wp14="http://schemas.microsoft.com/office/word/2010/wordprocessingDrawing" xmlns:wp="http://schemas.openxmlformats.org/drawingml/2006/wordprocessingDrawing" xmlns:w10="urn:schemas-microsoft-com:office:word" xmlns:w="http://schemas.openxmlformats.org/wordprocessingml/2006/main" xmlns:w14="http://schemas.microsoft.com/office/word/2010/wordml" xmlns:w15="http://schemas.microsoft.com/office/word/2012/wordml" xmlns:w16cex="http://schemas.microsoft.com/office/word/2018/wordml/cex" xmlns:w16cid="http://schemas.microsoft.com/office/word/2016/wordml/cid" xmlns:w16="http://schemas.microsoft.com/office/word/2018/wordml" xmlns:w16sdtdh="http://schemas.microsoft.com/office/word/2020/wordml/sdtdatahash" xmlns:w16se="http://schemas.microsoft.com/office/word/2015/wordml/symex" xmlns:wpg="http://schemas.microsoft.com/office/word/2010/wordprocessingGroup" xmlns:wpi="http://schemas.microsoft.com/office/word/2010/wordprocessingInk" xmlns:wne="http://schemas.microsoft.com/office/word/2006/wordml" xmlns:wps="http://schemas.microsoft.com/office/word/2010/wordprocessingShape" mc:Ignorable="w14 w15 w16se w16cid w16 w16cex w16sdtdh wp14">
+  <w:sdt>
+    <w:sdtPr>
+      <w:rPr>
+        <w:rStyle w:val="PageNumber"/>
+      </w:rPr>
+      <w:id w:val="1002623234"/>
+      <w:docPartObj>
+        <w:docPartGallery w:val="Page Numbers (Bottom of Page)"/>
+        <w:docPartUnique/>
+      </w:docPartObj>
+    </w:sdtPr>
+    <w:sdtContent>
+      <w:p>
+        <w:pPr>
+          <w:pStyle w:val="Footer"/>
+          <w:framePr w:wrap="none" w:vAnchor="text" w:hAnchor="margin" w:xAlign="center" w:y="1"/>
+          <w:rPr>
+            <w:rStyle w:val="PageNumber"/>
+          </w:rPr>
+        </w:pPr>
+        <w:r>
+          <w:rPr>
+            <w:rStyle w:val="PageNumber"/>
+          </w:rPr>
+          <w:fldChar w:fldCharType="begin"/>
+        </w:r>
+        <w:r>
+          <w:rPr>
+            <w:rStyle w:val="PageNumber"/>
+          </w:rPr>
+          <w:instrText xml:space="preserve"> PAGE </w:instrText>
+        </w:r>
+        <w:r>
+          <w:rPr>
+            <w:rStyle w:val="PageNumber"/>
+          </w:rPr>
+          <w:fldChar w:fldCharType="separate"/>
+        </w:r>
+        <w:r>
+          <w:rPr>
+            <w:rStyle w:val="PageNumber"/>
+            <w:noProof/>
+          </w:rPr>
+          <w:t>5</w:t>
+        </w:r>
+        <w:r>
+          <w:rPr>
+            <w:rStyle w:val="PageNumber"/>
+          </w:rPr>
+          <w:fldChar w:fldCharType="end"/>
+        </w:r>
+      </w:p>
+    </w:sdtContent>
+  </w:sdt>
+  <w:p>
+    <w:pPr>
+      <w:pStyle w:val="Footer"/>
+      <w:ind w:right="360"/>
+    </w:pPr>
+  </w:p>
+</w:ftr>
+</file>
+
+<file path=word/footer3.xml><?xml version="1.0" encoding="utf-8"?>
+<w:ftr xmlns:wpc="http://schemas.microsoft.com/office/word/2010/wordprocessingCanvas" xmlns:cx="http://schemas.microsoft.com/office/drawing/2014/chartex" xmlns:cx1="http://schemas.microsoft.com/office/drawing/2015/9/8/chartex" xmlns:cx2="http://schemas.microsoft.com/office/drawing/2015/10/21/chartex" xmlns:cx3="http://schemas.microsoft.com/office/drawing/2016/5/9/chartex" xmlns:cx4="http://schemas.microsoft.com/office/drawing/2016/5/10/chartex" xmlns:cx5="http://schemas.microsoft.com/office/drawing/2016/5/11/chartex" xmlns:cx6="http://schemas.microsoft.com/office/drawing/2016/5/12/chartex" xmlns:cx7="http://schemas.microsoft.com/office/drawing/2016/5/13/chartex" xmlns:cx8="http://schemas.microsoft.com/office/drawing/2016/5/14/chartex" xmlns:mc="http://schemas.openxmlformats.org/markup-compatibility/2006" xmlns:aink="http://schemas.microsoft.com/office/drawing/2016/ink" xmlns:am3d="http://schemas.microsoft.com/office/drawing/2017/model3d" xmlns:o="urn:schemas-microsoft-com:office:office" xmlns:r="http://schemas.openxmlformats.org/officeDocument/2006/relationships" xmlns:m="http://schemas.openxmlformats.org/officeDocument/2006/math" xmlns:v="urn:schemas-microsoft-com:vml" xmlns:wp14="http://schemas.microsoft.com/office/word/2010/wordprocessingDrawing" xmlns:wp="http://schemas.openxmlformats.org/drawingml/2006/wordprocessingDrawing" xmlns:w10="urn:schemas-microsoft-com:office:word" xmlns:w="http://schemas.openxmlformats.org/wordprocessingml/2006/main" xmlns:w14="http://schemas.microsoft.com/office/word/2010/wordml" xmlns:w15="http://schemas.microsoft.com/office/word/2012/wordml" xmlns:w16cex="http://schemas.microsoft.com/office/word/2018/wordml/cex" xmlns:w16cid="http://schemas.microsoft.com/office/word/2016/wordml/cid" xmlns:w16="http://schemas.microsoft.com/office/word/2018/wordml" xmlns:w16sdtdh="http://schemas.microsoft.com/office/word/2020/wordml/sdtdatahash" xmlns:w16se="http://schemas.microsoft.com/office/word/2015/wordml/symex" xmlns:wpg="http://schemas.microsoft.com/office/word/2010/wordprocessingGroup" xmlns:wpi="http://schemas.microsoft.com/office/word/2010/wordprocessingInk" xmlns:wne="http://schemas.microsoft.com/office/word/2006/wordml" xmlns:wps="http://schemas.microsoft.com/office/word/2010/wordprocessingShape" mc:Ignorable="w14 w15 w16se w16cid w16 w16cex w16sdtdh wp14">
+  <w:p>
+    <w:pPr>
+      <w:pStyle w:val="Footer"/>
+    </w:pPr>
+  </w:p>
+</w:ftr>
+</file>
+
+<file path=word/footnotes.xml><?xml version="1.0" encoding="utf-8"?>
+<w:footnotes xmlns:wpc="http://schemas.microsoft.com/office/word/2010/wordprocessingCanvas" xmlns:cx="http://schemas.microsoft.com/office/drawing/2014/chartex" xmlns:cx1="http://schemas.microsoft.com/office/drawing/2015/9/8/chartex" xmlns:cx2="http://schemas.microsoft.com/office/drawing/2015/10/21/chartex" xmlns:cx3="http://schemas.microsoft.com/office/drawing/2016/5/9/chartex" xmlns:cx4="http://schemas.microsoft.com/office/drawing/2016/5/10/chartex" xmlns:cx5="http://schemas.microsoft.com/office/drawing/2016/5/11/chartex" xmlns:cx6="http://schemas.microsoft.com/office/drawing/2016/5/12/chartex" xmlns:cx7="http://schemas.microsoft.com/office/drawing/2016/5/13/chartex" xmlns:cx8="http://schemas.microsoft.com/office/drawing/2016/5/14/chartex" xmlns:mc="http://schemas.openxmlformats.org/markup-compatibility/2006" xmlns:aink="http://schemas.microsoft.com/office/drawing/2016/ink" xmlns:am3d="http://schemas.microsoft.com/office/drawing/2017/model3d" xmlns:o="urn:schemas-microsoft-com:office:office" xmlns:r="http://schemas.openxmlformats.org/officeDocument/2006/relationships" xmlns:m="http://schemas.openxmlformats.org/officeDocument/2006/math" xmlns:v="urn:schemas-microsoft-com:vml" xmlns:wp14="http://schemas.microsoft.com/office/word/2010/wordprocessingDrawing" xmlns:wp="http://schemas.openxmlformats.org/drawingml/2006/wordprocessingDrawing" xmlns:w10="urn:schemas-microsoft-com:office:word" xmlns:w="http://schemas.openxmlformats.org/wordprocessingml/2006/main" xmlns:w14="http://schemas.microsoft.com/office/word/2010/wordml" xmlns:w15="http://schemas.microsoft.com/office/word/2012/wordml" xmlns:w16cex="http://schemas.microsoft.com/office/word/2018/wordml/cex" xmlns:w16cid="http://schemas.microsoft.com/office/word/2016/wordml/cid" xmlns:w16="http://schemas.microsoft.com/office/word/2018/wordml" xmlns:w16sdtdh="http://schemas.microsoft.com/office/word/2020/wordml/sdtdatahash" xmlns:w16se="http://schemas.microsoft.com/office/word/2015/wordml/symex" xmlns:wpg="http://schemas.microsoft.com/office/word/2010/wordprocessingGroup" xmlns:wpi="http://schemas.microsoft.com/office/word/2010/wordprocessingInk" xmlns:wne="http://schemas.microsoft.com/office/word/2006/wordml" xmlns:wps="http://schemas.microsoft.com/office/word/2010/wordprocessingShape" mc:Ignorable="w14 w15 w16se w16cid w16 w16cex w16sdtdh wp14">
+  <w:footnote w:type="separator" w:id="-1">
+    <w:p>
+      <w:r>
+        <w:separator/>
+      </w:r>
+    </w:p>
+  </w:footnote>
+  <w:footnote w:type="continuationSeparator" w:id="0">
+    <w:p>
+      <w:r>
+        <w:continuationSeparator/>
+      </w:r>
+    </w:p>
+  </w:footnote>
+</w:footnotes>
+</file>
+
+<file path=word/header1.xml><?xml version="1.0" encoding="utf-8"?>
+<w:hdr xmlns:wpc="http://schemas.microsoft.com/office/word/2010/wordprocessingCanvas" xmlns:cx="http://schemas.microsoft.com/office/drawing/2014/chartex" xmlns:cx1="http://schemas.microsoft.com/office/drawing/2015/9/8/chartex" xmlns:cx2="http://schemas.microsoft.com/office/drawing/2015/10/21/chartex" xmlns:cx3="http://schemas.microsoft.com/office/drawing/2016/5/9/chartex" xmlns:cx4="http://schemas.microsoft.com/office/drawing/2016/5/10/chartex" xmlns:cx5="http://schemas.microsoft.com/office/drawing/2016/5/11/chartex" xmlns:cx6="http://schemas.microsoft.com/office/drawing/2016/5/12/chartex" xmlns:cx7="http://schemas.microsoft.com/office/drawing/2016/5/13/chartex" xmlns:cx8="http://schemas.microsoft.com/office/drawing/2016/5/14/chartex" xmlns:mc="http://schemas.openxmlformats.org/markup-compatibility/2006" xmlns:aink="http://schemas.microsoft.com/office/drawing/2016/ink" xmlns:am3d="http://schemas.microsoft.com/office/drawing/2017/model3d" xmlns:o="urn:schemas-microsoft-com:office:office" xmlns:r="http://schemas.openxmlformats.org/officeDocument/2006/relationships" xmlns:m="http://schemas.openxmlformats.org/officeDocument/2006/math" xmlns:v="urn:schemas-microsoft-com:vml" xmlns:wp14="http://schemas.microsoft.com/office/word/2010/wordprocessingDrawing" xmlns:wp="http://schemas.openxmlformats.org/drawingml/2006/wordprocessingDrawing" xmlns:w10="urn:schemas-microsoft-com:office:word" xmlns:w="http://schemas.openxmlformats.org/wordprocessingml/2006/main" xmlns:w14="http://schemas.microsoft.com/office/word/2010/wordml" xmlns:w15="http://schemas.microsoft.com/office/word/2012/wordml" xmlns:w16cex="http://schemas.microsoft.com/office/word/2018/wordml/cex" xmlns:w16cid="http://schemas.microsoft.com/office/word/2016/wordml/cid" xmlns:w16="http://schemas.microsoft.com/office/word/2018/wordml" xmlns:w16sdtdh="http://schemas.microsoft.com/office/word/2020/wordml/sdtdatahash" xmlns:w16se="http://schemas.microsoft.com/office/word/2015/wordml/symex" xmlns:wpg="http://schemas.microsoft.com/office/word/2010/wordprocessingGroup" xmlns:wpi="http://schemas.microsoft.com/office/word/2010/wordprocessingInk" xmlns:wne="http://schemas.microsoft.com/office/word/2006/wordml" xmlns:wps="http://schemas.microsoft.com/office/word/2010/wordprocessingShape" mc:Ignorable="w14 w15 w16se w16cid w16 w16cex w16sdtdh wp14">
+  <w:p>
+    <w:pPr>
+      <w:pStyle w:val="Header"/>
+    </w:pPr>
+    <w:r>
+      <w:rPr>
+        <w:noProof/>
+      </w:rPr>
+      <w:pict w14:anchorId="5AA362E3">
+        <v:shapetype id="_x0000_t75" coordsize="21600,21600" o:spt="75" o:preferrelative="t" path="m@4@5l@4@11@9@11@9@5xe" filled="f" stroked="f">
+          <v:stroke joinstyle="miter"/>
+          <v:formulas>
+            <v:f eqn="if lineDrawn pixelLineWidth 0"/>
+            <v:f eqn="sum @0 1 0"/>
+            <v:f eqn="sum 0 0 @1"/>
+            <v:f eqn="prod @2 1 2"/>
+            <v:f eqn="prod @3 21600 pixelWidth"/>
+            <v:f eqn="prod @3 21600 pixelHeight"/>
+            <v:f eqn="sum @0 0 1"/>
+            <v:f eqn="prod @6 1 2"/>
+            <v:f eqn="prod @7 21600 pixelWidth"/>
+            <v:f eqn="sum @8 21600 0"/>
+            <v:f eqn="prod @7 21600 pixelHeight"/>
+            <v:f eqn="sum @10 21600 0"/>
+          </v:formulas>
+          <v:path o:extrusionok="f" gradientshapeok="t" o:connecttype="rect"/>
+          <o:lock v:ext="edit" aspectratio="t"/>
+        </v:shapetype>
+        <v:shape id="WordPictureWatermark15947447" o:spid="_x0000_s1027" type="#_x0000_t75" alt="" style="position:absolute;margin-left:0;margin-top:0;width:468pt;height:468pt;z-index:-251653120;mso-wrap-edited:f;mso-width-percent:0;mso-height-percent:0;mso-position-horizontal:center;mso-position-horizontal-relative:margin;mso-position-vertical:center;mso-position-vertical-relative:margin;mso-width-percent:0;mso-height-percent:0" o:allowincell="f">
+          <v:imagedata r:id="rId1" o:title="uc-merced-seal" gain="19661f" blacklevel="22938f"/>
+        </v:shape>
+      </w:pict>
+    </w:r>
+  </w:p>
+</w:hdr>
+</file>
+
+<file path=word/header2.xml><?xml version="1.0" encoding="utf-8"?>
+<w:hdr xmlns:wpc="http://schemas.microsoft.com/office/word/2010/wordprocessingCanvas" xmlns:cx="http://schemas.microsoft.com/office/drawing/2014/chartex" xmlns:cx1="http://schemas.microsoft.com/office/drawing/2015/9/8/chartex" xmlns:cx2="http://schemas.microsoft.com/office/drawing/2015/10/21/chartex" xmlns:cx3="http://schemas.microsoft.com/office/drawing/2016/5/9/chartex" xmlns:cx4="http://schemas.microsoft.com/office/drawing/2016/5/10/chartex" xmlns:cx5="http://schemas.microsoft.com/office/drawing/2016/5/11/chartex" xmlns:cx6="http://schemas.microsoft.com/office/drawing/2016/5/12/chartex" xmlns:cx7="http://schemas.microsoft.com/office/drawing/2016/5/13/chartex" xmlns:cx8="http://schemas.microsoft.com/office/drawing/2016/5/14/chartex" xmlns:mc="http://schemas.openxmlformats.org/markup-compatibility/2006" xmlns:aink="http://schemas.microsoft.com/office/drawing/2016/ink" xmlns:am3d="http://schemas.microsoft.com/office/drawing/2017/model3d" xmlns:o="urn:schemas-microsoft-com:office:office" xmlns:r="http://schemas.openxmlformats.org/officeDocument/2006/relationships" xmlns:m="http://schemas.openxmlformats.org/officeDocument/2006/math" xmlns:v="urn:schemas-microsoft-com:vml" xmlns:wp14="http://schemas.microsoft.com/office/word/2010/wordprocessingDrawing" xmlns:wp="http://schemas.openxmlformats.org/drawingml/2006/wordprocessingDrawing" xmlns:w10="urn:schemas-microsoft-com:office:word" xmlns:w="http://schemas.openxmlformats.org/wordprocessingml/2006/main" xmlns:w14="http://schemas.microsoft.com/office/word/2010/wordml" xmlns:w15="http://schemas.microsoft.com/office/word/2012/wordml" xmlns:w16cex="http://schemas.microsoft.com/office/word/2018/wordml/cex" xmlns:w16cid="http://schemas.microsoft.com/office/word/2016/wordml/cid" xmlns:w16="http://schemas.microsoft.com/office/word/2018/wordml" xmlns:w16sdtdh="http://schemas.microsoft.com/office/word/2020/wordml/sdtdatahash" xmlns:w16se="http://schemas.microsoft.com/office/word/2015/wordml/symex" xmlns:wpg="http://schemas.microsoft.com/office/word/2010/wordprocessingGroup" xmlns:wpi="http://schemas.microsoft.com/office/word/2010/wordprocessingInk" xmlns:wne="http://schemas.microsoft.com/office/word/2006/wordml" xmlns:wps="http://schemas.microsoft.com/office/word/2010/wordprocessingShape" mc:Ignorable="w14 w15 w16se w16cid w16 w16cex w16sdtdh wp14">
+  <w:p>
+    <w:pPr>
+      <w:pStyle w:val="Header"/>
+    </w:pPr>
+    <w:r>
+      <w:rPr>
+        <w:noProof/>
+      </w:rPr>
+      <w:pict w14:anchorId="4AB430F9">
+        <v:shapetype id="_x0000_t75" coordsize="21600,21600" o:spt="75" o:preferrelative="t" path="m@4@5l@4@11@9@11@9@5xe" filled="f" stroked="f">
+          <v:stroke joinstyle="miter"/>
+          <v:formulas>
+            <v:f eqn="if lineDrawn pixelLineWidth 0"/>
+            <v:f eqn="sum @0 1 0"/>
+            <v:f eqn="sum 0 0 @1"/>
+            <v:f eqn="prod @2 1 2"/>
+            <v:f eqn="prod @3 21600 pixelWidth"/>
+            <v:f eqn="prod @3 21600 pixelHeight"/>
+            <v:f eqn="sum @0 0 1"/>
+            <v:f eqn="prod @6 1 2"/>
+            <v:f eqn="prod @7 21600 pixelWidth"/>
+            <v:f eqn="sum @8 21600 0"/>
+            <v:f eqn="prod @7 21600 pixelHeight"/>
+            <v:f eqn="sum @10 21600 0"/>
+          </v:formulas>
+          <v:path o:extrusionok="f" gradientshapeok="t" o:connecttype="rect"/>
+          <o:lock v:ext="edit" aspectratio="t"/>
+        </v:shapetype>
+        <v:shape id="WordPictureWatermark15947448" o:spid="_x0000_s1026" type="#_x0000_t75" alt="" style="position:absolute;margin-left:0;margin-top:0;width:468pt;height:468pt;z-index:-251650048;mso-wrap-edited:f;mso-width-percent:0;mso-height-percent:0;mso-position-horizontal:center;mso-position-horizontal-relative:margin;mso-position-vertical:center;mso-position-vertical-relative:margin;mso-width-percent:0;mso-height-percent:0" o:allowincell="f">
+          <v:imagedata r:id="rId1" o:title="uc-merced-seal" gain="19661f" blacklevel="22938f"/>
+        </v:shape>
+      </w:pict>
+    </w:r>
+  </w:p>
+</w:hdr>
+</file>
+
+<file path=word/header3.xml><?xml version="1.0" encoding="utf-8"?>
+<w:hdr xmlns:wpc="http://schemas.microsoft.com/office/word/2010/wordprocessingCanvas" xmlns:cx="http://schemas.microsoft.com/office/drawing/2014/chartex" xmlns:cx1="http://schemas.microsoft.com/office/drawing/2015/9/8/chartex" xmlns:cx2="http://schemas.microsoft.com/office/drawing/2015/10/21/chartex" xmlns:cx3="http://schemas.microsoft.com/office/drawing/2016/5/9/chartex" xmlns:cx4="http://schemas.microsoft.com/office/drawing/2016/5/10/chartex" xmlns:cx5="http://schemas.microsoft.com/office/drawing/2016/5/11/chartex" xmlns:cx6="http://schemas.microsoft.com/office/drawing/2016/5/12/chartex" xmlns:cx7="http://schemas.microsoft.com/office/drawing/2016/5/13/chartex" xmlns:cx8="http://schemas.microsoft.com/office/drawing/2016/5/14/chartex" xmlns:mc="http://schemas.openxmlformats.org/markup-compatibility/2006" xmlns:aink="http://schemas.microsoft.com/office/drawing/2016/ink" xmlns:am3d="http://schemas.microsoft.com/office/drawing/2017/model3d" xmlns:o="urn:schemas-microsoft-com:office:office" xmlns:r="http://schemas.openxmlformats.org/officeDocument/2006/relationships" xmlns:m="http://schemas.openxmlformats.org/officeDocument/2006/math" xmlns:v="urn:schemas-microsoft-com:vml" xmlns:wp14="http://schemas.microsoft.com/office/word/2010/wordprocessingDrawing" xmlns:wp="http://schemas.openxmlformats.org/drawingml/2006/wordprocessingDrawing" xmlns:w10="urn:schemas-microsoft-com:office:word" xmlns:w="http://schemas.openxmlformats.org/wordprocessingml/2006/main" xmlns:w14="http://schemas.microsoft.com/office/word/2010/wordml" xmlns:w15="http://schemas.microsoft.com/office/word/2012/wordml" xmlns:w16cex="http://schemas.microsoft.com/office/word/2018/wordml/cex" xmlns:w16cid="http://schemas.microsoft.com/office/word/2016/wordml/cid" xmlns:w16="http://schemas.microsoft.com/office/word/2018/wordml" xmlns:w16sdtdh="http://schemas.microsoft.com/office/word/2020/wordml/sdtdatahash" xmlns:w16se="http://schemas.microsoft.com/office/word/2015/wordml/symex" xmlns:wpg="http://schemas.microsoft.com/office/word/2010/wordprocessingGroup" xmlns:wpi="http://schemas.microsoft.com/office/word/2010/wordprocessingInk" xmlns:wne="http://schemas.microsoft.com/office/word/2006/wordml" xmlns:wps="http://schemas.microsoft.com/office/word/2010/wordprocessingShape" mc:Ignorable="w14 w15 w16se w16cid w16 w16cex w16sdtdh wp14">
+  <w:p>
+    <w:pPr>
+      <w:pStyle w:val="Header"/>
+    </w:pPr>
+    <w:r>
+      <w:rPr>
+        <w:noProof/>
+      </w:rPr>
+      <w:pict w14:anchorId="67B6C05B">
+        <v:shapetype id="_x0000_t75" coordsize="21600,21600" o:spt="75" o:preferrelative="t" path="m@4@5l@4@11@9@11@9@5xe" filled="f" stroked="f">
+          <v:stroke joinstyle="miter"/>
+          <v:formulas>
+            <v:f eqn="if lineDrawn pixelLineWidth 0"/>
+            <v:f eqn="sum @0 1 0"/>
+            <v:f eqn="sum 0 0 @1"/>
+            <v:f eqn="prod @2 1 2"/>
+            <v:f eqn="prod @3 21600 pixelWidth"/>
+            <v:f eqn="prod @3 21600 pixelHeight"/>
+            <v:f eqn="sum @0 0 1"/>
+            <v:f eqn="prod @6 1 2"/>
+            <v:f eqn="prod @7 21600 pixelWidth"/>
+            <v:f eqn="sum @8 21600 0"/>
+            <v:f eqn="prod @7 21600 pixelHeight"/>
+            <v:f eqn="sum @10 21600 0"/>
+          </v:formulas>
+          <v:path o:extrusionok="f" gradientshapeok="t" o:connecttype="rect"/>
+          <o:lock v:ext="edit" aspectratio="t"/>
+        </v:shapetype>
+        <v:shape id="WordPictureWatermark15947446" o:spid="_x0000_s1025" type="#_x0000_t75" alt="" style="position:absolute;margin-left:0;margin-top:0;width:468pt;height:468pt;z-index:-251656192;mso-wrap-edited:f;mso-width-percent:0;mso-height-percent:0;mso-position-horizontal:center;mso-position-horizontal-relative:margin;mso-position-vertical:center;mso-position-vertical-relative:margin;mso-width-percent:0;mso-height-percent:0" o:allowincell="f">
+          <v:imagedata r:id="rId1" o:title="uc-merced-seal" gain="19661f" blacklevel="22938f"/>
+        </v:shape>
+      </w:pict>
+    </w:r>
+  </w:p>
+</w:hdr>
 </file>
 
 <file path=word/numbering.xml><?xml version="1.0" encoding="utf-8"?>
@@ -1733,7 +5251,7 @@
   <w:abstractNum w:abstractNumId="0" w15:restartNumberingAfterBreak="0">
     <w:nsid w:val="FFFFFF7C"/>
     <w:multiLevelType w:val="singleLevel"/>
-    <w:tmpl w:val="99747922"/>
+    <w:tmpl w:val="61BA868C"/>
     <w:lvl w:ilvl="0">
       <w:start w:val="1"/>
       <w:numFmt w:val="decimal"/>
@@ -1750,7 +5268,7 @@
   <w:abstractNum w:abstractNumId="1" w15:restartNumberingAfterBreak="0">
     <w:nsid w:val="FFFFFF7D"/>
     <w:multiLevelType w:val="singleLevel"/>
-    <w:tmpl w:val="A31CED52"/>
+    <w:tmpl w:val="409618B0"/>
     <w:lvl w:ilvl="0">
       <w:start w:val="1"/>
       <w:numFmt w:val="decimal"/>
@@ -1767,7 +5285,7 @@
   <w:abstractNum w:abstractNumId="2" w15:restartNumberingAfterBreak="0">
     <w:nsid w:val="FFFFFF7E"/>
     <w:multiLevelType w:val="singleLevel"/>
-    <w:tmpl w:val="20B641C0"/>
+    <w:tmpl w:val="9E76BDB6"/>
     <w:lvl w:ilvl="0">
       <w:start w:val="1"/>
       <w:numFmt w:val="decimal"/>
@@ -1784,7 +5302,7 @@
   <w:abstractNum w:abstractNumId="3" w15:restartNumberingAfterBreak="0">
     <w:nsid w:val="FFFFFF7F"/>
     <w:multiLevelType w:val="singleLevel"/>
-    <w:tmpl w:val="EC7CEADE"/>
+    <w:tmpl w:val="5F96754E"/>
     <w:lvl w:ilvl="0">
       <w:start w:val="1"/>
       <w:numFmt w:val="decimal"/>
@@ -1801,7 +5319,7 @@
   <w:abstractNum w:abstractNumId="4" w15:restartNumberingAfterBreak="0">
     <w:nsid w:val="FFFFFF80"/>
     <w:multiLevelType w:val="singleLevel"/>
-    <w:tmpl w:val="478404FC"/>
+    <w:tmpl w:val="E1DA1ED2"/>
     <w:lvl w:ilvl="0">
       <w:start w:val="1"/>
       <w:numFmt w:val="bullet"/>
@@ -1821,7 +5339,7 @@
   <w:abstractNum w:abstractNumId="5" w15:restartNumberingAfterBreak="0">
     <w:nsid w:val="FFFFFF81"/>
     <w:multiLevelType w:val="singleLevel"/>
-    <w:tmpl w:val="9C784CE4"/>
+    <w:tmpl w:val="9EDABC94"/>
     <w:lvl w:ilvl="0">
       <w:start w:val="1"/>
       <w:numFmt w:val="bullet"/>
@@ -1841,7 +5359,7 @@
   <w:abstractNum w:abstractNumId="6" w15:restartNumberingAfterBreak="0">
     <w:nsid w:val="FFFFFF82"/>
     <w:multiLevelType w:val="singleLevel"/>
-    <w:tmpl w:val="3DDEE8D4"/>
+    <w:tmpl w:val="F25C3DF0"/>
     <w:lvl w:ilvl="0">
       <w:start w:val="1"/>
       <w:numFmt w:val="bullet"/>
@@ -1861,7 +5379,7 @@
   <w:abstractNum w:abstractNumId="7" w15:restartNumberingAfterBreak="0">
     <w:nsid w:val="FFFFFF83"/>
     <w:multiLevelType w:val="singleLevel"/>
-    <w:tmpl w:val="BCC44140"/>
+    <w:tmpl w:val="7E027FAC"/>
     <w:lvl w:ilvl="0">
       <w:start w:val="1"/>
       <w:numFmt w:val="bullet"/>
@@ -1881,7 +5399,7 @@
   <w:abstractNum w:abstractNumId="8" w15:restartNumberingAfterBreak="0">
     <w:nsid w:val="FFFFFF88"/>
     <w:multiLevelType w:val="singleLevel"/>
-    <w:tmpl w:val="ED1CF2E8"/>
+    <w:tmpl w:val="BBB6D458"/>
     <w:lvl w:ilvl="0">
       <w:start w:val="1"/>
       <w:numFmt w:val="decimal"/>
@@ -1898,7 +5416,7 @@
   <w:abstractNum w:abstractNumId="9" w15:restartNumberingAfterBreak="0">
     <w:nsid w:val="FFFFFF89"/>
     <w:multiLevelType w:val="singleLevel"/>
-    <w:tmpl w:val="A27CD722"/>
+    <w:tmpl w:val="66147660"/>
     <w:lvl w:ilvl="0">
       <w:start w:val="1"/>
       <w:numFmt w:val="bullet"/>
@@ -1912,6 +5430,119 @@
       </w:pPr>
       <w:rPr>
         <w:rFonts w:ascii="Symbol" w:hAnsi="Symbol" w:hint="default"/>
+      </w:rPr>
+    </w:lvl>
+  </w:abstractNum>
+  <w:abstractNum w:abstractNumId="10" w15:restartNumberingAfterBreak="0">
+    <w:nsid w:val="79911088"/>
+    <w:multiLevelType w:val="hybridMultilevel"/>
+    <w:tmpl w:val="B89254AA"/>
+    <w:lvl w:ilvl="0" w:tplc="5ED0EE42">
+      <w:start w:val="1"/>
+      <w:numFmt w:val="bullet"/>
+      <w:lvlText w:val=""/>
+      <w:lvlJc w:val="left"/>
+      <w:pPr>
+        <w:ind w:left="1440" w:hanging="360"/>
+      </w:pPr>
+      <w:rPr>
+        <w:rFonts w:ascii="Symbol" w:hAnsi="Symbol" w:hint="default"/>
+      </w:rPr>
+    </w:lvl>
+    <w:lvl w:ilvl="1" w:tplc="04090003" w:tentative="1">
+      <w:start w:val="1"/>
+      <w:numFmt w:val="bullet"/>
+      <w:lvlText w:val="o"/>
+      <w:lvlJc w:val="left"/>
+      <w:pPr>
+        <w:ind w:left="1440" w:hanging="360"/>
+      </w:pPr>
+      <w:rPr>
+        <w:rFonts w:ascii="Courier New" w:hAnsi="Courier New" w:cs="Courier New" w:hint="default"/>
+      </w:rPr>
+    </w:lvl>
+    <w:lvl w:ilvl="2" w:tplc="04090005" w:tentative="1">
+      <w:start w:val="1"/>
+      <w:numFmt w:val="bullet"/>
+      <w:lvlText w:val=""/>
+      <w:lvlJc w:val="left"/>
+      <w:pPr>
+        <w:ind w:left="2160" w:hanging="360"/>
+      </w:pPr>
+      <w:rPr>
+        <w:rFonts w:ascii="Wingdings" w:hAnsi="Wingdings" w:hint="default"/>
+      </w:rPr>
+    </w:lvl>
+    <w:lvl w:ilvl="3" w:tplc="04090001" w:tentative="1">
+      <w:start w:val="1"/>
+      <w:numFmt w:val="bullet"/>
+      <w:lvlText w:val=""/>
+      <w:lvlJc w:val="left"/>
+      <w:pPr>
+        <w:ind w:left="2880" w:hanging="360"/>
+      </w:pPr>
+      <w:rPr>
+        <w:rFonts w:ascii="Symbol" w:hAnsi="Symbol" w:hint="default"/>
+      </w:rPr>
+    </w:lvl>
+    <w:lvl w:ilvl="4" w:tplc="04090003" w:tentative="1">
+      <w:start w:val="1"/>
+      <w:numFmt w:val="bullet"/>
+      <w:lvlText w:val="o"/>
+      <w:lvlJc w:val="left"/>
+      <w:pPr>
+        <w:ind w:left="3600" w:hanging="360"/>
+      </w:pPr>
+      <w:rPr>
+        <w:rFonts w:ascii="Courier New" w:hAnsi="Courier New" w:cs="Courier New" w:hint="default"/>
+      </w:rPr>
+    </w:lvl>
+    <w:lvl w:ilvl="5" w:tplc="04090005" w:tentative="1">
+      <w:start w:val="1"/>
+      <w:numFmt w:val="bullet"/>
+      <w:lvlText w:val=""/>
+      <w:lvlJc w:val="left"/>
+      <w:pPr>
+        <w:ind w:left="4320" w:hanging="360"/>
+      </w:pPr>
+      <w:rPr>
+        <w:rFonts w:ascii="Wingdings" w:hAnsi="Wingdings" w:hint="default"/>
+      </w:rPr>
+    </w:lvl>
+    <w:lvl w:ilvl="6" w:tplc="04090001" w:tentative="1">
+      <w:start w:val="1"/>
+      <w:numFmt w:val="bullet"/>
+      <w:lvlText w:val=""/>
+      <w:lvlJc w:val="left"/>
+      <w:pPr>
+        <w:ind w:left="5040" w:hanging="360"/>
+      </w:pPr>
+      <w:rPr>
+        <w:rFonts w:ascii="Symbol" w:hAnsi="Symbol" w:hint="default"/>
+      </w:rPr>
+    </w:lvl>
+    <w:lvl w:ilvl="7" w:tplc="04090003" w:tentative="1">
+      <w:start w:val="1"/>
+      <w:numFmt w:val="bullet"/>
+      <w:lvlText w:val="o"/>
+      <w:lvlJc w:val="left"/>
+      <w:pPr>
+        <w:ind w:left="5760" w:hanging="360"/>
+      </w:pPr>
+      <w:rPr>
+        <w:rFonts w:ascii="Courier New" w:hAnsi="Courier New" w:cs="Courier New" w:hint="default"/>
+      </w:rPr>
+    </w:lvl>
+    <w:lvl w:ilvl="8" w:tplc="04090005" w:tentative="1">
+      <w:start w:val="1"/>
+      <w:numFmt w:val="bullet"/>
+      <w:lvlText w:val=""/>
+      <w:lvlJc w:val="left"/>
+      <w:pPr>
+        <w:ind w:left="6480" w:hanging="360"/>
+      </w:pPr>
+      <w:rPr>
+        <w:rFonts w:ascii="Wingdings" w:hAnsi="Wingdings" w:hint="default"/>
       </w:rPr>
     </w:lvl>
   </w:abstractNum>
@@ -1945,6 +5576,12 @@
   <w:num w:numId="10">
     <w:abstractNumId w:val="9"/>
   </w:num>
+  <w:num w:numId="11">
+    <w:abstractNumId w:val="10"/>
+  </w:num>
+  <w:num w:numId="12">
+    <w:abstractNumId w:val="10"/>
+  </w:num>
 </w:numbering>
 </file>
 
@@ -1953,13 +5590,17 @@
   <w:docDefaults>
     <w:rPrDefault>
       <w:rPr>
-        <w:rFonts w:ascii="Times New Roman" w:eastAsiaTheme="minorHAnsi" w:hAnsi="Times New Roman" w:cs="Times New Roman"/>
-        <w:sz w:val="24"/>
-        <w:szCs w:val="24"/>
+        <w:rFonts w:asciiTheme="majorHAnsi" w:eastAsiaTheme="majorEastAsia" w:hAnsiTheme="majorHAnsi" w:cstheme="majorBidi"/>
+        <w:sz w:val="22"/>
+        <w:szCs w:val="22"/>
         <w:lang w:val="en-US" w:eastAsia="en-US" w:bidi="ar-SA"/>
       </w:rPr>
     </w:rPrDefault>
-    <w:pPrDefault/>
+    <w:pPrDefault>
+      <w:pPr>
+        <w:spacing w:after="200" w:line="276" w:lineRule="auto"/>
+      </w:pPr>
+    </w:pPrDefault>
   </w:docDefaults>
   <w:latentStyles w:defLockedState="0" w:defUIPriority="99" w:defSemiHidden="0" w:defUnhideWhenUsed="0" w:defQFormat="0" w:count="376">
     <w:lsdException w:name="Normal" w:uiPriority="0" w:qFormat="1"/>
@@ -1996,7 +5637,7 @@
     <w:lsdException w:name="header" w:semiHidden="1" w:unhideWhenUsed="1"/>
     <w:lsdException w:name="footer" w:semiHidden="1" w:unhideWhenUsed="1"/>
     <w:lsdException w:name="index heading" w:semiHidden="1" w:unhideWhenUsed="1"/>
-    <w:lsdException w:name="caption" w:semiHidden="1" w:uiPriority="35" w:unhideWhenUsed="1" w:qFormat="1"/>
+    <w:lsdException w:name="caption" w:semiHidden="1" w:uiPriority="35" w:unhideWhenUsed="1"/>
     <w:lsdException w:name="table of figures" w:semiHidden="1" w:unhideWhenUsed="1"/>
     <w:lsdException w:name="envelope address" w:semiHidden="1" w:unhideWhenUsed="1"/>
     <w:lsdException w:name="envelope return" w:semiHidden="1" w:unhideWhenUsed="1"/>
@@ -2342,6 +5983,15 @@
   <w:style w:type="paragraph" w:default="1" w:styleId="Normal">
     <w:name w:val="Normal"/>
     <w:qFormat/>
+    <w:rsid w:val="00D02006"/>
+    <w:pPr>
+      <w:spacing w:after="0" w:line="240" w:lineRule="auto"/>
+    </w:pPr>
+    <w:rPr>
+      <w:rFonts w:ascii="Times New Roman" w:eastAsia="Times New Roman" w:hAnsi="Times New Roman" w:cs="Times New Roman"/>
+      <w:sz w:val="24"/>
+      <w:szCs w:val="24"/>
+    </w:rPr>
   </w:style>
   <w:style w:type="paragraph" w:styleId="Heading1">
     <w:name w:val="heading 1"/>
@@ -2350,18 +6000,17 @@
     <w:link w:val="Heading1Char"/>
     <w:uiPriority w:val="9"/>
     <w:qFormat/>
-    <w:rsid w:val="007B5729"/>
+    <w:rsid w:val="008B6AB0"/>
     <w:pPr>
-      <w:keepNext/>
-      <w:keepLines/>
-      <w:spacing w:before="240"/>
+      <w:spacing w:before="480"/>
+      <w:contextualSpacing/>
       <w:outlineLvl w:val="0"/>
     </w:pPr>
     <w:rPr>
-      <w:rFonts w:asciiTheme="majorHAnsi" w:eastAsiaTheme="majorEastAsia" w:hAnsiTheme="majorHAnsi" w:cstheme="majorBidi"/>
-      <w:color w:val="2F5496" w:themeColor="accent1" w:themeShade="BF"/>
-      <w:sz w:val="32"/>
-      <w:szCs w:val="32"/>
+      <w:smallCaps/>
+      <w:spacing w:val="5"/>
+      <w:sz w:val="36"/>
+      <w:szCs w:val="36"/>
     </w:rPr>
   </w:style>
   <w:style w:type="paragraph" w:styleId="Heading2">
@@ -2372,18 +6021,167 @@
     <w:uiPriority w:val="9"/>
     <w:unhideWhenUsed/>
     <w:qFormat/>
-    <w:rsid w:val="007B5729"/>
+    <w:rsid w:val="008B6AB0"/>
     <w:pPr>
-      <w:keepNext/>
-      <w:keepLines/>
-      <w:spacing w:before="40"/>
+      <w:spacing w:before="200" w:line="271" w:lineRule="auto"/>
       <w:outlineLvl w:val="1"/>
     </w:pPr>
     <w:rPr>
-      <w:rFonts w:asciiTheme="majorHAnsi" w:eastAsiaTheme="majorEastAsia" w:hAnsiTheme="majorHAnsi" w:cstheme="majorBidi"/>
-      <w:color w:val="2F5496" w:themeColor="accent1" w:themeShade="BF"/>
+      <w:smallCaps/>
+      <w:sz w:val="28"/>
+      <w:szCs w:val="28"/>
+    </w:rPr>
+  </w:style>
+  <w:style w:type="paragraph" w:styleId="Heading3">
+    <w:name w:val="heading 3"/>
+    <w:basedOn w:val="Normal"/>
+    <w:next w:val="Normal"/>
+    <w:link w:val="Heading3Char"/>
+    <w:uiPriority w:val="9"/>
+    <w:semiHidden/>
+    <w:unhideWhenUsed/>
+    <w:qFormat/>
+    <w:rsid w:val="008B6AB0"/>
+    <w:pPr>
+      <w:spacing w:before="200" w:line="271" w:lineRule="auto"/>
+      <w:outlineLvl w:val="2"/>
+    </w:pPr>
+    <w:rPr>
+      <w:i/>
+      <w:iCs/>
+      <w:smallCaps/>
+      <w:spacing w:val="5"/>
       <w:sz w:val="26"/>
       <w:szCs w:val="26"/>
+    </w:rPr>
+  </w:style>
+  <w:style w:type="paragraph" w:styleId="Heading4">
+    <w:name w:val="heading 4"/>
+    <w:basedOn w:val="Normal"/>
+    <w:next w:val="Normal"/>
+    <w:link w:val="Heading4Char"/>
+    <w:uiPriority w:val="9"/>
+    <w:semiHidden/>
+    <w:unhideWhenUsed/>
+    <w:qFormat/>
+    <w:rsid w:val="008B6AB0"/>
+    <w:pPr>
+      <w:spacing w:line="271" w:lineRule="auto"/>
+      <w:outlineLvl w:val="3"/>
+    </w:pPr>
+    <w:rPr>
+      <w:b/>
+      <w:bCs/>
+      <w:spacing w:val="5"/>
+    </w:rPr>
+  </w:style>
+  <w:style w:type="paragraph" w:styleId="Heading5">
+    <w:name w:val="heading 5"/>
+    <w:basedOn w:val="Normal"/>
+    <w:next w:val="Normal"/>
+    <w:link w:val="Heading5Char"/>
+    <w:uiPriority w:val="9"/>
+    <w:semiHidden/>
+    <w:unhideWhenUsed/>
+    <w:qFormat/>
+    <w:rsid w:val="008B6AB0"/>
+    <w:pPr>
+      <w:spacing w:line="271" w:lineRule="auto"/>
+      <w:outlineLvl w:val="4"/>
+    </w:pPr>
+    <w:rPr>
+      <w:i/>
+      <w:iCs/>
+    </w:rPr>
+  </w:style>
+  <w:style w:type="paragraph" w:styleId="Heading6">
+    <w:name w:val="heading 6"/>
+    <w:basedOn w:val="Normal"/>
+    <w:next w:val="Normal"/>
+    <w:link w:val="Heading6Char"/>
+    <w:uiPriority w:val="9"/>
+    <w:semiHidden/>
+    <w:unhideWhenUsed/>
+    <w:qFormat/>
+    <w:rsid w:val="008B6AB0"/>
+    <w:pPr>
+      <w:shd w:val="clear" w:color="auto" w:fill="FFFFFF" w:themeFill="background1"/>
+      <w:spacing w:line="271" w:lineRule="auto"/>
+      <w:outlineLvl w:val="5"/>
+    </w:pPr>
+    <w:rPr>
+      <w:b/>
+      <w:bCs/>
+      <w:color w:val="595959" w:themeColor="text1" w:themeTint="A6"/>
+      <w:spacing w:val="5"/>
+    </w:rPr>
+  </w:style>
+  <w:style w:type="paragraph" w:styleId="Heading7">
+    <w:name w:val="heading 7"/>
+    <w:basedOn w:val="Normal"/>
+    <w:next w:val="Normal"/>
+    <w:link w:val="Heading7Char"/>
+    <w:uiPriority w:val="9"/>
+    <w:semiHidden/>
+    <w:unhideWhenUsed/>
+    <w:qFormat/>
+    <w:rsid w:val="008B6AB0"/>
+    <w:pPr>
+      <w:outlineLvl w:val="6"/>
+    </w:pPr>
+    <w:rPr>
+      <w:b/>
+      <w:bCs/>
+      <w:i/>
+      <w:iCs/>
+      <w:color w:val="5A5A5A" w:themeColor="text1" w:themeTint="A5"/>
+      <w:sz w:val="20"/>
+      <w:szCs w:val="20"/>
+    </w:rPr>
+  </w:style>
+  <w:style w:type="paragraph" w:styleId="Heading8">
+    <w:name w:val="heading 8"/>
+    <w:basedOn w:val="Normal"/>
+    <w:next w:val="Normal"/>
+    <w:link w:val="Heading8Char"/>
+    <w:uiPriority w:val="9"/>
+    <w:semiHidden/>
+    <w:unhideWhenUsed/>
+    <w:qFormat/>
+    <w:rsid w:val="008B6AB0"/>
+    <w:pPr>
+      <w:outlineLvl w:val="7"/>
+    </w:pPr>
+    <w:rPr>
+      <w:b/>
+      <w:bCs/>
+      <w:color w:val="7F7F7F" w:themeColor="text1" w:themeTint="80"/>
+      <w:sz w:val="20"/>
+      <w:szCs w:val="20"/>
+    </w:rPr>
+  </w:style>
+  <w:style w:type="paragraph" w:styleId="Heading9">
+    <w:name w:val="heading 9"/>
+    <w:basedOn w:val="Normal"/>
+    <w:next w:val="Normal"/>
+    <w:link w:val="Heading9Char"/>
+    <w:uiPriority w:val="9"/>
+    <w:semiHidden/>
+    <w:unhideWhenUsed/>
+    <w:qFormat/>
+    <w:rsid w:val="008B6AB0"/>
+    <w:pPr>
+      <w:spacing w:line="271" w:lineRule="auto"/>
+      <w:outlineLvl w:val="8"/>
+    </w:pPr>
+    <w:rPr>
+      <w:b/>
+      <w:bCs/>
+      <w:i/>
+      <w:iCs/>
+      <w:color w:val="7F7F7F" w:themeColor="text1" w:themeTint="80"/>
+      <w:sz w:val="18"/>
+      <w:szCs w:val="18"/>
     </w:rPr>
   </w:style>
   <w:style w:type="character" w:default="1" w:styleId="DefaultParagraphFont">
@@ -2418,12 +6216,11 @@
     <w:basedOn w:val="DefaultParagraphFont"/>
     <w:link w:val="Heading2"/>
     <w:uiPriority w:val="9"/>
-    <w:rsid w:val="007B5729"/>
+    <w:rsid w:val="008B6AB0"/>
     <w:rPr>
-      <w:rFonts w:asciiTheme="majorHAnsi" w:eastAsiaTheme="majorEastAsia" w:hAnsiTheme="majorHAnsi" w:cstheme="majorBidi"/>
-      <w:color w:val="2F5496" w:themeColor="accent1" w:themeShade="BF"/>
-      <w:sz w:val="26"/>
-      <w:szCs w:val="26"/>
+      <w:smallCaps/>
+      <w:sz w:val="28"/>
+      <w:szCs w:val="28"/>
     </w:rPr>
   </w:style>
   <w:style w:type="character" w:customStyle="1" w:styleId="Heading1Char">
@@ -2431,12 +6228,12 @@
     <w:basedOn w:val="DefaultParagraphFont"/>
     <w:link w:val="Heading1"/>
     <w:uiPriority w:val="9"/>
-    <w:rsid w:val="007B5729"/>
+    <w:rsid w:val="008B6AB0"/>
     <w:rPr>
-      <w:rFonts w:asciiTheme="majorHAnsi" w:eastAsiaTheme="majorEastAsia" w:hAnsiTheme="majorHAnsi" w:cstheme="majorBidi"/>
-      <w:color w:val="2F5496" w:themeColor="accent1" w:themeShade="BF"/>
-      <w:sz w:val="32"/>
-      <w:szCs w:val="32"/>
+      <w:smallCaps/>
+      <w:spacing w:val="5"/>
+      <w:sz w:val="36"/>
+      <w:szCs w:val="36"/>
     </w:rPr>
   </w:style>
   <w:style w:type="character" w:styleId="HTMLCode">
@@ -2458,19 +6255,14 @@
     <w:link w:val="SubtitleChar"/>
     <w:uiPriority w:val="11"/>
     <w:qFormat/>
-    <w:rsid w:val="00604D8A"/>
-    <w:pPr>
-      <w:numPr>
-        <w:ilvl w:val="1"/>
-      </w:numPr>
-      <w:spacing w:after="160"/>
-    </w:pPr>
+    <w:rsid w:val="008B6AB0"/>
     <w:rPr>
-      <w:rFonts w:asciiTheme="minorHAnsi" w:eastAsiaTheme="minorEastAsia" w:hAnsiTheme="minorHAnsi" w:cstheme="minorBidi"/>
-      <w:color w:val="5A5A5A" w:themeColor="text1" w:themeTint="A5"/>
-      <w:spacing w:val="15"/>
-      <w:sz w:val="22"/>
-      <w:szCs w:val="22"/>
+      <w:i/>
+      <w:iCs/>
+      <w:smallCaps/>
+      <w:spacing w:val="10"/>
+      <w:sz w:val="28"/>
+      <w:szCs w:val="28"/>
     </w:rPr>
   </w:style>
   <w:style w:type="character" w:customStyle="1" w:styleId="SubtitleChar">
@@ -2478,13 +6270,14 @@
     <w:basedOn w:val="DefaultParagraphFont"/>
     <w:link w:val="Subtitle"/>
     <w:uiPriority w:val="11"/>
-    <w:rsid w:val="00604D8A"/>
+    <w:rsid w:val="008B6AB0"/>
     <w:rPr>
-      <w:rFonts w:asciiTheme="minorHAnsi" w:eastAsiaTheme="minorEastAsia" w:hAnsiTheme="minorHAnsi" w:cstheme="minorBidi"/>
-      <w:color w:val="5A5A5A" w:themeColor="text1" w:themeTint="A5"/>
-      <w:spacing w:val="15"/>
-      <w:sz w:val="22"/>
-      <w:szCs w:val="22"/>
+      <w:i/>
+      <w:iCs/>
+      <w:smallCaps/>
+      <w:spacing w:val="10"/>
+      <w:sz w:val="28"/>
+      <w:szCs w:val="28"/>
     </w:rPr>
   </w:style>
   <w:style w:type="paragraph" w:styleId="NormalWeb">
@@ -2497,19 +6290,431 @@
     <w:pPr>
       <w:spacing w:before="100" w:beforeAutospacing="1" w:after="100" w:afterAutospacing="1"/>
     </w:pPr>
-    <w:rPr>
-      <w:rFonts w:eastAsia="Times New Roman"/>
-    </w:rPr>
   </w:style>
   <w:style w:type="character" w:styleId="Hyperlink">
     <w:name w:val="Hyperlink"/>
     <w:basedOn w:val="DefaultParagraphFont"/>
     <w:uiPriority w:val="99"/>
-    <w:semiHidden/>
     <w:unhideWhenUsed/>
     <w:rsid w:val="000C0587"/>
     <w:rPr>
       <w:color w:val="0000FF"/>
+      <w:u w:val="single"/>
+    </w:rPr>
+  </w:style>
+  <w:style w:type="paragraph" w:styleId="Title">
+    <w:name w:val="Title"/>
+    <w:basedOn w:val="Normal"/>
+    <w:next w:val="Normal"/>
+    <w:link w:val="TitleChar"/>
+    <w:uiPriority w:val="10"/>
+    <w:qFormat/>
+    <w:rsid w:val="008B6AB0"/>
+    <w:pPr>
+      <w:spacing w:after="300"/>
+      <w:contextualSpacing/>
+    </w:pPr>
+    <w:rPr>
+      <w:smallCaps/>
+      <w:sz w:val="52"/>
+      <w:szCs w:val="52"/>
+    </w:rPr>
+  </w:style>
+  <w:style w:type="character" w:customStyle="1" w:styleId="TitleChar">
+    <w:name w:val="Title Char"/>
+    <w:basedOn w:val="DefaultParagraphFont"/>
+    <w:link w:val="Title"/>
+    <w:uiPriority w:val="10"/>
+    <w:rsid w:val="008B6AB0"/>
+    <w:rPr>
+      <w:smallCaps/>
+      <w:sz w:val="52"/>
+      <w:szCs w:val="52"/>
+    </w:rPr>
+  </w:style>
+  <w:style w:type="character" w:customStyle="1" w:styleId="Heading3Char">
+    <w:name w:val="Heading 3 Char"/>
+    <w:basedOn w:val="DefaultParagraphFont"/>
+    <w:link w:val="Heading3"/>
+    <w:uiPriority w:val="9"/>
+    <w:semiHidden/>
+    <w:rsid w:val="008B6AB0"/>
+    <w:rPr>
+      <w:i/>
+      <w:iCs/>
+      <w:smallCaps/>
+      <w:spacing w:val="5"/>
+      <w:sz w:val="26"/>
+      <w:szCs w:val="26"/>
+    </w:rPr>
+  </w:style>
+  <w:style w:type="character" w:customStyle="1" w:styleId="Heading4Char">
+    <w:name w:val="Heading 4 Char"/>
+    <w:basedOn w:val="DefaultParagraphFont"/>
+    <w:link w:val="Heading4"/>
+    <w:uiPriority w:val="9"/>
+    <w:semiHidden/>
+    <w:rsid w:val="008B6AB0"/>
+    <w:rPr>
+      <w:b/>
+      <w:bCs/>
+      <w:spacing w:val="5"/>
+      <w:sz w:val="24"/>
+      <w:szCs w:val="24"/>
+    </w:rPr>
+  </w:style>
+  <w:style w:type="character" w:customStyle="1" w:styleId="Heading5Char">
+    <w:name w:val="Heading 5 Char"/>
+    <w:basedOn w:val="DefaultParagraphFont"/>
+    <w:link w:val="Heading5"/>
+    <w:uiPriority w:val="9"/>
+    <w:semiHidden/>
+    <w:rsid w:val="008B6AB0"/>
+    <w:rPr>
+      <w:i/>
+      <w:iCs/>
+      <w:sz w:val="24"/>
+      <w:szCs w:val="24"/>
+    </w:rPr>
+  </w:style>
+  <w:style w:type="character" w:customStyle="1" w:styleId="Heading6Char">
+    <w:name w:val="Heading 6 Char"/>
+    <w:basedOn w:val="DefaultParagraphFont"/>
+    <w:link w:val="Heading6"/>
+    <w:uiPriority w:val="9"/>
+    <w:semiHidden/>
+    <w:rsid w:val="008B6AB0"/>
+    <w:rPr>
+      <w:b/>
+      <w:bCs/>
+      <w:color w:val="595959" w:themeColor="text1" w:themeTint="A6"/>
+      <w:spacing w:val="5"/>
+      <w:shd w:val="clear" w:color="auto" w:fill="FFFFFF" w:themeFill="background1"/>
+    </w:rPr>
+  </w:style>
+  <w:style w:type="character" w:customStyle="1" w:styleId="Heading7Char">
+    <w:name w:val="Heading 7 Char"/>
+    <w:basedOn w:val="DefaultParagraphFont"/>
+    <w:link w:val="Heading7"/>
+    <w:uiPriority w:val="9"/>
+    <w:semiHidden/>
+    <w:rsid w:val="008B6AB0"/>
+    <w:rPr>
+      <w:b/>
+      <w:bCs/>
+      <w:i/>
+      <w:iCs/>
+      <w:color w:val="5A5A5A" w:themeColor="text1" w:themeTint="A5"/>
+      <w:sz w:val="20"/>
+      <w:szCs w:val="20"/>
+    </w:rPr>
+  </w:style>
+  <w:style w:type="character" w:customStyle="1" w:styleId="Heading8Char">
+    <w:name w:val="Heading 8 Char"/>
+    <w:basedOn w:val="DefaultParagraphFont"/>
+    <w:link w:val="Heading8"/>
+    <w:uiPriority w:val="9"/>
+    <w:semiHidden/>
+    <w:rsid w:val="008B6AB0"/>
+    <w:rPr>
+      <w:b/>
+      <w:bCs/>
+      <w:color w:val="7F7F7F" w:themeColor="text1" w:themeTint="80"/>
+      <w:sz w:val="20"/>
+      <w:szCs w:val="20"/>
+    </w:rPr>
+  </w:style>
+  <w:style w:type="character" w:customStyle="1" w:styleId="Heading9Char">
+    <w:name w:val="Heading 9 Char"/>
+    <w:basedOn w:val="DefaultParagraphFont"/>
+    <w:link w:val="Heading9"/>
+    <w:uiPriority w:val="9"/>
+    <w:semiHidden/>
+    <w:rsid w:val="008B6AB0"/>
+    <w:rPr>
+      <w:b/>
+      <w:bCs/>
+      <w:i/>
+      <w:iCs/>
+      <w:color w:val="7F7F7F" w:themeColor="text1" w:themeTint="80"/>
+      <w:sz w:val="18"/>
+      <w:szCs w:val="18"/>
+    </w:rPr>
+  </w:style>
+  <w:style w:type="paragraph" w:styleId="Caption">
+    <w:name w:val="caption"/>
+    <w:basedOn w:val="Normal"/>
+    <w:next w:val="Normal"/>
+    <w:uiPriority w:val="35"/>
+    <w:semiHidden/>
+    <w:unhideWhenUsed/>
+    <w:rsid w:val="00A67CEA"/>
+    <w:rPr>
+      <w:b/>
+      <w:bCs/>
+      <w:color w:val="C45911" w:themeColor="accent2" w:themeShade="BF"/>
+      <w:sz w:val="18"/>
+      <w:szCs w:val="18"/>
+    </w:rPr>
+  </w:style>
+  <w:style w:type="character" w:styleId="Strong">
+    <w:name w:val="Strong"/>
+    <w:uiPriority w:val="22"/>
+    <w:qFormat/>
+    <w:rsid w:val="008B6AB0"/>
+    <w:rPr>
+      <w:b/>
+      <w:bCs/>
+    </w:rPr>
+  </w:style>
+  <w:style w:type="character" w:styleId="Emphasis">
+    <w:name w:val="Emphasis"/>
+    <w:uiPriority w:val="20"/>
+    <w:qFormat/>
+    <w:rsid w:val="008B6AB0"/>
+    <w:rPr>
+      <w:b/>
+      <w:bCs/>
+      <w:i/>
+      <w:iCs/>
+      <w:spacing w:val="10"/>
+    </w:rPr>
+  </w:style>
+  <w:style w:type="paragraph" w:styleId="NoSpacing">
+    <w:name w:val="No Spacing"/>
+    <w:basedOn w:val="Normal"/>
+    <w:link w:val="NoSpacingChar"/>
+    <w:uiPriority w:val="1"/>
+    <w:qFormat/>
+    <w:rsid w:val="008B6AB0"/>
+  </w:style>
+  <w:style w:type="paragraph" w:styleId="ListParagraph">
+    <w:name w:val="List Paragraph"/>
+    <w:basedOn w:val="Normal"/>
+    <w:uiPriority w:val="34"/>
+    <w:qFormat/>
+    <w:rsid w:val="008B6AB0"/>
+    <w:pPr>
+      <w:ind w:left="720"/>
+      <w:contextualSpacing/>
+    </w:pPr>
+  </w:style>
+  <w:style w:type="paragraph" w:styleId="Quote">
+    <w:name w:val="Quote"/>
+    <w:basedOn w:val="Normal"/>
+    <w:next w:val="Normal"/>
+    <w:link w:val="QuoteChar"/>
+    <w:uiPriority w:val="29"/>
+    <w:qFormat/>
+    <w:rsid w:val="008B6AB0"/>
+    <w:rPr>
+      <w:i/>
+      <w:iCs/>
+    </w:rPr>
+  </w:style>
+  <w:style w:type="character" w:customStyle="1" w:styleId="QuoteChar">
+    <w:name w:val="Quote Char"/>
+    <w:basedOn w:val="DefaultParagraphFont"/>
+    <w:link w:val="Quote"/>
+    <w:uiPriority w:val="29"/>
+    <w:rsid w:val="008B6AB0"/>
+    <w:rPr>
+      <w:i/>
+      <w:iCs/>
+    </w:rPr>
+  </w:style>
+  <w:style w:type="paragraph" w:styleId="IntenseQuote">
+    <w:name w:val="Intense Quote"/>
+    <w:basedOn w:val="Normal"/>
+    <w:next w:val="Normal"/>
+    <w:link w:val="IntenseQuoteChar"/>
+    <w:uiPriority w:val="30"/>
+    <w:qFormat/>
+    <w:rsid w:val="008B6AB0"/>
+    <w:pPr>
+      <w:pBdr>
+        <w:top w:val="single" w:sz="4" w:space="10" w:color="auto"/>
+        <w:bottom w:val="single" w:sz="4" w:space="10" w:color="auto"/>
+      </w:pBdr>
+      <w:spacing w:before="240" w:after="240" w:line="300" w:lineRule="auto"/>
+      <w:ind w:left="1152" w:right="1152"/>
+      <w:jc w:val="both"/>
+    </w:pPr>
+    <w:rPr>
+      <w:i/>
+      <w:iCs/>
+    </w:rPr>
+  </w:style>
+  <w:style w:type="character" w:customStyle="1" w:styleId="IntenseQuoteChar">
+    <w:name w:val="Intense Quote Char"/>
+    <w:basedOn w:val="DefaultParagraphFont"/>
+    <w:link w:val="IntenseQuote"/>
+    <w:uiPriority w:val="30"/>
+    <w:rsid w:val="008B6AB0"/>
+    <w:rPr>
+      <w:i/>
+      <w:iCs/>
+    </w:rPr>
+  </w:style>
+  <w:style w:type="character" w:styleId="SubtleEmphasis">
+    <w:name w:val="Subtle Emphasis"/>
+    <w:uiPriority w:val="19"/>
+    <w:qFormat/>
+    <w:rsid w:val="008B6AB0"/>
+    <w:rPr>
+      <w:i/>
+      <w:iCs/>
+    </w:rPr>
+  </w:style>
+  <w:style w:type="character" w:styleId="IntenseEmphasis">
+    <w:name w:val="Intense Emphasis"/>
+    <w:uiPriority w:val="21"/>
+    <w:qFormat/>
+    <w:rsid w:val="008B6AB0"/>
+    <w:rPr>
+      <w:b/>
+      <w:bCs/>
+      <w:i/>
+      <w:iCs/>
+    </w:rPr>
+  </w:style>
+  <w:style w:type="character" w:styleId="SubtleReference">
+    <w:name w:val="Subtle Reference"/>
+    <w:basedOn w:val="DefaultParagraphFont"/>
+    <w:uiPriority w:val="31"/>
+    <w:qFormat/>
+    <w:rsid w:val="008B6AB0"/>
+    <w:rPr>
+      <w:smallCaps/>
+    </w:rPr>
+  </w:style>
+  <w:style w:type="character" w:styleId="IntenseReference">
+    <w:name w:val="Intense Reference"/>
+    <w:uiPriority w:val="32"/>
+    <w:qFormat/>
+    <w:rsid w:val="008B6AB0"/>
+    <w:rPr>
+      <w:b/>
+      <w:bCs/>
+      <w:smallCaps/>
+    </w:rPr>
+  </w:style>
+  <w:style w:type="character" w:styleId="BookTitle">
+    <w:name w:val="Book Title"/>
+    <w:basedOn w:val="DefaultParagraphFont"/>
+    <w:uiPriority w:val="33"/>
+    <w:qFormat/>
+    <w:rsid w:val="008B6AB0"/>
+    <w:rPr>
+      <w:i/>
+      <w:iCs/>
+      <w:smallCaps/>
+      <w:spacing w:val="5"/>
+    </w:rPr>
+  </w:style>
+  <w:style w:type="paragraph" w:styleId="TOCHeading">
+    <w:name w:val="TOC Heading"/>
+    <w:basedOn w:val="Heading1"/>
+    <w:next w:val="Normal"/>
+    <w:uiPriority w:val="39"/>
+    <w:semiHidden/>
+    <w:unhideWhenUsed/>
+    <w:qFormat/>
+    <w:rsid w:val="008B6AB0"/>
+    <w:pPr>
+      <w:outlineLvl w:val="9"/>
+    </w:pPr>
+  </w:style>
+  <w:style w:type="paragraph" w:customStyle="1" w:styleId="PersonalName">
+    <w:name w:val="Personal Name"/>
+    <w:basedOn w:val="Title"/>
+    <w:rsid w:val="00A67CEA"/>
+    <w:rPr>
+      <w:b/>
+      <w:caps/>
+      <w:color w:val="000000"/>
+      <w:sz w:val="28"/>
+      <w:szCs w:val="28"/>
+    </w:rPr>
+  </w:style>
+  <w:style w:type="character" w:customStyle="1" w:styleId="NoSpacingChar">
+    <w:name w:val="No Spacing Char"/>
+    <w:basedOn w:val="DefaultParagraphFont"/>
+    <w:link w:val="NoSpacing"/>
+    <w:uiPriority w:val="1"/>
+    <w:rsid w:val="00A67CEA"/>
+  </w:style>
+  <w:style w:type="paragraph" w:styleId="Header">
+    <w:name w:val="header"/>
+    <w:basedOn w:val="Normal"/>
+    <w:link w:val="HeaderChar"/>
+    <w:uiPriority w:val="99"/>
+    <w:unhideWhenUsed/>
+    <w:rsid w:val="00211134"/>
+    <w:pPr>
+      <w:tabs>
+        <w:tab w:val="center" w:pos="4680"/>
+        <w:tab w:val="right" w:pos="9360"/>
+      </w:tabs>
+    </w:pPr>
+  </w:style>
+  <w:style w:type="character" w:customStyle="1" w:styleId="HeaderChar">
+    <w:name w:val="Header Char"/>
+    <w:basedOn w:val="DefaultParagraphFont"/>
+    <w:link w:val="Header"/>
+    <w:uiPriority w:val="99"/>
+    <w:rsid w:val="00211134"/>
+  </w:style>
+  <w:style w:type="paragraph" w:styleId="Footer">
+    <w:name w:val="footer"/>
+    <w:basedOn w:val="Normal"/>
+    <w:link w:val="FooterChar"/>
+    <w:uiPriority w:val="99"/>
+    <w:unhideWhenUsed/>
+    <w:rsid w:val="00211134"/>
+    <w:pPr>
+      <w:tabs>
+        <w:tab w:val="center" w:pos="4680"/>
+        <w:tab w:val="right" w:pos="9360"/>
+      </w:tabs>
+    </w:pPr>
+  </w:style>
+  <w:style w:type="character" w:customStyle="1" w:styleId="FooterChar">
+    <w:name w:val="Footer Char"/>
+    <w:basedOn w:val="DefaultParagraphFont"/>
+    <w:link w:val="Footer"/>
+    <w:uiPriority w:val="99"/>
+    <w:rsid w:val="00211134"/>
+  </w:style>
+  <w:style w:type="character" w:styleId="PageNumber">
+    <w:name w:val="page number"/>
+    <w:basedOn w:val="DefaultParagraphFont"/>
+    <w:uiPriority w:val="99"/>
+    <w:semiHidden/>
+    <w:unhideWhenUsed/>
+    <w:rsid w:val="00211134"/>
+  </w:style>
+  <w:style w:type="character" w:styleId="UnresolvedMention">
+    <w:name w:val="Unresolved Mention"/>
+    <w:basedOn w:val="DefaultParagraphFont"/>
+    <w:uiPriority w:val="99"/>
+    <w:semiHidden/>
+    <w:unhideWhenUsed/>
+    <w:rsid w:val="00F01127"/>
+    <w:rPr>
+      <w:color w:val="605E5C"/>
+      <w:shd w:val="clear" w:color="auto" w:fill="E1DFDD"/>
+    </w:rPr>
+  </w:style>
+  <w:style w:type="character" w:styleId="FollowedHyperlink">
+    <w:name w:val="FollowedHyperlink"/>
+    <w:basedOn w:val="DefaultParagraphFont"/>
+    <w:uiPriority w:val="99"/>
+    <w:semiHidden/>
+    <w:unhideWhenUsed/>
+    <w:rsid w:val="00F01127"/>
+    <w:rPr>
+      <w:color w:val="954F72" w:themeColor="followedHyperlink"/>
       <w:u w:val="single"/>
     </w:rPr>
   </w:style>
@@ -2809,4 +7014,16 @@
     </a:ext>
   </a:extLst>
 </a:theme>
+</file>
+
+<file path=customXml/item1.xml><?xml version="1.0" encoding="utf-8"?>
+<b:Sources xmlns:b="http://schemas.openxmlformats.org/officeDocument/2006/bibliography" xmlns="http://schemas.openxmlformats.org/officeDocument/2006/bibliography" SelectedStyle="/APASixthEditionOfficeOnline.xsl" StyleName="APA" Version="6"/>
+</file>
+
+<file path=customXml/itemProps1.xml><?xml version="1.0" encoding="utf-8"?>
+<ds:datastoreItem xmlns:ds="http://schemas.openxmlformats.org/officeDocument/2006/customXml" ds:itemID="{967B2A61-2059-4843-8D57-AE49E9DE03D1}">
+  <ds:schemaRefs>
+    <ds:schemaRef ds:uri="http://schemas.openxmlformats.org/officeDocument/2006/bibliography"/>
+  </ds:schemaRefs>
+</ds:datastoreItem>
 </file>
</xml_diff>